<commit_message>
Add Comments to the Characterization file
</commit_message>
<xml_diff>
--- a/SIPL_ProjectCharacterizationDocument.docx
+++ b/SIPL_ProjectCharacterizationDocument.docx
@@ -1,6 +1,6 @@
 
 <file path=word/document.xml><?xml version="1.0" encoding="utf-8"?>
-<w:document xmlns:wpc="http://schemas.microsoft.com/office/word/2010/wordprocessingCanvas" xmlns:mc="http://schemas.openxmlformats.org/markup-compatibility/2006" xmlns:o="urn:schemas-microsoft-com:office:office" xmlns:r="http://schemas.openxmlformats.org/officeDocument/2006/relationships" xmlns:m="http://schemas.openxmlformats.org/officeDocument/2006/math" xmlns:v="urn:schemas-microsoft-com:vml" xmlns:wp14="http://schemas.microsoft.com/office/word/2010/wordprocessingDrawing" xmlns:wp="http://schemas.openxmlformats.org/drawingml/2006/wordprocessingDrawing" xmlns:w10="urn:schemas-microsoft-com:office:word" xmlns:w="http://schemas.openxmlformats.org/wordprocessingml/2006/main" xmlns:w14="http://schemas.microsoft.com/office/word/2010/wordml" xmlns:wpg="http://schemas.microsoft.com/office/word/2010/wordprocessingGroup" xmlns:wpi="http://schemas.microsoft.com/office/word/2010/wordprocessingInk" xmlns:wne="http://schemas.microsoft.com/office/word/2006/wordml" xmlns:wps="http://schemas.microsoft.com/office/word/2010/wordprocessingShape" mc:Ignorable="w14 wp14">
+<w:document xmlns:wpc="http://schemas.microsoft.com/office/word/2010/wordprocessingCanvas" xmlns:cx="http://schemas.microsoft.com/office/drawing/2014/chartex" xmlns:cx1="http://schemas.microsoft.com/office/drawing/2015/9/8/chartex" xmlns:mc="http://schemas.openxmlformats.org/markup-compatibility/2006" xmlns:o="urn:schemas-microsoft-com:office:office" xmlns:r="http://schemas.openxmlformats.org/officeDocument/2006/relationships" xmlns:m="http://schemas.openxmlformats.org/officeDocument/2006/math" xmlns:v="urn:schemas-microsoft-com:vml" xmlns:wp14="http://schemas.microsoft.com/office/word/2010/wordprocessingDrawing" xmlns:wp="http://schemas.openxmlformats.org/drawingml/2006/wordprocessingDrawing" xmlns:w10="urn:schemas-microsoft-com:office:word" xmlns:w="http://schemas.openxmlformats.org/wordprocessingml/2006/main" xmlns:w14="http://schemas.microsoft.com/office/word/2010/wordml" xmlns:w15="http://schemas.microsoft.com/office/word/2012/wordml" xmlns:w16se="http://schemas.microsoft.com/office/word/2015/wordml/symex" xmlns:wpg="http://schemas.microsoft.com/office/word/2010/wordprocessingGroup" xmlns:wpi="http://schemas.microsoft.com/office/word/2010/wordprocessingInk" xmlns:wne="http://schemas.microsoft.com/office/word/2006/wordml" xmlns:wps="http://schemas.microsoft.com/office/word/2010/wordprocessingShape" mc:Ignorable="w14 w15 w16se wp14">
   <w:body>
     <w:p>
       <w:pPr>
@@ -12,6 +12,8 @@
           <w:rtl/>
         </w:rPr>
       </w:pPr>
+      <w:bookmarkStart w:id="0" w:name="_GoBack"/>
+      <w:bookmarkEnd w:id="0"/>
       <w:r>
         <w:rPr>
           <w:rFonts w:hint="cs"/>
@@ -75,7 +77,7 @@
           <w:rtl/>
         </w:rPr>
       </w:pPr>
-      <w:commentRangeStart w:id="0"/>
+      <w:commentRangeStart w:id="1"/>
       <w:r>
         <w:rPr>
           <w:rFonts w:hint="cs"/>
@@ -106,12 +108,12 @@
         </w:rPr>
         <w:t xml:space="preserve"> פרויקט</w:t>
       </w:r>
-      <w:commentRangeEnd w:id="0"/>
-      <w:r>
-        <w:rPr>
-          <w:rStyle w:val="aa"/>
-        </w:rPr>
-        <w:commentReference w:id="0"/>
+      <w:commentRangeEnd w:id="1"/>
+      <w:r>
+        <w:rPr>
+          <w:rStyle w:val="CommentReference"/>
+        </w:rPr>
+        <w:commentReference w:id="1"/>
       </w:r>
     </w:p>
     <w:p>
@@ -123,12 +125,12 @@
           <w:rtl/>
         </w:rPr>
       </w:pPr>
-      <w:bookmarkStart w:id="1" w:name="OLE_LINK3"/>
-      <w:bookmarkStart w:id="2" w:name="OLE_LINK4"/>
+      <w:bookmarkStart w:id="2" w:name="OLE_LINK3"/>
+      <w:bookmarkStart w:id="3" w:name="OLE_LINK4"/>
     </w:p>
     <w:tbl>
       <w:tblPr>
-        <w:tblStyle w:val="a3"/>
+        <w:tblStyle w:val="TableGrid"/>
         <w:bidiVisual/>
         <w:tblW w:w="0" w:type="auto"/>
         <w:tblBorders>
@@ -160,8 +162,8 @@
             </w:tcBorders>
             <w:vAlign w:val="center"/>
           </w:tcPr>
-          <w:bookmarkEnd w:id="1"/>
           <w:bookmarkEnd w:id="2"/>
+          <w:bookmarkEnd w:id="3"/>
           <w:p>
             <w:pPr>
               <w:bidi/>
@@ -805,6 +807,7 @@
                 <w:rtl/>
               </w:rPr>
             </w:pPr>
+            <w:commentRangeStart w:id="4"/>
             <w:r>
               <w:rPr>
                 <w:rFonts w:hint="cs"/>
@@ -813,6 +816,13 @@
                 <w:rtl/>
               </w:rPr>
               <w:t>ד"ר דני איתן</w:t>
+            </w:r>
+            <w:commentRangeEnd w:id="4"/>
+            <w:r>
+              <w:rPr>
+                <w:rStyle w:val="CommentReference"/>
+              </w:rPr>
+              <w:commentReference w:id="4"/>
             </w:r>
           </w:p>
         </w:tc>
@@ -894,10 +904,10 @@
       </w:pPr>
       <w:r>
         <w:rPr>
-          <w:rStyle w:val="aa"/>
-          <w:rtl/>
-        </w:rPr>
-        <w:commentReference w:id="3"/>
+          <w:rStyle w:val="CommentReference"/>
+          <w:rtl/>
+        </w:rPr>
+        <w:commentReference w:id="5"/>
       </w:r>
     </w:p>
     <w:p>
@@ -1314,7 +1324,34 @@
           <w:szCs w:val="24"/>
           <w:rtl/>
         </w:rPr>
-        <w:t xml:space="preserve"> (4-10).</w:t>
+        <w:t xml:space="preserve"> (4-</w:t>
+      </w:r>
+      <w:commentRangeStart w:id="6"/>
+      <w:r>
+        <w:rPr>
+          <w:rFonts w:cs="Arial" w:hint="cs"/>
+          <w:sz w:val="24"/>
+          <w:szCs w:val="24"/>
+          <w:rtl/>
+        </w:rPr>
+        <w:t>10</w:t>
+      </w:r>
+      <w:commentRangeEnd w:id="6"/>
+      <w:r>
+        <w:rPr>
+          <w:rStyle w:val="CommentReference"/>
+          <w:rtl/>
+        </w:rPr>
+        <w:commentReference w:id="6"/>
+      </w:r>
+      <w:r>
+        <w:rPr>
+          <w:rFonts w:cs="Arial" w:hint="cs"/>
+          <w:sz w:val="24"/>
+          <w:szCs w:val="24"/>
+          <w:rtl/>
+        </w:rPr>
+        <w:t>).</w:t>
       </w:r>
     </w:p>
     <w:p>
@@ -1381,6 +1418,7 @@
         </w:rPr>
         <w:t xml:space="preserve"> </w:t>
       </w:r>
+      <w:commentRangeStart w:id="7"/>
       <w:r>
         <w:rPr>
           <w:sz w:val="24"/>
@@ -1397,6 +1435,14 @@
         </w:rPr>
         <w:t xml:space="preserve"> </w:t>
       </w:r>
+      <w:commentRangeEnd w:id="7"/>
+      <w:r>
+        <w:rPr>
+          <w:rStyle w:val="CommentReference"/>
+          <w:rtl/>
+        </w:rPr>
+        <w:commentReference w:id="7"/>
+      </w:r>
       <w:r>
         <w:rPr>
           <w:rFonts w:cs="Arial" w:hint="cs"/>
@@ -1433,6 +1479,7 @@
         </w:rPr>
         <w:t xml:space="preserve"> </w:t>
       </w:r>
+      <w:commentRangeStart w:id="8"/>
       <w:r>
         <w:rPr>
           <w:rFonts w:cs="Arial" w:hint="cs"/>
@@ -1442,6 +1489,25 @@
         </w:rPr>
         <w:t>השונים</w:t>
       </w:r>
+      <w:commentRangeEnd w:id="8"/>
+      <w:r>
+        <w:rPr>
+          <w:rStyle w:val="CommentReference"/>
+          <w:rtl/>
+        </w:rPr>
+        <w:commentReference w:id="8"/>
+      </w:r>
+      <w:ins w:id="9" w:author="Author">
+        <w:r>
+          <w:rPr>
+            <w:rFonts w:cs="Arial" w:hint="cs"/>
+            <w:sz w:val="24"/>
+            <w:szCs w:val="24"/>
+            <w:rtl/>
+          </w:rPr>
+          <w:t xml:space="preserve"> </w:t>
+        </w:r>
+      </w:ins>
       <w:r>
         <w:rPr>
           <w:rFonts w:cs="Arial"/>
@@ -1525,7 +1591,7 @@
         <w:lastRenderedPageBreak/>
         <w:t xml:space="preserve">2. </w:t>
       </w:r>
-      <w:commentRangeStart w:id="4"/>
+      <w:commentRangeStart w:id="10"/>
       <w:r>
         <w:rPr>
           <w:rFonts w:hint="cs"/>
@@ -1559,13 +1625,13 @@
         </w:rPr>
         <w:t>דרישות</w:t>
       </w:r>
-      <w:commentRangeEnd w:id="4"/>
-      <w:r>
-        <w:rPr>
-          <w:rStyle w:val="aa"/>
-          <w:rtl/>
-        </w:rPr>
-        <w:commentReference w:id="4"/>
+      <w:commentRangeEnd w:id="10"/>
+      <w:r>
+        <w:rPr>
+          <w:rStyle w:val="CommentReference"/>
+          <w:rtl/>
+        </w:rPr>
+        <w:commentReference w:id="10"/>
       </w:r>
     </w:p>
     <w:p>
@@ -2282,7 +2348,7 @@
         </w:rPr>
         <w:t xml:space="preserve">3. </w:t>
       </w:r>
-      <w:commentRangeStart w:id="5"/>
+      <w:commentRangeStart w:id="11"/>
       <w:r>
         <w:rPr>
           <w:rFonts w:hint="cs"/>
@@ -2305,13 +2371,13 @@
         </w:rPr>
         <w:t xml:space="preserve"> וסיכום קצר של סקר הספרות</w:t>
       </w:r>
-      <w:commentRangeEnd w:id="5"/>
-      <w:r>
-        <w:rPr>
-          <w:rStyle w:val="aa"/>
-          <w:rtl/>
-        </w:rPr>
-        <w:commentReference w:id="5"/>
+      <w:commentRangeEnd w:id="11"/>
+      <w:r>
+        <w:rPr>
+          <w:rStyle w:val="CommentReference"/>
+          <w:rtl/>
+        </w:rPr>
+        <w:commentReference w:id="11"/>
       </w:r>
     </w:p>
     <w:p>
@@ -2667,6 +2733,21 @@
                 <w:r>
                   <w:t>‬</w:t>
                 </w:r>
+                <w:r>
+                  <w:t>‬</w:t>
+                </w:r>
+                <w:r>
+                  <w:t>‬</w:t>
+                </w:r>
+                <w:r>
+                  <w:t>‬</w:t>
+                </w:r>
+                <w:r>
+                  <w:t>‬</w:t>
+                </w:r>
+                <w:r>
+                  <w:t>‬</w:t>
+                </w:r>
               </w:dir>
             </w:dir>
           </w:dir>
@@ -2713,6 +2794,18 @@
               <w:t xml:space="preserve"> ISSN: 1558-2531.</w:t>
             </w:r>
             <w:dir w:val="ltr">
+              <w:r>
+                <w:t>‬</w:t>
+              </w:r>
+              <w:r>
+                <w:t>‬</w:t>
+              </w:r>
+              <w:r>
+                <w:t>‬</w:t>
+              </w:r>
+              <w:r>
+                <w:t>‬</w:t>
+              </w:r>
               <w:r>
                 <w:t>‬</w:t>
               </w:r>
@@ -2774,7 +2867,7 @@
         </w:rPr>
         <w:t xml:space="preserve">4. </w:t>
       </w:r>
-      <w:commentRangeStart w:id="6"/>
+      <w:commentRangeStart w:id="12"/>
       <w:r>
         <w:rPr>
           <w:rFonts w:hint="cs"/>
@@ -2921,13 +3014,13 @@
         </w:rPr>
         <w:t>נבדק</w:t>
       </w:r>
-      <w:commentRangeEnd w:id="6"/>
-      <w:r>
-        <w:rPr>
-          <w:rStyle w:val="aa"/>
-          <w:rtl/>
-        </w:rPr>
-        <w:commentReference w:id="6"/>
+      <w:commentRangeEnd w:id="12"/>
+      <w:r>
+        <w:rPr>
+          <w:rStyle w:val="CommentReference"/>
+          <w:rtl/>
+        </w:rPr>
+        <w:commentReference w:id="12"/>
       </w:r>
     </w:p>
     <w:p>
@@ -3048,7 +3141,6 @@
           <w:rtl/>
         </w:rPr>
       </w:pPr>
-      <w:proofErr w:type="gramStart"/>
       <w:r>
         <w:rPr>
           <w:sz w:val="24"/>
@@ -3065,6 +3157,7 @@
         </w:rPr>
         <w:t xml:space="preserve">, </w:t>
       </w:r>
+      <w:commentRangeStart w:id="13"/>
       <w:r>
         <w:rPr>
           <w:rFonts w:cs="Arial" w:hint="cs"/>
@@ -3108,6 +3201,14 @@
         </w:rPr>
         <w:t>Confusion maps</w:t>
       </w:r>
+      <w:commentRangeEnd w:id="13"/>
+      <w:r>
+        <w:rPr>
+          <w:rStyle w:val="CommentReference"/>
+          <w:rtl/>
+        </w:rPr>
+        <w:commentReference w:id="13"/>
+      </w:r>
       <w:r>
         <w:rPr>
           <w:rFonts w:cs="Arial"/>
@@ -3117,7 +3218,6 @@
         </w:rPr>
         <w:t>.</w:t>
       </w:r>
-      <w:proofErr w:type="gramEnd"/>
     </w:p>
     <w:p>
       <w:pPr>
@@ -3151,7 +3251,7 @@
         </w:rPr>
         <w:t xml:space="preserve">6. </w:t>
       </w:r>
-      <w:commentRangeStart w:id="7"/>
+      <w:commentRangeStart w:id="14"/>
       <w:r>
         <w:rPr>
           <w:rFonts w:hint="cs"/>
@@ -3247,13 +3347,13 @@
         </w:rPr>
         <w:t>בהם</w:t>
       </w:r>
-      <w:commentRangeEnd w:id="7"/>
-      <w:r>
-        <w:rPr>
-          <w:rStyle w:val="aa"/>
-          <w:rtl/>
-        </w:rPr>
-        <w:commentReference w:id="7"/>
+      <w:commentRangeEnd w:id="14"/>
+      <w:r>
+        <w:rPr>
+          <w:rStyle w:val="CommentReference"/>
+          <w:rtl/>
+        </w:rPr>
+        <w:commentReference w:id="14"/>
       </w:r>
     </w:p>
     <w:p>
@@ -3360,7 +3460,23 @@
           <w:sz w:val="24"/>
           <w:szCs w:val="24"/>
         </w:rPr>
-        <w:t>PCA, Diffusion Maps</w:t>
+        <w:t xml:space="preserve">PCA, </w:t>
+      </w:r>
+      <w:commentRangeStart w:id="18"/>
+      <w:r>
+        <w:rPr>
+          <w:sz w:val="24"/>
+          <w:szCs w:val="24"/>
+        </w:rPr>
+        <w:t>Diffusion Maps</w:t>
+      </w:r>
+      <w:commentRangeEnd w:id="18"/>
+      <w:r>
+        <w:rPr>
+          <w:rStyle w:val="CommentReference"/>
+          <w:rtl/>
+        </w:rPr>
+        <w:commentReference w:id="18"/>
       </w:r>
       <w:r>
         <w:rPr>
@@ -3503,7 +3619,7 @@
         <w:lastRenderedPageBreak/>
         <w:t>7</w:t>
       </w:r>
-      <w:commentRangeStart w:id="11"/>
+      <w:commentRangeStart w:id="19"/>
       <w:r>
         <w:rPr>
           <w:rFonts w:hint="cs"/>
@@ -3621,13 +3737,13 @@
         </w:rPr>
         <w:t>שיהיו בשימוש</w:t>
       </w:r>
-      <w:commentRangeEnd w:id="11"/>
-      <w:r>
-        <w:rPr>
-          <w:rStyle w:val="aa"/>
-          <w:rtl/>
-        </w:rPr>
-        <w:commentReference w:id="11"/>
+      <w:commentRangeEnd w:id="19"/>
+      <w:r>
+        <w:rPr>
+          <w:rStyle w:val="CommentReference"/>
+          <w:rtl/>
+        </w:rPr>
+        <w:commentReference w:id="19"/>
       </w:r>
     </w:p>
     <w:p>
@@ -3681,7 +3797,7 @@
         </w:rPr>
         <w:t>8</w:t>
       </w:r>
-      <w:commentRangeStart w:id="14"/>
+      <w:commentRangeStart w:id="22"/>
       <w:r>
         <w:rPr>
           <w:rFonts w:hint="cs"/>
@@ -3788,13 +3904,13 @@
         </w:rPr>
         <w:t>הפרויקט</w:t>
       </w:r>
-      <w:commentRangeEnd w:id="14"/>
-      <w:r>
-        <w:rPr>
-          <w:rStyle w:val="aa"/>
-          <w:rtl/>
-        </w:rPr>
-        <w:commentReference w:id="14"/>
+      <w:commentRangeEnd w:id="22"/>
+      <w:r>
+        <w:rPr>
+          <w:rStyle w:val="CommentReference"/>
+          <w:rtl/>
+        </w:rPr>
+        <w:commentReference w:id="22"/>
       </w:r>
     </w:p>
     <w:p>
@@ -4112,7 +4228,7 @@
         <w:lastRenderedPageBreak/>
         <w:t xml:space="preserve">9. </w:t>
       </w:r>
-      <w:commentRangeStart w:id="15"/>
+      <w:commentRangeStart w:id="23"/>
       <w:r>
         <w:rPr>
           <w:rFonts w:hint="cs"/>
@@ -4124,13 +4240,13 @@
         </w:rPr>
         <w:t>רשימת משימות:</w:t>
       </w:r>
-      <w:commentRangeEnd w:id="15"/>
-      <w:r>
-        <w:rPr>
-          <w:rStyle w:val="aa"/>
-          <w:rtl/>
-        </w:rPr>
-        <w:commentReference w:id="15"/>
+      <w:commentRangeEnd w:id="23"/>
+      <w:r>
+        <w:rPr>
+          <w:rStyle w:val="CommentReference"/>
+          <w:rtl/>
+        </w:rPr>
+        <w:commentReference w:id="23"/>
       </w:r>
     </w:p>
     <w:p>
@@ -4147,7 +4263,7 @@
     </w:p>
     <w:tbl>
       <w:tblPr>
-        <w:tblStyle w:val="a3"/>
+        <w:tblStyle w:val="TableGrid"/>
         <w:bidiVisual/>
         <w:tblW w:w="0" w:type="auto"/>
         <w:tblBorders>
@@ -5096,16 +5212,7 @@
                 <w:szCs w:val="24"/>
                 <w:rtl/>
               </w:rPr>
-              <w:t xml:space="preserve"> על הביצועים</w:t>
-            </w:r>
-            <w:r>
-              <w:rPr>
-                <w:rFonts w:hint="cs"/>
-                <w:sz w:val="24"/>
-                <w:szCs w:val="24"/>
-                <w:rtl/>
-              </w:rPr>
-              <w:t xml:space="preserve"> והסקת מסקנות</w:t>
+              <w:t xml:space="preserve"> על הביצועים והסקת מסקנות</w:t>
             </w:r>
             <w:r>
               <w:rPr>
@@ -5185,7 +5292,6 @@
               <w:bidi/>
               <w:jc w:val="center"/>
               <w:rPr>
-                <w:rFonts w:hint="cs"/>
                 <w:sz w:val="24"/>
                 <w:szCs w:val="24"/>
                 <w:rtl/>
@@ -5252,7 +5358,6 @@
               <w:bidi/>
               <w:jc w:val="center"/>
               <w:rPr>
-                <w:rFonts w:hint="cs"/>
                 <w:sz w:val="24"/>
                 <w:szCs w:val="24"/>
                 <w:rtl/>
@@ -5277,7 +5382,6 @@
               <w:bidi/>
               <w:jc w:val="center"/>
               <w:rPr>
-                <w:rFonts w:hint="cs"/>
                 <w:sz w:val="24"/>
                 <w:szCs w:val="24"/>
                 <w:rtl/>
@@ -5351,7 +5455,6 @@
               <w:bidi/>
               <w:jc w:val="center"/>
               <w:rPr>
-                <w:rFonts w:hint="cs"/>
                 <w:sz w:val="24"/>
                 <w:szCs w:val="24"/>
                 <w:rtl/>
@@ -5376,7 +5479,6 @@
               <w:bidi/>
               <w:jc w:val="center"/>
               <w:rPr>
-                <w:rFonts w:hint="cs"/>
                 <w:sz w:val="24"/>
                 <w:szCs w:val="24"/>
                 <w:rtl/>
@@ -5413,6 +5515,7 @@
                 <w:rtl/>
               </w:rPr>
             </w:pPr>
+            <w:commentRangeStart w:id="24"/>
             <w:r>
               <w:rPr>
                 <w:rFonts w:hint="cs"/>
@@ -5434,7 +5537,6 @@
               <w:bidi/>
               <w:jc w:val="center"/>
               <w:rPr>
-                <w:rFonts w:hint="cs"/>
                 <w:sz w:val="24"/>
                 <w:szCs w:val="24"/>
                 <w:rtl/>
@@ -5471,18 +5573,7 @@
                 <w:szCs w:val="24"/>
                 <w:rtl/>
               </w:rPr>
-              <w:t>למידת האלגוריתם והפע</w:t>
-            </w:r>
-            <w:bookmarkStart w:id="16" w:name="_GoBack"/>
-            <w:bookmarkEnd w:id="16"/>
-            <w:r>
-              <w:rPr>
-                <w:rFonts w:hint="cs"/>
-                <w:sz w:val="24"/>
-                <w:szCs w:val="24"/>
-                <w:rtl/>
-              </w:rPr>
-              <w:t>לתו על ה</w:t>
+              <w:t>למידת האלגוריתם והפעלתו על ה</w:t>
             </w:r>
             <w:r>
               <w:rPr>
@@ -5599,6 +5690,14 @@
               </w:rPr>
               <w:t xml:space="preserve"> בעיות והסקת מסקנות.</w:t>
             </w:r>
+            <w:commentRangeEnd w:id="24"/>
+            <w:r>
+              <w:rPr>
+                <w:rStyle w:val="CommentReference"/>
+                <w:rtl/>
+              </w:rPr>
+              <w:commentReference w:id="24"/>
+            </w:r>
           </w:p>
         </w:tc>
       </w:tr>
@@ -5740,7 +5839,7 @@
         <w:lastRenderedPageBreak/>
         <w:t xml:space="preserve">10. </w:t>
       </w:r>
-      <w:commentRangeStart w:id="17"/>
+      <w:commentRangeStart w:id="25"/>
       <w:r>
         <w:rPr>
           <w:rFonts w:hint="cs"/>
@@ -5787,13 +5886,13 @@
         </w:rPr>
         <w:t>:</w:t>
       </w:r>
-      <w:commentRangeEnd w:id="17"/>
-      <w:r>
-        <w:rPr>
-          <w:rStyle w:val="aa"/>
-          <w:rtl/>
-        </w:rPr>
-        <w:commentReference w:id="17"/>
+      <w:commentRangeEnd w:id="25"/>
+      <w:r>
+        <w:rPr>
+          <w:rStyle w:val="CommentReference"/>
+          <w:rtl/>
+        </w:rPr>
+        <w:commentReference w:id="25"/>
       </w:r>
     </w:p>
     <w:p>
@@ -5808,7 +5907,7 @@
     </w:p>
     <w:tbl>
       <w:tblPr>
-        <w:tblStyle w:val="a3"/>
+        <w:tblStyle w:val="TableGrid"/>
         <w:bidiVisual/>
         <w:tblW w:w="0" w:type="auto"/>
         <w:tblBorders>
@@ -8730,11 +8829,11 @@
 </file>
 
 <file path=word/comments.xml><?xml version="1.0" encoding="utf-8"?>
-<w:comments xmlns:wpc="http://schemas.microsoft.com/office/word/2010/wordprocessingCanvas" xmlns:mc="http://schemas.openxmlformats.org/markup-compatibility/2006" xmlns:o="urn:schemas-microsoft-com:office:office" xmlns:r="http://schemas.openxmlformats.org/officeDocument/2006/relationships" xmlns:m="http://schemas.openxmlformats.org/officeDocument/2006/math" xmlns:v="urn:schemas-microsoft-com:vml" xmlns:wp14="http://schemas.microsoft.com/office/word/2010/wordprocessingDrawing" xmlns:wp="http://schemas.openxmlformats.org/drawingml/2006/wordprocessingDrawing" xmlns:w10="urn:schemas-microsoft-com:office:word" xmlns:w="http://schemas.openxmlformats.org/wordprocessingml/2006/main" xmlns:w14="http://schemas.microsoft.com/office/word/2010/wordml" xmlns:wpg="http://schemas.microsoft.com/office/word/2010/wordprocessingGroup" xmlns:wpi="http://schemas.microsoft.com/office/word/2010/wordprocessingInk" xmlns:wne="http://schemas.microsoft.com/office/word/2006/wordml" xmlns:wps="http://schemas.microsoft.com/office/word/2010/wordprocessingShape" mc:Ignorable="w14 wp14">
-  <w:comment w:id="0" w:author="מחבר" w:initials="א">
+<w:comments xmlns:wpc="http://schemas.microsoft.com/office/word/2010/wordprocessingCanvas" xmlns:cx="http://schemas.microsoft.com/office/drawing/2014/chartex" xmlns:cx1="http://schemas.microsoft.com/office/drawing/2015/9/8/chartex" xmlns:mc="http://schemas.openxmlformats.org/markup-compatibility/2006" xmlns:o="urn:schemas-microsoft-com:office:office" xmlns:r="http://schemas.openxmlformats.org/officeDocument/2006/relationships" xmlns:m="http://schemas.openxmlformats.org/officeDocument/2006/math" xmlns:v="urn:schemas-microsoft-com:vml" xmlns:wp14="http://schemas.microsoft.com/office/word/2010/wordprocessingDrawing" xmlns:wp="http://schemas.openxmlformats.org/drawingml/2006/wordprocessingDrawing" xmlns:w10="urn:schemas-microsoft-com:office:word" xmlns:w="http://schemas.openxmlformats.org/wordprocessingml/2006/main" xmlns:w14="http://schemas.microsoft.com/office/word/2010/wordml" xmlns:w15="http://schemas.microsoft.com/office/word/2012/wordml" xmlns:w16se="http://schemas.microsoft.com/office/word/2015/wordml/symex" xmlns:wpg="http://schemas.microsoft.com/office/word/2010/wordprocessingGroup" xmlns:wpi="http://schemas.microsoft.com/office/word/2010/wordprocessingInk" xmlns:wne="http://schemas.microsoft.com/office/word/2006/wordml" xmlns:wps="http://schemas.microsoft.com/office/word/2010/wordprocessingShape" mc:Ignorable="w14 w15 w16se wp14">
+  <w:comment w:id="1" w:author="Author" w:initials="A">
     <w:p>
       <w:pPr>
-        <w:pStyle w:val="ab"/>
+        <w:pStyle w:val="CommentText"/>
         <w:bidi/>
         <w:rPr>
           <w:rtl/>
@@ -8742,7 +8841,7 @@
       </w:pPr>
       <w:r>
         <w:rPr>
-          <w:rStyle w:val="aa"/>
+          <w:rStyle w:val="CommentReference"/>
         </w:rPr>
         <w:annotationRef/>
       </w:r>
@@ -8888,15 +8987,39 @@
       </w:r>
     </w:p>
   </w:comment>
-  <w:comment w:id="3" w:author="מחבר" w:initials="א">
+  <w:comment w:id="4" w:author="Author" w:initials="A">
     <w:p>
       <w:pPr>
-        <w:pStyle w:val="ab"/>
+        <w:pStyle w:val="CommentText"/>
+        <w:rPr>
+          <w:rFonts w:hint="cs"/>
+          <w:rtl/>
+        </w:rPr>
+      </w:pPr>
+      <w:r>
+        <w:rPr>
+          <w:rStyle w:val="CommentReference"/>
+        </w:rPr>
+        <w:annotationRef/>
+      </w:r>
+      <w:r>
+        <w:rPr>
+          <w:rFonts w:hint="cs"/>
+          <w:rtl/>
+        </w:rPr>
+        <w:t>להוריד</w:t>
+      </w:r>
+    </w:p>
+  </w:comment>
+  <w:comment w:id="5" w:author="Author" w:initials="A">
+    <w:p>
+      <w:pPr>
+        <w:pStyle w:val="CommentText"/>
         <w:bidi/>
       </w:pPr>
       <w:r>
         <w:rPr>
-          <w:rStyle w:val="aa"/>
+          <w:rStyle w:val="CommentReference"/>
         </w:rPr>
         <w:annotationRef/>
       </w:r>
@@ -8905,7 +9028,14 @@
           <w:rFonts w:hint="cs"/>
           <w:rtl/>
         </w:rPr>
-        <w:t xml:space="preserve"> יש למלא את </w:t>
+        <w:t xml:space="preserve"> </w:t>
+      </w:r>
+      <w:r>
+        <w:rPr>
+          <w:rFonts w:hint="cs"/>
+          <w:rtl/>
+        </w:rPr>
+        <w:t xml:space="preserve">יש למלא את </w:t>
       </w:r>
       <w:r>
         <w:rPr>
@@ -8951,15 +9081,14 @@
       </w:r>
     </w:p>
   </w:comment>
-  <w:comment w:id="4" w:author="מחבר" w:initials="א">
+  <w:comment w:id="6" w:author="Author" w:initials="A">
     <w:p>
       <w:pPr>
-        <w:pStyle w:val="ab"/>
-        <w:bidi/>
+        <w:pStyle w:val="CommentText"/>
       </w:pPr>
       <w:r>
         <w:rPr>
-          <w:rStyle w:val="aa"/>
+          <w:rStyle w:val="CommentReference"/>
         </w:rPr>
         <w:annotationRef/>
       </w:r>
@@ -8968,156 +9097,235 @@
           <w:rFonts w:hint="cs"/>
           <w:rtl/>
         </w:rPr>
-        <w:t xml:space="preserve">בסעיף זה </w:t>
-      </w:r>
-      <w:r>
-        <w:rPr>
-          <w:rFonts w:hint="cs"/>
-          <w:rtl/>
-        </w:rPr>
-        <w:t xml:space="preserve">יש </w:t>
-      </w:r>
-      <w:r>
-        <w:rPr>
-          <w:rFonts w:hint="cs"/>
-          <w:rtl/>
-        </w:rPr>
-        <w:t>לציין הנחות שונות ו</w:t>
-      </w:r>
-      <w:r>
-        <w:rPr>
-          <w:rFonts w:hint="cs"/>
-          <w:rtl/>
-        </w:rPr>
-        <w:t xml:space="preserve">דרישות </w:t>
-      </w:r>
-      <w:r>
-        <w:rPr>
-          <w:rFonts w:hint="cs"/>
-          <w:rtl/>
-        </w:rPr>
-        <w:t>המפרטות על</w:t>
-      </w:r>
-      <w:r>
-        <w:rPr>
-          <w:rFonts w:hint="cs"/>
-          <w:rtl/>
-        </w:rPr>
-        <w:t xml:space="preserve"> מטרת הפרויקט. למשל, האם מניחים משהו על הקלט, כגון האופי שלו או התנאים בו נרכש, או האם יש, למשל, דרישות שונות על האלגוריתם שיופעל או על התוצאות המצופות.</w:t>
+        <w:t>ללא פגיעה בביצועים</w:t>
       </w:r>
     </w:p>
   </w:comment>
-  <w:comment w:id="5" w:author="מחבר" w:initials="א">
+  <w:comment w:id="7" w:author="Author" w:initials="A">
     <w:p>
       <w:pPr>
-        <w:pStyle w:val="ab"/>
-        <w:bidi/>
-        <w:rPr>
-          <w:rtl/>
-        </w:rPr>
+        <w:pStyle w:val="CommentText"/>
       </w:pPr>
       <w:r>
         <w:rPr>
-          <w:rStyle w:val="aa"/>
+          <w:rStyle w:val="CommentReference"/>
         </w:rPr>
         <w:annotationRef/>
       </w:r>
       <w:r>
         <w:rPr>
           <w:rFonts w:hint="cs"/>
-          <w:rtl/>
-        </w:rPr>
-        <w:t xml:space="preserve">בסעיף זה יש לסכם בקצרה את סקר הספרות תוך התמקדות בפתרונות אפשריים. יש </w:t>
-      </w:r>
-      <w:r>
-        <w:rPr>
-          <w:rFonts w:hint="cs"/>
-          <w:rtl/>
-        </w:rPr>
-        <w:t xml:space="preserve">לציין מקורות ספרות </w:t>
-      </w:r>
-      <w:r>
-        <w:rPr>
-          <w:rFonts w:hint="cs"/>
-          <w:rtl/>
-        </w:rPr>
-        <w:t>עיקרי</w:t>
-      </w:r>
-      <w:r>
-        <w:rPr>
-          <w:rFonts w:hint="cs"/>
-          <w:rtl/>
-        </w:rPr>
-        <w:t>ים</w:t>
-      </w:r>
-      <w:r>
-        <w:rPr>
-          <w:rFonts w:hint="cs"/>
-          <w:rtl/>
-        </w:rPr>
-        <w:t xml:space="preserve"> בפורמט </w:t>
-      </w:r>
-      <w:r>
-        <w:rPr>
-          <w:rFonts w:hint="cs"/>
-        </w:rPr>
-        <w:t>IEEE</w:t>
-      </w:r>
-      <w:r>
-        <w:rPr>
-          <w:rFonts w:hint="cs"/>
-          <w:rtl/>
-        </w:rPr>
-        <w:t>, לדוגמה</w:t>
-      </w:r>
-      <w:r>
-        <w:rPr>
-          <w:rFonts w:hint="cs"/>
-          <w:rtl/>
-        </w:rPr>
-        <w:t xml:space="preserve"> מאמר עם שני כותבים</w:t>
-      </w:r>
-      <w:r>
-        <w:rPr>
-          <w:rFonts w:hint="cs"/>
-          <w:rtl/>
-        </w:rPr>
-        <w:t>:</w:t>
+        </w:rPr>
+        <w:t>C</w:t>
+      </w:r>
+      <w:r>
+        <w:t>onfusion Matrix</w:t>
       </w:r>
     </w:p>
     <w:p>
       <w:pPr>
-        <w:pStyle w:val="ab"/>
-        <w:rPr>
+        <w:pStyle w:val="CommentText"/>
+        <w:rPr>
+          <w:rFonts w:hint="cs"/>
           <w:rtl/>
         </w:rPr>
       </w:pPr>
       <w:r>
-        <w:t xml:space="preserve">Yariv </w:t>
-      </w:r>
-      <w:r>
-        <w:t>Ephraim and David Malah. "Speech enhancement using a minimum-mean square error short-time spectral amplitude estimator." IEEE Transactions on Acoustics, Speech, and Signal Processing 32.6 (1984): 1109-1121.</w:t>
+        <w:rPr>
+          <w:rFonts w:hint="cs"/>
+          <w:rtl/>
+        </w:rPr>
+        <w:t>לתקן לאורך כל הקובץ</w:t>
+      </w:r>
+    </w:p>
+  </w:comment>
+  <w:comment w:id="8" w:author="Author" w:initials="A">
+    <w:p>
+      <w:pPr>
+        <w:pStyle w:val="CommentText"/>
+      </w:pPr>
+      <w:r>
+        <w:rPr>
+          <w:rStyle w:val="CommentReference"/>
+        </w:rPr>
+        <w:annotationRef/>
+      </w:r>
+      <w:r>
+        <w:rPr>
+          <w:rFonts w:hint="cs"/>
+          <w:rtl/>
+        </w:rPr>
+        <w:t>זה לא המטרה, זה המדד שבעזרתו אנחנו בודקים את המטרה</w:t>
+      </w:r>
+    </w:p>
+  </w:comment>
+  <w:comment w:id="10" w:author="Author" w:initials="A">
+    <w:p>
+      <w:pPr>
+        <w:pStyle w:val="CommentText"/>
+        <w:bidi/>
+      </w:pPr>
+      <w:r>
+        <w:rPr>
+          <w:rStyle w:val="CommentReference"/>
+        </w:rPr>
+        <w:annotationRef/>
+      </w:r>
+      <w:r>
+        <w:rPr>
+          <w:rFonts w:hint="cs"/>
+          <w:rtl/>
+        </w:rPr>
+        <w:t xml:space="preserve">בסעיף זה </w:t>
+      </w:r>
+      <w:r>
+        <w:rPr>
+          <w:rFonts w:hint="cs"/>
+          <w:rtl/>
+        </w:rPr>
+        <w:t xml:space="preserve">יש </w:t>
+      </w:r>
+      <w:r>
+        <w:rPr>
+          <w:rFonts w:hint="cs"/>
+          <w:rtl/>
+        </w:rPr>
+        <w:t>לציין הנחות שונות ו</w:t>
+      </w:r>
+      <w:r>
+        <w:rPr>
+          <w:rFonts w:hint="cs"/>
+          <w:rtl/>
+        </w:rPr>
+        <w:t xml:space="preserve">דרישות </w:t>
+      </w:r>
+      <w:r>
+        <w:rPr>
+          <w:rFonts w:hint="cs"/>
+          <w:rtl/>
+        </w:rPr>
+        <w:t>המפרטות על</w:t>
+      </w:r>
+      <w:r>
+        <w:rPr>
+          <w:rFonts w:hint="cs"/>
+          <w:rtl/>
+        </w:rPr>
+        <w:t xml:space="preserve"> מטרת הפרויקט. למשל, האם מניחים משהו על הקלט, כגון האופי שלו או התנאים בו נרכש, או האם יש, למשל, דרישות שונות על האלגוריתם שיופעל או על התוצאות המצופות.</w:t>
+      </w:r>
+    </w:p>
+  </w:comment>
+  <w:comment w:id="11" w:author="Author" w:initials="A">
+    <w:p>
+      <w:pPr>
+        <w:pStyle w:val="CommentText"/>
+        <w:bidi/>
+        <w:rPr>
+          <w:rtl/>
+        </w:rPr>
+      </w:pPr>
+      <w:r>
+        <w:rPr>
+          <w:rStyle w:val="CommentReference"/>
+        </w:rPr>
+        <w:annotationRef/>
+      </w:r>
+      <w:r>
+        <w:rPr>
+          <w:rFonts w:hint="cs"/>
+          <w:rtl/>
+        </w:rPr>
+        <w:t xml:space="preserve">בסעיף זה יש לסכם בקצרה את סקר הספרות תוך התמקדות בפתרונות אפשריים. יש </w:t>
+      </w:r>
+      <w:r>
+        <w:rPr>
+          <w:rFonts w:hint="cs"/>
+          <w:rtl/>
+        </w:rPr>
+        <w:t xml:space="preserve">לציין מקורות ספרות </w:t>
+      </w:r>
+      <w:r>
+        <w:rPr>
+          <w:rFonts w:hint="cs"/>
+          <w:rtl/>
+        </w:rPr>
+        <w:t>עיקרי</w:t>
+      </w:r>
+      <w:r>
+        <w:rPr>
+          <w:rFonts w:hint="cs"/>
+          <w:rtl/>
+        </w:rPr>
+        <w:t>ים</w:t>
+      </w:r>
+      <w:r>
+        <w:rPr>
+          <w:rFonts w:hint="cs"/>
+          <w:rtl/>
+        </w:rPr>
+        <w:t xml:space="preserve"> בפורמט </w:t>
+      </w:r>
+      <w:r>
+        <w:rPr>
+          <w:rFonts w:hint="cs"/>
+        </w:rPr>
+        <w:t>IEEE</w:t>
+      </w:r>
+      <w:r>
+        <w:rPr>
+          <w:rFonts w:hint="cs"/>
+          <w:rtl/>
+        </w:rPr>
+        <w:t>, לדוגמה</w:t>
+      </w:r>
+      <w:r>
+        <w:rPr>
+          <w:rFonts w:hint="cs"/>
+          <w:rtl/>
+        </w:rPr>
+        <w:t xml:space="preserve"> מאמר עם שני כותבים</w:t>
+      </w:r>
+      <w:r>
+        <w:rPr>
+          <w:rFonts w:hint="cs"/>
+          <w:rtl/>
+        </w:rPr>
+        <w:t>:</w:t>
       </w:r>
     </w:p>
     <w:p>
       <w:pPr>
-        <w:pStyle w:val="ab"/>
-        <w:bidi/>
+        <w:pStyle w:val="CommentText"/>
         <w:rPr>
           <w:rtl/>
         </w:rPr>
       </w:pPr>
       <w:r>
-        <w:rPr>
-          <w:rFonts w:hint="cs"/>
-          <w:rtl/>
-        </w:rPr>
-        <w:t>או במקרה של יותר משני כותבים:</w:t>
+        <w:t xml:space="preserve">Yariv </w:t>
+      </w:r>
+      <w:r>
+        <w:t>Ephraim and David Malah. "Speech enhancement using a minimum-mean square error short-time spectral amplitude estimator." IEEE Transactions on Acoustics, Speech, and Signal Processing 32.6 (1984): 1109-1121.</w:t>
       </w:r>
     </w:p>
     <w:p>
       <w:pPr>
-        <w:pStyle w:val="ab"/>
+        <w:pStyle w:val="CommentText"/>
+        <w:bidi/>
+        <w:rPr>
+          <w:rtl/>
+        </w:rPr>
+      </w:pPr>
+      <w:r>
+        <w:rPr>
+          <w:rFonts w:hint="cs"/>
+          <w:rtl/>
+        </w:rPr>
+        <w:t>או במקרה של יותר משני כותבים:</w:t>
+      </w:r>
+    </w:p>
+    <w:p>
+      <w:pPr>
+        <w:pStyle w:val="CommentText"/>
       </w:pPr>
       <w:r>
         <w:t xml:space="preserve">Zhou </w:t>
@@ -9154,15 +9362,15 @@
       </w:r>
     </w:p>
   </w:comment>
-  <w:comment w:id="6" w:author="מחבר" w:initials="א">
+  <w:comment w:id="12" w:author="Author" w:initials="A">
     <w:p>
       <w:pPr>
-        <w:pStyle w:val="ab"/>
+        <w:pStyle w:val="CommentText"/>
         <w:bidi/>
       </w:pPr>
       <w:r>
         <w:rPr>
-          <w:rStyle w:val="aa"/>
+          <w:rStyle w:val="CommentReference"/>
         </w:rPr>
         <w:annotationRef/>
       </w:r>
@@ -9189,15 +9397,35 @@
       </w:r>
     </w:p>
   </w:comment>
-  <w:comment w:id="7" w:author="מחבר" w:initials="א">
+  <w:comment w:id="13" w:author="Author" w:initials="A">
     <w:p>
       <w:pPr>
-        <w:pStyle w:val="ab"/>
+        <w:pStyle w:val="CommentText"/>
+      </w:pPr>
+      <w:r>
+        <w:rPr>
+          <w:rStyle w:val="CommentReference"/>
+        </w:rPr>
+        <w:annotationRef/>
+      </w:r>
+      <w:r>
+        <w:rPr>
+          <w:rFonts w:hint="cs"/>
+          <w:rtl/>
+        </w:rPr>
+        <w:t>זה לא מודל</w:t>
+      </w:r>
+    </w:p>
+  </w:comment>
+  <w:comment w:id="14" w:author="Author" w:initials="A">
+    <w:p>
+      <w:pPr>
+        <w:pStyle w:val="CommentText"/>
         <w:bidi/>
       </w:pPr>
       <w:r>
         <w:rPr>
-          <w:rStyle w:val="aa"/>
+          <w:rStyle w:val="CommentReference"/>
         </w:rPr>
         <w:annotationRef/>
       </w:r>
@@ -9222,9 +9450,9 @@
         </w:rPr>
         <w:t xml:space="preserve"> קושי </w:t>
       </w:r>
-      <w:bookmarkStart w:id="8" w:name="OLE_LINK1"/>
-      <w:bookmarkStart w:id="9" w:name="OLE_LINK2"/>
-      <w:bookmarkStart w:id="10" w:name="OLE_LINK5"/>
+      <w:bookmarkStart w:id="15" w:name="OLE_LINK1"/>
+      <w:bookmarkStart w:id="16" w:name="OLE_LINK2"/>
+      <w:bookmarkStart w:id="17" w:name="OLE_LINK5"/>
       <w:r>
         <w:rPr>
           <w:rFonts w:hint="cs"/>
@@ -9260,9 +9488,9 @@
         </w:rPr>
         <w:t>ת</w:t>
       </w:r>
-      <w:bookmarkEnd w:id="8"/>
-      <w:bookmarkEnd w:id="9"/>
-      <w:bookmarkEnd w:id="10"/>
+      <w:bookmarkEnd w:id="15"/>
+      <w:bookmarkEnd w:id="16"/>
+      <w:bookmarkEnd w:id="17"/>
       <w:r>
         <w:rPr>
           <w:rFonts w:hint="cs"/>
@@ -9272,20 +9500,79 @@
       </w:r>
     </w:p>
   </w:comment>
-  <w:comment w:id="11" w:author="מחבר" w:initials="א">
+  <w:comment w:id="18" w:author="Author" w:initials="A">
     <w:p>
       <w:pPr>
-        <w:pStyle w:val="ab"/>
+        <w:pStyle w:val="CommentText"/>
+        <w:rPr>
+          <w:rFonts w:hint="cs"/>
+          <w:rtl/>
+        </w:rPr>
+      </w:pPr>
+      <w:r>
+        <w:rPr>
+          <w:rStyle w:val="CommentReference"/>
+        </w:rPr>
+        <w:annotationRef/>
+      </w:r>
+      <w:r>
+        <w:t>Diffusion Maps</w:t>
+      </w:r>
+      <w:r>
+        <w:rPr>
+          <w:rFonts w:hint="cs"/>
+          <w:rtl/>
+        </w:rPr>
+        <w:t xml:space="preserve"> לא מחלץ מאפיינים סטטיסטיים, הוא מבצע מיפוי לא לינארי למרחב חדש (שבו מרחקים </w:t>
+      </w:r>
+      <w:proofErr w:type="spellStart"/>
+      <w:r>
+        <w:rPr>
+          <w:rFonts w:hint="cs"/>
+          <w:rtl/>
+        </w:rPr>
+        <w:t>אוקלידים</w:t>
+      </w:r>
+      <w:proofErr w:type="spellEnd"/>
+      <w:r>
+        <w:rPr>
+          <w:rFonts w:hint="cs"/>
+          <w:rtl/>
+        </w:rPr>
+        <w:t xml:space="preserve"> שווים למרחקי הדיפוזיה </w:t>
+      </w:r>
+      <w:proofErr w:type="spellStart"/>
+      <w:r>
+        <w:rPr>
+          <w:rFonts w:hint="cs"/>
+          <w:rtl/>
+        </w:rPr>
+        <w:t>במימד</w:t>
+      </w:r>
+      <w:proofErr w:type="spellEnd"/>
+      <w:r>
+        <w:rPr>
+          <w:rFonts w:hint="cs"/>
+          <w:rtl/>
+        </w:rPr>
+        <w:t xml:space="preserve"> המקורי)</w:t>
+      </w:r>
+    </w:p>
+  </w:comment>
+  <w:comment w:id="19" w:author="Author" w:initials="A">
+    <w:p>
+      <w:pPr>
+        <w:pStyle w:val="CommentText"/>
         <w:bidi/>
       </w:pPr>
       <w:r>
         <w:rPr>
-          <w:rStyle w:val="aa"/>
+          <w:rStyle w:val="CommentReference"/>
         </w:rPr>
         <w:annotationRef/>
       </w:r>
-      <w:bookmarkStart w:id="12" w:name="OLE_LINK6"/>
-      <w:bookmarkStart w:id="13" w:name="OLE_LINK7"/>
+      <w:bookmarkStart w:id="20" w:name="OLE_LINK6"/>
+      <w:bookmarkStart w:id="21" w:name="OLE_LINK7"/>
       <w:r>
         <w:rPr>
           <w:rFonts w:hint="cs"/>
@@ -9300,8 +9587,8 @@
         </w:rPr>
         <w:t>בהשגת</w:t>
       </w:r>
-      <w:bookmarkEnd w:id="12"/>
-      <w:bookmarkEnd w:id="13"/>
+      <w:bookmarkEnd w:id="20"/>
+      <w:bookmarkEnd w:id="21"/>
       <w:r>
         <w:rPr>
           <w:rFonts w:hint="cs"/>
@@ -9318,15 +9605,15 @@
       </w:r>
     </w:p>
   </w:comment>
-  <w:comment w:id="14" w:author="מחבר" w:initials="א">
+  <w:comment w:id="22" w:author="Author" w:initials="A">
     <w:p>
       <w:pPr>
-        <w:pStyle w:val="ab"/>
+        <w:pStyle w:val="CommentText"/>
         <w:bidi/>
       </w:pPr>
       <w:r>
         <w:rPr>
-          <w:rStyle w:val="aa"/>
+          <w:rStyle w:val="CommentReference"/>
         </w:rPr>
         <w:annotationRef/>
       </w:r>
@@ -9353,15 +9640,15 @@
       </w:r>
     </w:p>
   </w:comment>
-  <w:comment w:id="15" w:author="מחבר" w:initials="א">
+  <w:comment w:id="23" w:author="Author" w:initials="A">
     <w:p>
       <w:pPr>
-        <w:pStyle w:val="ab"/>
+        <w:pStyle w:val="CommentText"/>
         <w:bidi/>
       </w:pPr>
       <w:r>
         <w:rPr>
-          <w:rStyle w:val="aa"/>
+          <w:rStyle w:val="CommentReference"/>
         </w:rPr>
         <w:annotationRef/>
       </w:r>
@@ -9423,10 +9710,30 @@
       </w:r>
     </w:p>
   </w:comment>
-  <w:comment w:id="17" w:author="מחבר" w:initials="א">
+  <w:comment w:id="24" w:author="Author" w:initials="A">
     <w:p>
       <w:pPr>
-        <w:pStyle w:val="ab"/>
+        <w:pStyle w:val="CommentText"/>
+      </w:pPr>
+      <w:r>
+        <w:rPr>
+          <w:rStyle w:val="CommentReference"/>
+        </w:rPr>
+        <w:annotationRef/>
+      </w:r>
+      <w:r>
+        <w:rPr>
+          <w:rFonts w:hint="cs"/>
+          <w:rtl/>
+        </w:rPr>
+        <w:t>תחליפי את זה עם שורות 6-7 (אנחנו נתחיל מזה)</w:t>
+      </w:r>
+    </w:p>
+  </w:comment>
+  <w:comment w:id="25" w:author="Author" w:initials="A">
+    <w:p>
+      <w:pPr>
+        <w:pStyle w:val="CommentText"/>
         <w:bidi/>
         <w:rPr>
           <w:rtl/>
@@ -9434,7 +9741,7 @@
       </w:pPr>
       <w:r>
         <w:rPr>
-          <w:rStyle w:val="aa"/>
+          <w:rStyle w:val="CommentReference"/>
         </w:rPr>
         <w:annotationRef/>
       </w:r>
@@ -9520,22 +9827,29 @@
 </file>
 
 <file path=word/commentsExtended.xml><?xml version="1.0" encoding="utf-8"?>
-<w15:commentsEx xmlns:wpc="http://schemas.microsoft.com/office/word/2010/wordprocessingCanvas" xmlns:mc="http://schemas.openxmlformats.org/markup-compatibility/2006" xmlns:o="urn:schemas-microsoft-com:office:office" xmlns:r="http://schemas.openxmlformats.org/officeDocument/2006/relationships" xmlns:m="http://schemas.openxmlformats.org/officeDocument/2006/math" xmlns:v="urn:schemas-microsoft-com:vml" xmlns:wp14="http://schemas.microsoft.com/office/word/2010/wordprocessingDrawing" xmlns:wp="http://schemas.openxmlformats.org/drawingml/2006/wordprocessingDrawing" xmlns:w10="urn:schemas-microsoft-com:office:word" xmlns:w="http://schemas.openxmlformats.org/wordprocessingml/2006/main" xmlns:w14="http://schemas.microsoft.com/office/word/2010/wordml" xmlns:w15="http://schemas.microsoft.com/office/word/2012/wordml" xmlns:wpg="http://schemas.microsoft.com/office/word/2010/wordprocessingGroup" xmlns:wpi="http://schemas.microsoft.com/office/word/2010/wordprocessingInk" xmlns:wne="http://schemas.microsoft.com/office/word/2006/wordml" xmlns:wps="http://schemas.microsoft.com/office/word/2010/wordprocessingShape" mc:Ignorable="w14 w15 wp14">
+<w15:commentsEx xmlns:wpc="http://schemas.microsoft.com/office/word/2010/wordprocessingCanvas" xmlns:cx="http://schemas.microsoft.com/office/drawing/2014/chartex" xmlns:cx1="http://schemas.microsoft.com/office/drawing/2015/9/8/chartex" xmlns:mc="http://schemas.openxmlformats.org/markup-compatibility/2006" xmlns:o="urn:schemas-microsoft-com:office:office" xmlns:r="http://schemas.openxmlformats.org/officeDocument/2006/relationships" xmlns:m="http://schemas.openxmlformats.org/officeDocument/2006/math" xmlns:v="urn:schemas-microsoft-com:vml" xmlns:wp14="http://schemas.microsoft.com/office/word/2010/wordprocessingDrawing" xmlns:wp="http://schemas.openxmlformats.org/drawingml/2006/wordprocessingDrawing" xmlns:w10="urn:schemas-microsoft-com:office:word" xmlns:w="http://schemas.openxmlformats.org/wordprocessingml/2006/main" xmlns:w14="http://schemas.microsoft.com/office/word/2010/wordml" xmlns:w15="http://schemas.microsoft.com/office/word/2012/wordml" xmlns:w16se="http://schemas.microsoft.com/office/word/2015/wordml/symex" xmlns:wpg="http://schemas.microsoft.com/office/word/2010/wordprocessingGroup" xmlns:wpi="http://schemas.microsoft.com/office/word/2010/wordprocessingInk" xmlns:wne="http://schemas.microsoft.com/office/word/2006/wordml" xmlns:wps="http://schemas.microsoft.com/office/word/2010/wordprocessingShape" mc:Ignorable="w14 w15 w16se wp14">
   <w15:commentEx w15:paraId="76B082C4" w15:done="0"/>
+  <w15:commentEx w15:paraId="5D449B45" w15:done="0"/>
   <w15:commentEx w15:paraId="3F2DD97F" w15:done="0"/>
+  <w15:commentEx w15:paraId="4238A41F" w15:done="0"/>
+  <w15:commentEx w15:paraId="4715BBEE" w15:done="0"/>
+  <w15:commentEx w15:paraId="07551741" w15:done="0"/>
   <w15:commentEx w15:paraId="459883D0" w15:done="0"/>
   <w15:commentEx w15:paraId="6D9D34A0" w15:done="0"/>
   <w15:commentEx w15:paraId="5EA1117E" w15:done="0"/>
+  <w15:commentEx w15:paraId="1E469B20" w15:done="0"/>
   <w15:commentEx w15:paraId="3062CA25" w15:done="0"/>
+  <w15:commentEx w15:paraId="706DC93C" w15:done="0"/>
   <w15:commentEx w15:paraId="1DCF81E1" w15:done="0"/>
   <w15:commentEx w15:paraId="4DAE23BC" w15:done="0"/>
   <w15:commentEx w15:paraId="7F4878BF" w15:done="0"/>
+  <w15:commentEx w15:paraId="3330E758" w15:done="0"/>
   <w15:commentEx w15:paraId="6131B791" w15:done="0"/>
 </w15:commentsEx>
 </file>
 
 <file path=word/endnotes.xml><?xml version="1.0" encoding="utf-8"?>
-<w:endnotes xmlns:wpc="http://schemas.microsoft.com/office/word/2010/wordprocessingCanvas" xmlns:mc="http://schemas.openxmlformats.org/markup-compatibility/2006" xmlns:o="urn:schemas-microsoft-com:office:office" xmlns:r="http://schemas.openxmlformats.org/officeDocument/2006/relationships" xmlns:m="http://schemas.openxmlformats.org/officeDocument/2006/math" xmlns:v="urn:schemas-microsoft-com:vml" xmlns:wp14="http://schemas.microsoft.com/office/word/2010/wordprocessingDrawing" xmlns:wp="http://schemas.openxmlformats.org/drawingml/2006/wordprocessingDrawing" xmlns:w10="urn:schemas-microsoft-com:office:word" xmlns:w="http://schemas.openxmlformats.org/wordprocessingml/2006/main" xmlns:w14="http://schemas.microsoft.com/office/word/2010/wordml" xmlns:wpg="http://schemas.microsoft.com/office/word/2010/wordprocessingGroup" xmlns:wpi="http://schemas.microsoft.com/office/word/2010/wordprocessingInk" xmlns:wne="http://schemas.microsoft.com/office/word/2006/wordml" xmlns:wps="http://schemas.microsoft.com/office/word/2010/wordprocessingShape" mc:Ignorable="w14 wp14">
+<w:endnotes xmlns:wpc="http://schemas.microsoft.com/office/word/2010/wordprocessingCanvas" xmlns:cx="http://schemas.microsoft.com/office/drawing/2014/chartex" xmlns:cx1="http://schemas.microsoft.com/office/drawing/2015/9/8/chartex" xmlns:mc="http://schemas.openxmlformats.org/markup-compatibility/2006" xmlns:o="urn:schemas-microsoft-com:office:office" xmlns:r="http://schemas.openxmlformats.org/officeDocument/2006/relationships" xmlns:m="http://schemas.openxmlformats.org/officeDocument/2006/math" xmlns:v="urn:schemas-microsoft-com:vml" xmlns:wp14="http://schemas.microsoft.com/office/word/2010/wordprocessingDrawing" xmlns:wp="http://schemas.openxmlformats.org/drawingml/2006/wordprocessingDrawing" xmlns:w10="urn:schemas-microsoft-com:office:word" xmlns:w="http://schemas.openxmlformats.org/wordprocessingml/2006/main" xmlns:w14="http://schemas.microsoft.com/office/word/2010/wordml" xmlns:w15="http://schemas.microsoft.com/office/word/2012/wordml" xmlns:w16se="http://schemas.microsoft.com/office/word/2015/wordml/symex" xmlns:wpg="http://schemas.microsoft.com/office/word/2010/wordprocessingGroup" xmlns:wpi="http://schemas.microsoft.com/office/word/2010/wordprocessingInk" xmlns:wne="http://schemas.microsoft.com/office/word/2006/wordml" xmlns:wps="http://schemas.microsoft.com/office/word/2010/wordprocessingShape" mc:Ignorable="w14 w15 w16se wp14">
   <w:endnote w:type="separator" w:id="-1">
     <w:p>
       <w:pPr>
@@ -9560,7 +9874,7 @@
 </file>
 
 <file path=word/footnotes.xml><?xml version="1.0" encoding="utf-8"?>
-<w:footnotes xmlns:wpc="http://schemas.microsoft.com/office/word/2010/wordprocessingCanvas" xmlns:mc="http://schemas.openxmlformats.org/markup-compatibility/2006" xmlns:o="urn:schemas-microsoft-com:office:office" xmlns:r="http://schemas.openxmlformats.org/officeDocument/2006/relationships" xmlns:m="http://schemas.openxmlformats.org/officeDocument/2006/math" xmlns:v="urn:schemas-microsoft-com:vml" xmlns:wp14="http://schemas.microsoft.com/office/word/2010/wordprocessingDrawing" xmlns:wp="http://schemas.openxmlformats.org/drawingml/2006/wordprocessingDrawing" xmlns:w10="urn:schemas-microsoft-com:office:word" xmlns:w="http://schemas.openxmlformats.org/wordprocessingml/2006/main" xmlns:w14="http://schemas.microsoft.com/office/word/2010/wordml" xmlns:wpg="http://schemas.microsoft.com/office/word/2010/wordprocessingGroup" xmlns:wpi="http://schemas.microsoft.com/office/word/2010/wordprocessingInk" xmlns:wne="http://schemas.microsoft.com/office/word/2006/wordml" xmlns:wps="http://schemas.microsoft.com/office/word/2010/wordprocessingShape" mc:Ignorable="w14 wp14">
+<w:footnotes xmlns:wpc="http://schemas.microsoft.com/office/word/2010/wordprocessingCanvas" xmlns:cx="http://schemas.microsoft.com/office/drawing/2014/chartex" xmlns:cx1="http://schemas.microsoft.com/office/drawing/2015/9/8/chartex" xmlns:mc="http://schemas.openxmlformats.org/markup-compatibility/2006" xmlns:o="urn:schemas-microsoft-com:office:office" xmlns:r="http://schemas.openxmlformats.org/officeDocument/2006/relationships" xmlns:m="http://schemas.openxmlformats.org/officeDocument/2006/math" xmlns:v="urn:schemas-microsoft-com:vml" xmlns:wp14="http://schemas.microsoft.com/office/word/2010/wordprocessingDrawing" xmlns:wp="http://schemas.openxmlformats.org/drawingml/2006/wordprocessingDrawing" xmlns:w10="urn:schemas-microsoft-com:office:word" xmlns:w="http://schemas.openxmlformats.org/wordprocessingml/2006/main" xmlns:w14="http://schemas.microsoft.com/office/word/2010/wordml" xmlns:w15="http://schemas.microsoft.com/office/word/2012/wordml" xmlns:w16se="http://schemas.microsoft.com/office/word/2015/wordml/symex" xmlns:wpg="http://schemas.microsoft.com/office/word/2010/wordprocessingGroup" xmlns:wpi="http://schemas.microsoft.com/office/word/2010/wordprocessingInk" xmlns:wne="http://schemas.microsoft.com/office/word/2006/wordml" xmlns:wps="http://schemas.microsoft.com/office/word/2010/wordprocessingShape" mc:Ignorable="w14 w15 w16se wp14">
   <w:footnote w:type="separator" w:id="-1">
     <w:p>
       <w:pPr>
@@ -9585,10 +9899,10 @@
 </file>
 
 <file path=word/header1.xml><?xml version="1.0" encoding="utf-8"?>
-<w:hdr xmlns:wpc="http://schemas.microsoft.com/office/word/2010/wordprocessingCanvas" xmlns:mc="http://schemas.openxmlformats.org/markup-compatibility/2006" xmlns:o="urn:schemas-microsoft-com:office:office" xmlns:r="http://schemas.openxmlformats.org/officeDocument/2006/relationships" xmlns:m="http://schemas.openxmlformats.org/officeDocument/2006/math" xmlns:v="urn:schemas-microsoft-com:vml" xmlns:wp14="http://schemas.microsoft.com/office/word/2010/wordprocessingDrawing" xmlns:wp="http://schemas.openxmlformats.org/drawingml/2006/wordprocessingDrawing" xmlns:w10="urn:schemas-microsoft-com:office:word" xmlns:w="http://schemas.openxmlformats.org/wordprocessingml/2006/main" xmlns:w14="http://schemas.microsoft.com/office/word/2010/wordml" xmlns:wpg="http://schemas.microsoft.com/office/word/2010/wordprocessingGroup" xmlns:wpi="http://schemas.microsoft.com/office/word/2010/wordprocessingInk" xmlns:wne="http://schemas.microsoft.com/office/word/2006/wordml" xmlns:wps="http://schemas.microsoft.com/office/word/2010/wordprocessingShape" mc:Ignorable="w14 wp14">
+<w:hdr xmlns:wpc="http://schemas.microsoft.com/office/word/2010/wordprocessingCanvas" xmlns:cx="http://schemas.microsoft.com/office/drawing/2014/chartex" xmlns:cx1="http://schemas.microsoft.com/office/drawing/2015/9/8/chartex" xmlns:mc="http://schemas.openxmlformats.org/markup-compatibility/2006" xmlns:o="urn:schemas-microsoft-com:office:office" xmlns:r="http://schemas.openxmlformats.org/officeDocument/2006/relationships" xmlns:m="http://schemas.openxmlformats.org/officeDocument/2006/math" xmlns:v="urn:schemas-microsoft-com:vml" xmlns:wp14="http://schemas.microsoft.com/office/word/2010/wordprocessingDrawing" xmlns:wp="http://schemas.openxmlformats.org/drawingml/2006/wordprocessingDrawing" xmlns:w10="urn:schemas-microsoft-com:office:word" xmlns:w="http://schemas.openxmlformats.org/wordprocessingml/2006/main" xmlns:w14="http://schemas.microsoft.com/office/word/2010/wordml" xmlns:w15="http://schemas.microsoft.com/office/word/2012/wordml" xmlns:w16se="http://schemas.microsoft.com/office/word/2015/wordml/symex" xmlns:wpg="http://schemas.microsoft.com/office/word/2010/wordprocessingGroup" xmlns:wpi="http://schemas.microsoft.com/office/word/2010/wordprocessingInk" xmlns:wne="http://schemas.microsoft.com/office/word/2006/wordml" xmlns:wps="http://schemas.microsoft.com/office/word/2010/wordprocessingShape" mc:Ignorable="w14 w15 w16se wp14">
   <w:p>
     <w:pPr>
-      <w:pStyle w:val="a5"/>
+      <w:pStyle w:val="Header"/>
     </w:pPr>
     <w:r>
       <w:rPr>
@@ -9718,7 +10032,7 @@
         </mc:Choice>
         <mc:Fallback>
           <w:pict>
-            <v:group id="Group 5" o:spid="_x0000_s1026" style="position:absolute;margin-left:156.9pt;margin-top:-4.55pt;width:142.45pt;height:43.15pt;z-index:251661312" coordsize="18093,5480" o:gfxdata="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">
+            <v:group w14:anchorId="36733610" id="Group 5" o:spid="_x0000_s1026" style="position:absolute;margin-left:156.9pt;margin-top:-4.55pt;width:142.45pt;height:43.15pt;z-index:251661312" coordsize="18093,5480" o:gfxdata="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">
               <v:shapetype id="_x0000_t75" coordsize="21600,21600" o:spt="75" o:preferrelative="t" path="m@4@5l@4@11@9@11@9@5xe" filled="f" stroked="f">
                 <v:stroke joinstyle="miter"/>
                 <v:formulas>
@@ -9738,7 +10052,7 @@
                 <v:path o:extrusionok="f" gradientshapeok="t" o:connecttype="rect"/>
                 <o:lock v:ext="edit" aspectratio="t"/>
               </v:shapetype>
-              <v:shape id="Picture 4" o:spid="_x0000_s1027" type="#_x0000_t75" style="position:absolute;left:762;top:1524;width:10966;height:3956;visibility:visible;mso-wrap-style:square" o:gfxdata="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">
+              <v:shape id="Picture 4" o:spid="_x0000_s1027" type="#_x0000_t75" style="position:absolute;left:762;top:1524;width:10966;height:3956;visibility:visible;mso-wrap-style:square" o:gfxdata="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">
                 <v:imagedata r:id="rId2" o:title=""/>
                 <v:path arrowok="t"/>
               </v:shape>
@@ -9746,7 +10060,7 @@
                 <v:stroke joinstyle="miter"/>
                 <v:path gradientshapeok="t" o:connecttype="rect"/>
               </v:shapetype>
-              <v:shape id="Text Box 1" o:spid="_x0000_s1028" type="#_x0000_t202" style="position:absolute;width:18093;height:2476;visibility:visible;mso-wrap-style:square;v-text-anchor:top" o:gfxdata="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" fillcolor="white [3201]" stroked="f" strokeweight=".5pt">
+              <v:shape id="Text Box 1" o:spid="_x0000_s1028" type="#_x0000_t202" style="position:absolute;width:18093;height:2476;visibility:visible;mso-wrap-style:square;v-text-anchor:top" o:gfxdata="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" fillcolor="white [3201]" stroked="f" strokeweight=".5pt">
                 <v:textbox inset=",0,,0">
                   <w:txbxContent>
                     <w:p>
@@ -9897,8 +10211,8 @@
 </file>
 
 <file path=word/numbering.xml><?xml version="1.0" encoding="utf-8"?>
-<w:numbering xmlns:wpc="http://schemas.microsoft.com/office/word/2010/wordprocessingCanvas" xmlns:mc="http://schemas.openxmlformats.org/markup-compatibility/2006" xmlns:o="urn:schemas-microsoft-com:office:office" xmlns:r="http://schemas.openxmlformats.org/officeDocument/2006/relationships" xmlns:m="http://schemas.openxmlformats.org/officeDocument/2006/math" xmlns:v="urn:schemas-microsoft-com:vml" xmlns:wp14="http://schemas.microsoft.com/office/word/2010/wordprocessingDrawing" xmlns:wp="http://schemas.openxmlformats.org/drawingml/2006/wordprocessingDrawing" xmlns:w10="urn:schemas-microsoft-com:office:word" xmlns:w="http://schemas.openxmlformats.org/wordprocessingml/2006/main" xmlns:w14="http://schemas.microsoft.com/office/word/2010/wordml" xmlns:wpg="http://schemas.microsoft.com/office/word/2010/wordprocessingGroup" xmlns:wpi="http://schemas.microsoft.com/office/word/2010/wordprocessingInk" xmlns:wne="http://schemas.microsoft.com/office/word/2006/wordml" xmlns:wps="http://schemas.microsoft.com/office/word/2010/wordprocessingShape" mc:Ignorable="w14 wp14">
-  <w:abstractNum w:abstractNumId="0">
+<w:numbering xmlns:wpc="http://schemas.microsoft.com/office/word/2010/wordprocessingCanvas" xmlns:cx="http://schemas.microsoft.com/office/drawing/2014/chartex" xmlns:cx1="http://schemas.microsoft.com/office/drawing/2015/9/8/chartex" xmlns:mc="http://schemas.openxmlformats.org/markup-compatibility/2006" xmlns:o="urn:schemas-microsoft-com:office:office" xmlns:r="http://schemas.openxmlformats.org/officeDocument/2006/relationships" xmlns:m="http://schemas.openxmlformats.org/officeDocument/2006/math" xmlns:v="urn:schemas-microsoft-com:vml" xmlns:wp14="http://schemas.microsoft.com/office/word/2010/wordprocessingDrawing" xmlns:wp="http://schemas.openxmlformats.org/drawingml/2006/wordprocessingDrawing" xmlns:w10="urn:schemas-microsoft-com:office:word" xmlns:w="http://schemas.openxmlformats.org/wordprocessingml/2006/main" xmlns:w14="http://schemas.microsoft.com/office/word/2010/wordml" xmlns:w15="http://schemas.microsoft.com/office/word/2012/wordml" xmlns:w16se="http://schemas.microsoft.com/office/word/2015/wordml/symex" xmlns:wpg="http://schemas.microsoft.com/office/word/2010/wordprocessingGroup" xmlns:wpi="http://schemas.microsoft.com/office/word/2010/wordprocessingInk" xmlns:wne="http://schemas.microsoft.com/office/word/2006/wordml" xmlns:wps="http://schemas.microsoft.com/office/word/2010/wordprocessingShape" mc:Ignorable="w14 w15 w16se wp14">
+  <w:abstractNum w:abstractNumId="0" w15:restartNumberingAfterBreak="0">
     <w:nsid w:val="05F06B8C"/>
     <w:multiLevelType w:val="hybridMultilevel"/>
     <w:tmpl w:val="86F6236E"/>
@@ -9987,7 +10301,7 @@
       </w:pPr>
     </w:lvl>
   </w:abstractNum>
-  <w:abstractNum w:abstractNumId="1">
+  <w:abstractNum w:abstractNumId="1" w15:restartNumberingAfterBreak="0">
     <w:nsid w:val="36F33B01"/>
     <w:multiLevelType w:val="hybridMultilevel"/>
     <w:tmpl w:val="B0B81D4A"/>
@@ -10083,7 +10397,7 @@
 </file>
 
 <file path=word/styles.xml><?xml version="1.0" encoding="utf-8"?>
-<w:styles xmlns:mc="http://schemas.openxmlformats.org/markup-compatibility/2006" xmlns:r="http://schemas.openxmlformats.org/officeDocument/2006/relationships" xmlns:w="http://schemas.openxmlformats.org/wordprocessingml/2006/main" xmlns:w14="http://schemas.microsoft.com/office/word/2010/wordml" mc:Ignorable="w14">
+<w:styles xmlns:mc="http://schemas.openxmlformats.org/markup-compatibility/2006" xmlns:r="http://schemas.openxmlformats.org/officeDocument/2006/relationships" xmlns:w="http://schemas.openxmlformats.org/wordprocessingml/2006/main" xmlns:w14="http://schemas.microsoft.com/office/word/2010/wordml" xmlns:w15="http://schemas.microsoft.com/office/word/2012/wordml" xmlns:w16se="http://schemas.microsoft.com/office/word/2015/wordml/symex" mc:Ignorable="w14 w15 w16se">
   <w:docDefaults>
     <w:rPrDefault>
       <w:rPr>
@@ -10099,156 +10413,390 @@
       </w:pPr>
     </w:pPrDefault>
   </w:docDefaults>
-  <w:latentStyles w:defLockedState="0" w:defUIPriority="99" w:defSemiHidden="1" w:defUnhideWhenUsed="1" w:defQFormat="0" w:count="267">
-    <w:lsdException w:name="Normal" w:semiHidden="0" w:uiPriority="0" w:unhideWhenUsed="0" w:qFormat="1"/>
-    <w:lsdException w:name="heading 1" w:semiHidden="0" w:uiPriority="9" w:unhideWhenUsed="0" w:qFormat="1"/>
-    <w:lsdException w:name="heading 2" w:uiPriority="9" w:qFormat="1"/>
-    <w:lsdException w:name="heading 3" w:uiPriority="9" w:qFormat="1"/>
-    <w:lsdException w:name="heading 4" w:uiPriority="9" w:qFormat="1"/>
-    <w:lsdException w:name="heading 5" w:uiPriority="9" w:qFormat="1"/>
-    <w:lsdException w:name="heading 6" w:uiPriority="9" w:qFormat="1"/>
-    <w:lsdException w:name="heading 7" w:uiPriority="9" w:qFormat="1"/>
-    <w:lsdException w:name="heading 8" w:uiPriority="9" w:qFormat="1"/>
-    <w:lsdException w:name="heading 9" w:uiPriority="9" w:qFormat="1"/>
-    <w:lsdException w:name="toc 1" w:uiPriority="39"/>
-    <w:lsdException w:name="toc 2" w:uiPriority="39"/>
-    <w:lsdException w:name="toc 3" w:uiPriority="39"/>
-    <w:lsdException w:name="toc 4" w:uiPriority="39"/>
-    <w:lsdException w:name="toc 5" w:uiPriority="39"/>
-    <w:lsdException w:name="toc 6" w:uiPriority="39"/>
-    <w:lsdException w:name="toc 7" w:uiPriority="39"/>
-    <w:lsdException w:name="toc 8" w:uiPriority="39"/>
-    <w:lsdException w:name="toc 9" w:uiPriority="39"/>
-    <w:lsdException w:name="caption" w:uiPriority="35" w:qFormat="1"/>
-    <w:lsdException w:name="Title" w:semiHidden="0" w:uiPriority="10" w:unhideWhenUsed="0" w:qFormat="1"/>
-    <w:lsdException w:name="Default Paragraph Font" w:uiPriority="1"/>
-    <w:lsdException w:name="Subtitle" w:semiHidden="0" w:uiPriority="11" w:unhideWhenUsed="0" w:qFormat="1"/>
-    <w:lsdException w:name="Strong" w:semiHidden="0" w:uiPriority="22" w:unhideWhenUsed="0" w:qFormat="1"/>
-    <w:lsdException w:name="Emphasis" w:semiHidden="0" w:uiPriority="20" w:unhideWhenUsed="0" w:qFormat="1"/>
-    <w:lsdException w:name="Table Grid" w:semiHidden="0" w:uiPriority="39" w:unhideWhenUsed="0"/>
-    <w:lsdException w:name="Placeholder Text" w:unhideWhenUsed="0"/>
-    <w:lsdException w:name="No Spacing" w:semiHidden="0" w:uiPriority="1" w:unhideWhenUsed="0" w:qFormat="1"/>
-    <w:lsdException w:name="Light Shading" w:semiHidden="0" w:uiPriority="60" w:unhideWhenUsed="0"/>
-    <w:lsdException w:name="Light List" w:semiHidden="0" w:uiPriority="61" w:unhideWhenUsed="0"/>
-    <w:lsdException w:name="Light Grid" w:semiHidden="0" w:uiPriority="62" w:unhideWhenUsed="0"/>
-    <w:lsdException w:name="Medium Shading 1" w:semiHidden="0" w:uiPriority="63" w:unhideWhenUsed="0"/>
-    <w:lsdException w:name="Medium Shading 2" w:semiHidden="0" w:uiPriority="64" w:unhideWhenUsed="0"/>
-    <w:lsdException w:name="Medium List 1" w:semiHidden="0" w:uiPriority="65" w:unhideWhenUsed="0"/>
-    <w:lsdException w:name="Medium List 2" w:semiHidden="0" w:uiPriority="66" w:unhideWhenUsed="0"/>
-    <w:lsdException w:name="Medium Grid 1" w:semiHidden="0" w:uiPriority="67" w:unhideWhenUsed="0"/>
-    <w:lsdException w:name="Medium Grid 2" w:semiHidden="0" w:uiPriority="68" w:unhideWhenUsed="0"/>
-    <w:lsdException w:name="Medium Grid 3" w:semiHidden="0" w:uiPriority="69" w:unhideWhenUsed="0"/>
-    <w:lsdException w:name="Dark List" w:semiHidden="0" w:uiPriority="70" w:unhideWhenUsed="0"/>
-    <w:lsdException w:name="Colorful Shading" w:semiHidden="0" w:uiPriority="71" w:unhideWhenUsed="0"/>
-    <w:lsdException w:name="Colorful List" w:semiHidden="0" w:uiPriority="72" w:unhideWhenUsed="0"/>
-    <w:lsdException w:name="Colorful Grid" w:semiHidden="0" w:uiPriority="73" w:unhideWhenUsed="0"/>
-    <w:lsdException w:name="Light Shading Accent 1" w:semiHidden="0" w:uiPriority="60" w:unhideWhenUsed="0"/>
-    <w:lsdException w:name="Light List Accent 1" w:semiHidden="0" w:uiPriority="61" w:unhideWhenUsed="0"/>
-    <w:lsdException w:name="Light Grid Accent 1" w:semiHidden="0" w:uiPriority="62" w:unhideWhenUsed="0"/>
-    <w:lsdException w:name="Medium Shading 1 Accent 1" w:semiHidden="0" w:uiPriority="63" w:unhideWhenUsed="0"/>
-    <w:lsdException w:name="Medium Shading 2 Accent 1" w:semiHidden="0" w:uiPriority="64" w:unhideWhenUsed="0"/>
-    <w:lsdException w:name="Medium List 1 Accent 1" w:semiHidden="0" w:uiPriority="65" w:unhideWhenUsed="0"/>
-    <w:lsdException w:name="Revision" w:unhideWhenUsed="0"/>
-    <w:lsdException w:name="List Paragraph" w:semiHidden="0" w:uiPriority="34" w:unhideWhenUsed="0" w:qFormat="1"/>
-    <w:lsdException w:name="Quote" w:semiHidden="0" w:uiPriority="29" w:unhideWhenUsed="0" w:qFormat="1"/>
-    <w:lsdException w:name="Intense Quote" w:semiHidden="0" w:uiPriority="30" w:unhideWhenUsed="0" w:qFormat="1"/>
-    <w:lsdException w:name="Medium List 2 Accent 1" w:semiHidden="0" w:uiPriority="66" w:unhideWhenUsed="0"/>
-    <w:lsdException w:name="Medium Grid 1 Accent 1" w:semiHidden="0" w:uiPriority="67" w:unhideWhenUsed="0"/>
-    <w:lsdException w:name="Medium Grid 2 Accent 1" w:semiHidden="0" w:uiPriority="68" w:unhideWhenUsed="0"/>
-    <w:lsdException w:name="Medium Grid 3 Accent 1" w:semiHidden="0" w:uiPriority="69" w:unhideWhenUsed="0"/>
-    <w:lsdException w:name="Dark List Accent 1" w:semiHidden="0" w:uiPriority="70" w:unhideWhenUsed="0"/>
-    <w:lsdException w:name="Colorful Shading Accent 1" w:semiHidden="0" w:uiPriority="71" w:unhideWhenUsed="0"/>
-    <w:lsdException w:name="Colorful List Accent 1" w:semiHidden="0" w:uiPriority="72" w:unhideWhenUsed="0"/>
-    <w:lsdException w:name="Colorful Grid Accent 1" w:semiHidden="0" w:uiPriority="73" w:unhideWhenUsed="0"/>
-    <w:lsdException w:name="Light Shading Accent 2" w:semiHidden="0" w:uiPriority="60" w:unhideWhenUsed="0"/>
-    <w:lsdException w:name="Light List Accent 2" w:semiHidden="0" w:uiPriority="61" w:unhideWhenUsed="0"/>
-    <w:lsdException w:name="Light Grid Accent 2" w:semiHidden="0" w:uiPriority="62" w:unhideWhenUsed="0"/>
-    <w:lsdException w:name="Medium Shading 1 Accent 2" w:semiHidden="0" w:uiPriority="63" w:unhideWhenUsed="0"/>
-    <w:lsdException w:name="Medium Shading 2 Accent 2" w:semiHidden="0" w:uiPriority="64" w:unhideWhenUsed="0"/>
-    <w:lsdException w:name="Medium List 1 Accent 2" w:semiHidden="0" w:uiPriority="65" w:unhideWhenUsed="0"/>
-    <w:lsdException w:name="Medium List 2 Accent 2" w:semiHidden="0" w:uiPriority="66" w:unhideWhenUsed="0"/>
-    <w:lsdException w:name="Medium Grid 1 Accent 2" w:semiHidden="0" w:uiPriority="67" w:unhideWhenUsed="0"/>
-    <w:lsdException w:name="Medium Grid 2 Accent 2" w:semiHidden="0" w:uiPriority="68" w:unhideWhenUsed="0"/>
-    <w:lsdException w:name="Medium Grid 3 Accent 2" w:semiHidden="0" w:uiPriority="69" w:unhideWhenUsed="0"/>
-    <w:lsdException w:name="Dark List Accent 2" w:semiHidden="0" w:uiPriority="70" w:unhideWhenUsed="0"/>
-    <w:lsdException w:name="Colorful Shading Accent 2" w:semiHidden="0" w:uiPriority="71" w:unhideWhenUsed="0"/>
-    <w:lsdException w:name="Colorful List Accent 2" w:semiHidden="0" w:uiPriority="72" w:unhideWhenUsed="0"/>
-    <w:lsdException w:name="Colorful Grid Accent 2" w:semiHidden="0" w:uiPriority="73" w:unhideWhenUsed="0"/>
-    <w:lsdException w:name="Light Shading Accent 3" w:semiHidden="0" w:uiPriority="60" w:unhideWhenUsed="0"/>
-    <w:lsdException w:name="Light List Accent 3" w:semiHidden="0" w:uiPriority="61" w:unhideWhenUsed="0"/>
-    <w:lsdException w:name="Light Grid Accent 3" w:semiHidden="0" w:uiPriority="62" w:unhideWhenUsed="0"/>
-    <w:lsdException w:name="Medium Shading 1 Accent 3" w:semiHidden="0" w:uiPriority="63" w:unhideWhenUsed="0"/>
-    <w:lsdException w:name="Medium Shading 2 Accent 3" w:semiHidden="0" w:uiPriority="64" w:unhideWhenUsed="0"/>
-    <w:lsdException w:name="Medium List 1 Accent 3" w:semiHidden="0" w:uiPriority="65" w:unhideWhenUsed="0"/>
-    <w:lsdException w:name="Medium List 2 Accent 3" w:semiHidden="0" w:uiPriority="66" w:unhideWhenUsed="0"/>
-    <w:lsdException w:name="Medium Grid 1 Accent 3" w:semiHidden="0" w:uiPriority="67" w:unhideWhenUsed="0"/>
-    <w:lsdException w:name="Medium Grid 2 Accent 3" w:semiHidden="0" w:uiPriority="68" w:unhideWhenUsed="0"/>
-    <w:lsdException w:name="Medium Grid 3 Accent 3" w:semiHidden="0" w:uiPriority="69" w:unhideWhenUsed="0"/>
-    <w:lsdException w:name="Dark List Accent 3" w:semiHidden="0" w:uiPriority="70" w:unhideWhenUsed="0"/>
-    <w:lsdException w:name="Colorful Shading Accent 3" w:semiHidden="0" w:uiPriority="71" w:unhideWhenUsed="0"/>
-    <w:lsdException w:name="Colorful List Accent 3" w:semiHidden="0" w:uiPriority="72" w:unhideWhenUsed="0"/>
-    <w:lsdException w:name="Colorful Grid Accent 3" w:semiHidden="0" w:uiPriority="73" w:unhideWhenUsed="0"/>
-    <w:lsdException w:name="Light Shading Accent 4" w:semiHidden="0" w:uiPriority="60" w:unhideWhenUsed="0"/>
-    <w:lsdException w:name="Light List Accent 4" w:semiHidden="0" w:uiPriority="61" w:unhideWhenUsed="0"/>
-    <w:lsdException w:name="Light Grid Accent 4" w:semiHidden="0" w:uiPriority="62" w:unhideWhenUsed="0"/>
-    <w:lsdException w:name="Medium Shading 1 Accent 4" w:semiHidden="0" w:uiPriority="63" w:unhideWhenUsed="0"/>
-    <w:lsdException w:name="Medium Shading 2 Accent 4" w:semiHidden="0" w:uiPriority="64" w:unhideWhenUsed="0"/>
-    <w:lsdException w:name="Medium List 1 Accent 4" w:semiHidden="0" w:uiPriority="65" w:unhideWhenUsed="0"/>
-    <w:lsdException w:name="Medium List 2 Accent 4" w:semiHidden="0" w:uiPriority="66" w:unhideWhenUsed="0"/>
-    <w:lsdException w:name="Medium Grid 1 Accent 4" w:semiHidden="0" w:uiPriority="67" w:unhideWhenUsed="0"/>
-    <w:lsdException w:name="Medium Grid 2 Accent 4" w:semiHidden="0" w:uiPriority="68" w:unhideWhenUsed="0"/>
-    <w:lsdException w:name="Medium Grid 3 Accent 4" w:semiHidden="0" w:uiPriority="69" w:unhideWhenUsed="0"/>
-    <w:lsdException w:name="Dark List Accent 4" w:semiHidden="0" w:uiPriority="70" w:unhideWhenUsed="0"/>
-    <w:lsdException w:name="Colorful Shading Accent 4" w:semiHidden="0" w:uiPriority="71" w:unhideWhenUsed="0"/>
-    <w:lsdException w:name="Colorful List Accent 4" w:semiHidden="0" w:uiPriority="72" w:unhideWhenUsed="0"/>
-    <w:lsdException w:name="Colorful Grid Accent 4" w:semiHidden="0" w:uiPriority="73" w:unhideWhenUsed="0"/>
-    <w:lsdException w:name="Light Shading Accent 5" w:semiHidden="0" w:uiPriority="60" w:unhideWhenUsed="0"/>
-    <w:lsdException w:name="Light List Accent 5" w:semiHidden="0" w:uiPriority="61" w:unhideWhenUsed="0"/>
-    <w:lsdException w:name="Light Grid Accent 5" w:semiHidden="0" w:uiPriority="62" w:unhideWhenUsed="0"/>
-    <w:lsdException w:name="Medium Shading 1 Accent 5" w:semiHidden="0" w:uiPriority="63" w:unhideWhenUsed="0"/>
-    <w:lsdException w:name="Medium Shading 2 Accent 5" w:semiHidden="0" w:uiPriority="64" w:unhideWhenUsed="0"/>
-    <w:lsdException w:name="Medium List 1 Accent 5" w:semiHidden="0" w:uiPriority="65" w:unhideWhenUsed="0"/>
-    <w:lsdException w:name="Medium List 2 Accent 5" w:semiHidden="0" w:uiPriority="66" w:unhideWhenUsed="0"/>
-    <w:lsdException w:name="Medium Grid 1 Accent 5" w:semiHidden="0" w:uiPriority="67" w:unhideWhenUsed="0"/>
-    <w:lsdException w:name="Medium Grid 2 Accent 5" w:semiHidden="0" w:uiPriority="68" w:unhideWhenUsed="0"/>
-    <w:lsdException w:name="Medium Grid 3 Accent 5" w:semiHidden="0" w:uiPriority="69" w:unhideWhenUsed="0"/>
-    <w:lsdException w:name="Dark List Accent 5" w:semiHidden="0" w:uiPriority="70" w:unhideWhenUsed="0"/>
-    <w:lsdException w:name="Colorful Shading Accent 5" w:semiHidden="0" w:uiPriority="71" w:unhideWhenUsed="0"/>
-    <w:lsdException w:name="Colorful List Accent 5" w:semiHidden="0" w:uiPriority="72" w:unhideWhenUsed="0"/>
-    <w:lsdException w:name="Colorful Grid Accent 5" w:semiHidden="0" w:uiPriority="73" w:unhideWhenUsed="0"/>
-    <w:lsdException w:name="Light Shading Accent 6" w:semiHidden="0" w:uiPriority="60" w:unhideWhenUsed="0"/>
-    <w:lsdException w:name="Light List Accent 6" w:semiHidden="0" w:uiPriority="61" w:unhideWhenUsed="0"/>
-    <w:lsdException w:name="Light Grid Accent 6" w:semiHidden="0" w:uiPriority="62" w:unhideWhenUsed="0"/>
-    <w:lsdException w:name="Medium Shading 1 Accent 6" w:semiHidden="0" w:uiPriority="63" w:unhideWhenUsed="0"/>
-    <w:lsdException w:name="Medium Shading 2 Accent 6" w:semiHidden="0" w:uiPriority="64" w:unhideWhenUsed="0"/>
-    <w:lsdException w:name="Medium List 1 Accent 6" w:semiHidden="0" w:uiPriority="65" w:unhideWhenUsed="0"/>
-    <w:lsdException w:name="Medium List 2 Accent 6" w:semiHidden="0" w:uiPriority="66" w:unhideWhenUsed="0"/>
-    <w:lsdException w:name="Medium Grid 1 Accent 6" w:semiHidden="0" w:uiPriority="67" w:unhideWhenUsed="0"/>
-    <w:lsdException w:name="Medium Grid 2 Accent 6" w:semiHidden="0" w:uiPriority="68" w:unhideWhenUsed="0"/>
-    <w:lsdException w:name="Medium Grid 3 Accent 6" w:semiHidden="0" w:uiPriority="69" w:unhideWhenUsed="0"/>
-    <w:lsdException w:name="Dark List Accent 6" w:semiHidden="0" w:uiPriority="70" w:unhideWhenUsed="0"/>
-    <w:lsdException w:name="Colorful Shading Accent 6" w:semiHidden="0" w:uiPriority="71" w:unhideWhenUsed="0"/>
-    <w:lsdException w:name="Colorful List Accent 6" w:semiHidden="0" w:uiPriority="72" w:unhideWhenUsed="0"/>
-    <w:lsdException w:name="Colorful Grid Accent 6" w:semiHidden="0" w:uiPriority="73" w:unhideWhenUsed="0"/>
-    <w:lsdException w:name="Subtle Emphasis" w:semiHidden="0" w:uiPriority="19" w:unhideWhenUsed="0" w:qFormat="1"/>
-    <w:lsdException w:name="Intense Emphasis" w:semiHidden="0" w:uiPriority="21" w:unhideWhenUsed="0" w:qFormat="1"/>
-    <w:lsdException w:name="Subtle Reference" w:semiHidden="0" w:uiPriority="31" w:unhideWhenUsed="0" w:qFormat="1"/>
-    <w:lsdException w:name="Intense Reference" w:semiHidden="0" w:uiPriority="32" w:unhideWhenUsed="0" w:qFormat="1"/>
-    <w:lsdException w:name="Book Title" w:semiHidden="0" w:uiPriority="33" w:unhideWhenUsed="0" w:qFormat="1"/>
-    <w:lsdException w:name="Bibliography" w:uiPriority="37"/>
-    <w:lsdException w:name="TOC Heading" w:uiPriority="39" w:qFormat="1"/>
+  <w:latentStyles w:defLockedState="0" w:defUIPriority="99" w:defSemiHidden="0" w:defUnhideWhenUsed="0" w:defQFormat="0" w:count="371">
+    <w:lsdException w:name="Normal" w:uiPriority="0" w:qFormat="1"/>
+    <w:lsdException w:name="heading 1" w:uiPriority="9" w:qFormat="1"/>
+    <w:lsdException w:name="heading 2" w:semiHidden="1" w:uiPriority="9" w:unhideWhenUsed="1" w:qFormat="1"/>
+    <w:lsdException w:name="heading 3" w:semiHidden="1" w:uiPriority="9" w:unhideWhenUsed="1" w:qFormat="1"/>
+    <w:lsdException w:name="heading 4" w:semiHidden="1" w:uiPriority="9" w:unhideWhenUsed="1" w:qFormat="1"/>
+    <w:lsdException w:name="heading 5" w:semiHidden="1" w:uiPriority="9" w:unhideWhenUsed="1" w:qFormat="1"/>
+    <w:lsdException w:name="heading 6" w:semiHidden="1" w:uiPriority="9" w:unhideWhenUsed="1" w:qFormat="1"/>
+    <w:lsdException w:name="heading 7" w:semiHidden="1" w:uiPriority="9" w:unhideWhenUsed="1" w:qFormat="1"/>
+    <w:lsdException w:name="heading 8" w:semiHidden="1" w:uiPriority="9" w:unhideWhenUsed="1" w:qFormat="1"/>
+    <w:lsdException w:name="heading 9" w:semiHidden="1" w:uiPriority="9" w:unhideWhenUsed="1" w:qFormat="1"/>
+    <w:lsdException w:name="index 1" w:semiHidden="1" w:unhideWhenUsed="1"/>
+    <w:lsdException w:name="index 2" w:semiHidden="1" w:unhideWhenUsed="1"/>
+    <w:lsdException w:name="index 3" w:semiHidden="1" w:unhideWhenUsed="1"/>
+    <w:lsdException w:name="index 4" w:semiHidden="1" w:unhideWhenUsed="1"/>
+    <w:lsdException w:name="index 5" w:semiHidden="1" w:unhideWhenUsed="1"/>
+    <w:lsdException w:name="index 6" w:semiHidden="1" w:unhideWhenUsed="1"/>
+    <w:lsdException w:name="index 7" w:semiHidden="1" w:unhideWhenUsed="1"/>
+    <w:lsdException w:name="index 8" w:semiHidden="1" w:unhideWhenUsed="1"/>
+    <w:lsdException w:name="index 9" w:semiHidden="1" w:unhideWhenUsed="1"/>
+    <w:lsdException w:name="toc 1" w:semiHidden="1" w:uiPriority="39" w:unhideWhenUsed="1"/>
+    <w:lsdException w:name="toc 2" w:semiHidden="1" w:uiPriority="39" w:unhideWhenUsed="1"/>
+    <w:lsdException w:name="toc 3" w:semiHidden="1" w:uiPriority="39" w:unhideWhenUsed="1"/>
+    <w:lsdException w:name="toc 4" w:semiHidden="1" w:uiPriority="39" w:unhideWhenUsed="1"/>
+    <w:lsdException w:name="toc 5" w:semiHidden="1" w:uiPriority="39" w:unhideWhenUsed="1"/>
+    <w:lsdException w:name="toc 6" w:semiHidden="1" w:uiPriority="39" w:unhideWhenUsed="1"/>
+    <w:lsdException w:name="toc 7" w:semiHidden="1" w:uiPriority="39" w:unhideWhenUsed="1"/>
+    <w:lsdException w:name="toc 8" w:semiHidden="1" w:uiPriority="39" w:unhideWhenUsed="1"/>
+    <w:lsdException w:name="toc 9" w:semiHidden="1" w:uiPriority="39" w:unhideWhenUsed="1"/>
+    <w:lsdException w:name="Normal Indent" w:semiHidden="1" w:unhideWhenUsed="1"/>
+    <w:lsdException w:name="footnote text" w:semiHidden="1" w:unhideWhenUsed="1"/>
+    <w:lsdException w:name="annotation text" w:semiHidden="1" w:unhideWhenUsed="1"/>
+    <w:lsdException w:name="header" w:semiHidden="1" w:unhideWhenUsed="1"/>
+    <w:lsdException w:name="footer" w:semiHidden="1" w:unhideWhenUsed="1"/>
+    <w:lsdException w:name="index heading" w:semiHidden="1" w:unhideWhenUsed="1"/>
+    <w:lsdException w:name="caption" w:semiHidden="1" w:uiPriority="35" w:unhideWhenUsed="1" w:qFormat="1"/>
+    <w:lsdException w:name="table of figures" w:semiHidden="1" w:unhideWhenUsed="1"/>
+    <w:lsdException w:name="envelope address" w:semiHidden="1" w:unhideWhenUsed="1"/>
+    <w:lsdException w:name="envelope return" w:semiHidden="1" w:unhideWhenUsed="1"/>
+    <w:lsdException w:name="footnote reference" w:semiHidden="1" w:unhideWhenUsed="1"/>
+    <w:lsdException w:name="annotation reference" w:semiHidden="1" w:unhideWhenUsed="1"/>
+    <w:lsdException w:name="line number" w:semiHidden="1" w:unhideWhenUsed="1"/>
+    <w:lsdException w:name="page number" w:semiHidden="1" w:unhideWhenUsed="1"/>
+    <w:lsdException w:name="endnote reference" w:semiHidden="1" w:unhideWhenUsed="1"/>
+    <w:lsdException w:name="endnote text" w:semiHidden="1" w:unhideWhenUsed="1"/>
+    <w:lsdException w:name="table of authorities" w:semiHidden="1" w:unhideWhenUsed="1"/>
+    <w:lsdException w:name="macro" w:semiHidden="1" w:unhideWhenUsed="1"/>
+    <w:lsdException w:name="toa heading" w:semiHidden="1" w:unhideWhenUsed="1"/>
+    <w:lsdException w:name="List" w:semiHidden="1" w:unhideWhenUsed="1"/>
+    <w:lsdException w:name="List Bullet" w:semiHidden="1" w:unhideWhenUsed="1"/>
+    <w:lsdException w:name="List Number" w:semiHidden="1" w:unhideWhenUsed="1"/>
+    <w:lsdException w:name="List 2" w:semiHidden="1" w:unhideWhenUsed="1"/>
+    <w:lsdException w:name="List 3" w:semiHidden="1" w:unhideWhenUsed="1"/>
+    <w:lsdException w:name="List 4" w:semiHidden="1" w:unhideWhenUsed="1"/>
+    <w:lsdException w:name="List 5" w:semiHidden="1" w:unhideWhenUsed="1"/>
+    <w:lsdException w:name="List Bullet 2" w:semiHidden="1" w:unhideWhenUsed="1"/>
+    <w:lsdException w:name="List Bullet 3" w:semiHidden="1" w:unhideWhenUsed="1"/>
+    <w:lsdException w:name="List Bullet 4" w:semiHidden="1" w:unhideWhenUsed="1"/>
+    <w:lsdException w:name="List Bullet 5" w:semiHidden="1" w:unhideWhenUsed="1"/>
+    <w:lsdException w:name="List Number 2" w:semiHidden="1" w:unhideWhenUsed="1"/>
+    <w:lsdException w:name="List Number 3" w:semiHidden="1" w:unhideWhenUsed="1"/>
+    <w:lsdException w:name="List Number 4" w:semiHidden="1" w:unhideWhenUsed="1"/>
+    <w:lsdException w:name="List Number 5" w:semiHidden="1" w:unhideWhenUsed="1"/>
+    <w:lsdException w:name="Title" w:uiPriority="10" w:qFormat="1"/>
+    <w:lsdException w:name="Closing" w:semiHidden="1" w:unhideWhenUsed="1"/>
+    <w:lsdException w:name="Signature" w:semiHidden="1" w:unhideWhenUsed="1"/>
+    <w:lsdException w:name="Default Paragraph Font" w:semiHidden="1" w:uiPriority="1" w:unhideWhenUsed="1"/>
+    <w:lsdException w:name="Body Text" w:semiHidden="1" w:unhideWhenUsed="1"/>
+    <w:lsdException w:name="Body Text Indent" w:semiHidden="1" w:unhideWhenUsed="1"/>
+    <w:lsdException w:name="List Continue" w:semiHidden="1" w:unhideWhenUsed="1"/>
+    <w:lsdException w:name="List Continue 2" w:semiHidden="1" w:unhideWhenUsed="1"/>
+    <w:lsdException w:name="List Continue 3" w:semiHidden="1" w:unhideWhenUsed="1"/>
+    <w:lsdException w:name="List Continue 4" w:semiHidden="1" w:unhideWhenUsed="1"/>
+    <w:lsdException w:name="List Continue 5" w:semiHidden="1" w:unhideWhenUsed="1"/>
+    <w:lsdException w:name="Message Header" w:semiHidden="1" w:unhideWhenUsed="1"/>
+    <w:lsdException w:name="Subtitle" w:uiPriority="11" w:qFormat="1"/>
+    <w:lsdException w:name="Salutation" w:semiHidden="1" w:unhideWhenUsed="1"/>
+    <w:lsdException w:name="Date" w:semiHidden="1" w:unhideWhenUsed="1"/>
+    <w:lsdException w:name="Body Text First Indent" w:semiHidden="1" w:unhideWhenUsed="1"/>
+    <w:lsdException w:name="Body Text First Indent 2" w:semiHidden="1" w:unhideWhenUsed="1"/>
+    <w:lsdException w:name="Note Heading" w:semiHidden="1" w:unhideWhenUsed="1"/>
+    <w:lsdException w:name="Body Text 2" w:semiHidden="1" w:unhideWhenUsed="1"/>
+    <w:lsdException w:name="Body Text 3" w:semiHidden="1" w:unhideWhenUsed="1"/>
+    <w:lsdException w:name="Body Text Indent 2" w:semiHidden="1" w:unhideWhenUsed="1"/>
+    <w:lsdException w:name="Body Text Indent 3" w:semiHidden="1" w:unhideWhenUsed="1"/>
+    <w:lsdException w:name="Block Text" w:semiHidden="1" w:unhideWhenUsed="1"/>
+    <w:lsdException w:name="Hyperlink" w:semiHidden="1" w:unhideWhenUsed="1"/>
+    <w:lsdException w:name="FollowedHyperlink" w:semiHidden="1" w:unhideWhenUsed="1"/>
+    <w:lsdException w:name="Strong" w:uiPriority="22" w:qFormat="1"/>
+    <w:lsdException w:name="Emphasis" w:uiPriority="20" w:qFormat="1"/>
+    <w:lsdException w:name="Document Map" w:semiHidden="1" w:unhideWhenUsed="1"/>
+    <w:lsdException w:name="Plain Text" w:semiHidden="1" w:unhideWhenUsed="1"/>
+    <w:lsdException w:name="E-mail Signature" w:semiHidden="1" w:unhideWhenUsed="1"/>
+    <w:lsdException w:name="HTML Top of Form" w:semiHidden="1" w:unhideWhenUsed="1"/>
+    <w:lsdException w:name="HTML Bottom of Form" w:semiHidden="1" w:unhideWhenUsed="1"/>
+    <w:lsdException w:name="Normal (Web)" w:semiHidden="1" w:unhideWhenUsed="1"/>
+    <w:lsdException w:name="HTML Acronym" w:semiHidden="1" w:unhideWhenUsed="1"/>
+    <w:lsdException w:name="HTML Address" w:semiHidden="1" w:unhideWhenUsed="1"/>
+    <w:lsdException w:name="HTML Cite" w:semiHidden="1" w:unhideWhenUsed="1"/>
+    <w:lsdException w:name="HTML Code" w:semiHidden="1" w:unhideWhenUsed="1"/>
+    <w:lsdException w:name="HTML Definition" w:semiHidden="1" w:unhideWhenUsed="1"/>
+    <w:lsdException w:name="HTML Keyboard" w:semiHidden="1" w:unhideWhenUsed="1"/>
+    <w:lsdException w:name="HTML Preformatted" w:semiHidden="1" w:unhideWhenUsed="1"/>
+    <w:lsdException w:name="HTML Sample" w:semiHidden="1" w:unhideWhenUsed="1"/>
+    <w:lsdException w:name="HTML Typewriter" w:semiHidden="1" w:unhideWhenUsed="1"/>
+    <w:lsdException w:name="HTML Variable" w:semiHidden="1" w:unhideWhenUsed="1"/>
+    <w:lsdException w:name="Normal Table" w:semiHidden="1" w:unhideWhenUsed="1"/>
+    <w:lsdException w:name="annotation subject" w:semiHidden="1" w:unhideWhenUsed="1"/>
+    <w:lsdException w:name="No List" w:semiHidden="1" w:unhideWhenUsed="1"/>
+    <w:lsdException w:name="Outline List 1" w:semiHidden="1" w:unhideWhenUsed="1"/>
+    <w:lsdException w:name="Outline List 2" w:semiHidden="1" w:unhideWhenUsed="1"/>
+    <w:lsdException w:name="Outline List 3" w:semiHidden="1" w:unhideWhenUsed="1"/>
+    <w:lsdException w:name="Table Simple 1" w:semiHidden="1" w:unhideWhenUsed="1"/>
+    <w:lsdException w:name="Table Simple 2" w:semiHidden="1" w:unhideWhenUsed="1"/>
+    <w:lsdException w:name="Table Simple 3" w:semiHidden="1" w:unhideWhenUsed="1"/>
+    <w:lsdException w:name="Table Classic 1" w:semiHidden="1" w:unhideWhenUsed="1"/>
+    <w:lsdException w:name="Table Classic 2" w:semiHidden="1" w:unhideWhenUsed="1"/>
+    <w:lsdException w:name="Table Classic 3" w:semiHidden="1" w:unhideWhenUsed="1"/>
+    <w:lsdException w:name="Table Classic 4" w:semiHidden="1" w:unhideWhenUsed="1"/>
+    <w:lsdException w:name="Table Colorful 1" w:semiHidden="1" w:unhideWhenUsed="1"/>
+    <w:lsdException w:name="Table Colorful 2" w:semiHidden="1" w:unhideWhenUsed="1"/>
+    <w:lsdException w:name="Table Colorful 3" w:semiHidden="1" w:unhideWhenUsed="1"/>
+    <w:lsdException w:name="Table Columns 1" w:semiHidden="1" w:unhideWhenUsed="1"/>
+    <w:lsdException w:name="Table Columns 2" w:semiHidden="1" w:unhideWhenUsed="1"/>
+    <w:lsdException w:name="Table Columns 3" w:semiHidden="1" w:unhideWhenUsed="1"/>
+    <w:lsdException w:name="Table Columns 4" w:semiHidden="1" w:unhideWhenUsed="1"/>
+    <w:lsdException w:name="Table Columns 5" w:semiHidden="1" w:unhideWhenUsed="1"/>
+    <w:lsdException w:name="Table Grid 1" w:semiHidden="1" w:unhideWhenUsed="1"/>
+    <w:lsdException w:name="Table Grid 2" w:semiHidden="1" w:unhideWhenUsed="1"/>
+    <w:lsdException w:name="Table Grid 3" w:semiHidden="1" w:unhideWhenUsed="1"/>
+    <w:lsdException w:name="Table Grid 4" w:semiHidden="1" w:unhideWhenUsed="1"/>
+    <w:lsdException w:name="Table Grid 5" w:semiHidden="1" w:unhideWhenUsed="1"/>
+    <w:lsdException w:name="Table Grid 6" w:semiHidden="1" w:unhideWhenUsed="1"/>
+    <w:lsdException w:name="Table Grid 7" w:semiHidden="1" w:unhideWhenUsed="1"/>
+    <w:lsdException w:name="Table Grid 8" w:semiHidden="1" w:unhideWhenUsed="1"/>
+    <w:lsdException w:name="Table List 1" w:semiHidden="1" w:unhideWhenUsed="1"/>
+    <w:lsdException w:name="Table List 2" w:semiHidden="1" w:unhideWhenUsed="1"/>
+    <w:lsdException w:name="Table List 3" w:semiHidden="1" w:unhideWhenUsed="1"/>
+    <w:lsdException w:name="Table List 4" w:semiHidden="1" w:unhideWhenUsed="1"/>
+    <w:lsdException w:name="Table List 5" w:semiHidden="1" w:unhideWhenUsed="1"/>
+    <w:lsdException w:name="Table List 6" w:semiHidden="1" w:unhideWhenUsed="1"/>
+    <w:lsdException w:name="Table List 7" w:semiHidden="1" w:unhideWhenUsed="1"/>
+    <w:lsdException w:name="Table List 8" w:semiHidden="1" w:unhideWhenUsed="1"/>
+    <w:lsdException w:name="Table 3D effects 1" w:semiHidden="1" w:unhideWhenUsed="1"/>
+    <w:lsdException w:name="Table 3D effects 2" w:semiHidden="1" w:unhideWhenUsed="1"/>
+    <w:lsdException w:name="Table 3D effects 3" w:semiHidden="1" w:unhideWhenUsed="1"/>
+    <w:lsdException w:name="Table Contemporary" w:semiHidden="1" w:unhideWhenUsed="1"/>
+    <w:lsdException w:name="Table Elegant" w:semiHidden="1" w:unhideWhenUsed="1"/>
+    <w:lsdException w:name="Table Professional" w:semiHidden="1" w:unhideWhenUsed="1"/>
+    <w:lsdException w:name="Table Subtle 1" w:semiHidden="1" w:unhideWhenUsed="1"/>
+    <w:lsdException w:name="Table Subtle 2" w:semiHidden="1" w:unhideWhenUsed="1"/>
+    <w:lsdException w:name="Table Web 1" w:semiHidden="1" w:unhideWhenUsed="1"/>
+    <w:lsdException w:name="Table Web 2" w:semiHidden="1" w:unhideWhenUsed="1"/>
+    <w:lsdException w:name="Table Web 3" w:semiHidden="1" w:unhideWhenUsed="1"/>
+    <w:lsdException w:name="Balloon Text" w:semiHidden="1" w:unhideWhenUsed="1"/>
+    <w:lsdException w:name="Table Grid" w:uiPriority="39"/>
+    <w:lsdException w:name="Table Theme" w:semiHidden="1" w:unhideWhenUsed="1"/>
+    <w:lsdException w:name="Placeholder Text" w:semiHidden="1"/>
+    <w:lsdException w:name="No Spacing" w:uiPriority="1" w:qFormat="1"/>
+    <w:lsdException w:name="Light Shading" w:uiPriority="60"/>
+    <w:lsdException w:name="Light List" w:uiPriority="61"/>
+    <w:lsdException w:name="Light Grid" w:uiPriority="62"/>
+    <w:lsdException w:name="Medium Shading 1" w:uiPriority="63"/>
+    <w:lsdException w:name="Medium Shading 2" w:uiPriority="64"/>
+    <w:lsdException w:name="Medium List 1" w:uiPriority="65"/>
+    <w:lsdException w:name="Medium List 2" w:uiPriority="66"/>
+    <w:lsdException w:name="Medium Grid 1" w:uiPriority="67"/>
+    <w:lsdException w:name="Medium Grid 2" w:uiPriority="68"/>
+    <w:lsdException w:name="Medium Grid 3" w:uiPriority="69"/>
+    <w:lsdException w:name="Dark List" w:uiPriority="70"/>
+    <w:lsdException w:name="Colorful Shading" w:uiPriority="71"/>
+    <w:lsdException w:name="Colorful List" w:uiPriority="72"/>
+    <w:lsdException w:name="Colorful Grid" w:uiPriority="73"/>
+    <w:lsdException w:name="Light Shading Accent 1" w:uiPriority="60"/>
+    <w:lsdException w:name="Light List Accent 1" w:uiPriority="61"/>
+    <w:lsdException w:name="Light Grid Accent 1" w:uiPriority="62"/>
+    <w:lsdException w:name="Medium Shading 1 Accent 1" w:uiPriority="63"/>
+    <w:lsdException w:name="Medium Shading 2 Accent 1" w:uiPriority="64"/>
+    <w:lsdException w:name="Medium List 1 Accent 1" w:uiPriority="65"/>
+    <w:lsdException w:name="Revision" w:semiHidden="1"/>
+    <w:lsdException w:name="List Paragraph" w:uiPriority="34" w:qFormat="1"/>
+    <w:lsdException w:name="Quote" w:uiPriority="29" w:qFormat="1"/>
+    <w:lsdException w:name="Intense Quote" w:uiPriority="30" w:qFormat="1"/>
+    <w:lsdException w:name="Medium List 2 Accent 1" w:uiPriority="66"/>
+    <w:lsdException w:name="Medium Grid 1 Accent 1" w:uiPriority="67"/>
+    <w:lsdException w:name="Medium Grid 2 Accent 1" w:uiPriority="68"/>
+    <w:lsdException w:name="Medium Grid 3 Accent 1" w:uiPriority="69"/>
+    <w:lsdException w:name="Dark List Accent 1" w:uiPriority="70"/>
+    <w:lsdException w:name="Colorful Shading Accent 1" w:uiPriority="71"/>
+    <w:lsdException w:name="Colorful List Accent 1" w:uiPriority="72"/>
+    <w:lsdException w:name="Colorful Grid Accent 1" w:uiPriority="73"/>
+    <w:lsdException w:name="Light Shading Accent 2" w:uiPriority="60"/>
+    <w:lsdException w:name="Light List Accent 2" w:uiPriority="61"/>
+    <w:lsdException w:name="Light Grid Accent 2" w:uiPriority="62"/>
+    <w:lsdException w:name="Medium Shading 1 Accent 2" w:uiPriority="63"/>
+    <w:lsdException w:name="Medium Shading 2 Accent 2" w:uiPriority="64"/>
+    <w:lsdException w:name="Medium List 1 Accent 2" w:uiPriority="65"/>
+    <w:lsdException w:name="Medium List 2 Accent 2" w:uiPriority="66"/>
+    <w:lsdException w:name="Medium Grid 1 Accent 2" w:uiPriority="67"/>
+    <w:lsdException w:name="Medium Grid 2 Accent 2" w:uiPriority="68"/>
+    <w:lsdException w:name="Medium Grid 3 Accent 2" w:uiPriority="69"/>
+    <w:lsdException w:name="Dark List Accent 2" w:uiPriority="70"/>
+    <w:lsdException w:name="Colorful Shading Accent 2" w:uiPriority="71"/>
+    <w:lsdException w:name="Colorful List Accent 2" w:uiPriority="72"/>
+    <w:lsdException w:name="Colorful Grid Accent 2" w:uiPriority="73"/>
+    <w:lsdException w:name="Light Shading Accent 3" w:uiPriority="60"/>
+    <w:lsdException w:name="Light List Accent 3" w:uiPriority="61"/>
+    <w:lsdException w:name="Light Grid Accent 3" w:uiPriority="62"/>
+    <w:lsdException w:name="Medium Shading 1 Accent 3" w:uiPriority="63"/>
+    <w:lsdException w:name="Medium Shading 2 Accent 3" w:uiPriority="64"/>
+    <w:lsdException w:name="Medium List 1 Accent 3" w:uiPriority="65"/>
+    <w:lsdException w:name="Medium List 2 Accent 3" w:uiPriority="66"/>
+    <w:lsdException w:name="Medium Grid 1 Accent 3" w:uiPriority="67"/>
+    <w:lsdException w:name="Medium Grid 2 Accent 3" w:uiPriority="68"/>
+    <w:lsdException w:name="Medium Grid 3 Accent 3" w:uiPriority="69"/>
+    <w:lsdException w:name="Dark List Accent 3" w:uiPriority="70"/>
+    <w:lsdException w:name="Colorful Shading Accent 3" w:uiPriority="71"/>
+    <w:lsdException w:name="Colorful List Accent 3" w:uiPriority="72"/>
+    <w:lsdException w:name="Colorful Grid Accent 3" w:uiPriority="73"/>
+    <w:lsdException w:name="Light Shading Accent 4" w:uiPriority="60"/>
+    <w:lsdException w:name="Light List Accent 4" w:uiPriority="61"/>
+    <w:lsdException w:name="Light Grid Accent 4" w:uiPriority="62"/>
+    <w:lsdException w:name="Medium Shading 1 Accent 4" w:uiPriority="63"/>
+    <w:lsdException w:name="Medium Shading 2 Accent 4" w:uiPriority="64"/>
+    <w:lsdException w:name="Medium List 1 Accent 4" w:uiPriority="65"/>
+    <w:lsdException w:name="Medium List 2 Accent 4" w:uiPriority="66"/>
+    <w:lsdException w:name="Medium Grid 1 Accent 4" w:uiPriority="67"/>
+    <w:lsdException w:name="Medium Grid 2 Accent 4" w:uiPriority="68"/>
+    <w:lsdException w:name="Medium Grid 3 Accent 4" w:uiPriority="69"/>
+    <w:lsdException w:name="Dark List Accent 4" w:uiPriority="70"/>
+    <w:lsdException w:name="Colorful Shading Accent 4" w:uiPriority="71"/>
+    <w:lsdException w:name="Colorful List Accent 4" w:uiPriority="72"/>
+    <w:lsdException w:name="Colorful Grid Accent 4" w:uiPriority="73"/>
+    <w:lsdException w:name="Light Shading Accent 5" w:uiPriority="60"/>
+    <w:lsdException w:name="Light List Accent 5" w:uiPriority="61"/>
+    <w:lsdException w:name="Light Grid Accent 5" w:uiPriority="62"/>
+    <w:lsdException w:name="Medium Shading 1 Accent 5" w:uiPriority="63"/>
+    <w:lsdException w:name="Medium Shading 2 Accent 5" w:uiPriority="64"/>
+    <w:lsdException w:name="Medium List 1 Accent 5" w:uiPriority="65"/>
+    <w:lsdException w:name="Medium List 2 Accent 5" w:uiPriority="66"/>
+    <w:lsdException w:name="Medium Grid 1 Accent 5" w:uiPriority="67"/>
+    <w:lsdException w:name="Medium Grid 2 Accent 5" w:uiPriority="68"/>
+    <w:lsdException w:name="Medium Grid 3 Accent 5" w:uiPriority="69"/>
+    <w:lsdException w:name="Dark List Accent 5" w:uiPriority="70"/>
+    <w:lsdException w:name="Colorful Shading Accent 5" w:uiPriority="71"/>
+    <w:lsdException w:name="Colorful List Accent 5" w:uiPriority="72"/>
+    <w:lsdException w:name="Colorful Grid Accent 5" w:uiPriority="73"/>
+    <w:lsdException w:name="Light Shading Accent 6" w:uiPriority="60"/>
+    <w:lsdException w:name="Light List Accent 6" w:uiPriority="61"/>
+    <w:lsdException w:name="Light Grid Accent 6" w:uiPriority="62"/>
+    <w:lsdException w:name="Medium Shading 1 Accent 6" w:uiPriority="63"/>
+    <w:lsdException w:name="Medium Shading 2 Accent 6" w:uiPriority="64"/>
+    <w:lsdException w:name="Medium List 1 Accent 6" w:uiPriority="65"/>
+    <w:lsdException w:name="Medium List 2 Accent 6" w:uiPriority="66"/>
+    <w:lsdException w:name="Medium Grid 1 Accent 6" w:uiPriority="67"/>
+    <w:lsdException w:name="Medium Grid 2 Accent 6" w:uiPriority="68"/>
+    <w:lsdException w:name="Medium Grid 3 Accent 6" w:uiPriority="69"/>
+    <w:lsdException w:name="Dark List Accent 6" w:uiPriority="70"/>
+    <w:lsdException w:name="Colorful Shading Accent 6" w:uiPriority="71"/>
+    <w:lsdException w:name="Colorful List Accent 6" w:uiPriority="72"/>
+    <w:lsdException w:name="Colorful Grid Accent 6" w:uiPriority="73"/>
+    <w:lsdException w:name="Subtle Emphasis" w:uiPriority="19" w:qFormat="1"/>
+    <w:lsdException w:name="Intense Emphasis" w:uiPriority="21" w:qFormat="1"/>
+    <w:lsdException w:name="Subtle Reference" w:uiPriority="31" w:qFormat="1"/>
+    <w:lsdException w:name="Intense Reference" w:uiPriority="32" w:qFormat="1"/>
+    <w:lsdException w:name="Book Title" w:uiPriority="33" w:qFormat="1"/>
+    <w:lsdException w:name="Bibliography" w:semiHidden="1" w:uiPriority="37" w:unhideWhenUsed="1"/>
+    <w:lsdException w:name="TOC Heading" w:semiHidden="1" w:uiPriority="39" w:unhideWhenUsed="1" w:qFormat="1"/>
+    <w:lsdException w:name="Plain Table 1" w:uiPriority="41"/>
+    <w:lsdException w:name="Plain Table 2" w:uiPriority="42"/>
+    <w:lsdException w:name="Plain Table 3" w:uiPriority="43"/>
+    <w:lsdException w:name="Plain Table 4" w:uiPriority="44"/>
+    <w:lsdException w:name="Plain Table 5" w:uiPriority="45"/>
+    <w:lsdException w:name="Grid Table Light" w:uiPriority="40"/>
+    <w:lsdException w:name="Grid Table 1 Light" w:uiPriority="46"/>
+    <w:lsdException w:name="Grid Table 2" w:uiPriority="47"/>
+    <w:lsdException w:name="Grid Table 3" w:uiPriority="48"/>
+    <w:lsdException w:name="Grid Table 4" w:uiPriority="49"/>
+    <w:lsdException w:name="Grid Table 5 Dark" w:uiPriority="50"/>
+    <w:lsdException w:name="Grid Table 6 Colorful" w:uiPriority="51"/>
+    <w:lsdException w:name="Grid Table 7 Colorful" w:uiPriority="52"/>
+    <w:lsdException w:name="Grid Table 1 Light Accent 1" w:uiPriority="46"/>
+    <w:lsdException w:name="Grid Table 2 Accent 1" w:uiPriority="47"/>
+    <w:lsdException w:name="Grid Table 3 Accent 1" w:uiPriority="48"/>
+    <w:lsdException w:name="Grid Table 4 Accent 1" w:uiPriority="49"/>
+    <w:lsdException w:name="Grid Table 5 Dark Accent 1" w:uiPriority="50"/>
+    <w:lsdException w:name="Grid Table 6 Colorful Accent 1" w:uiPriority="51"/>
+    <w:lsdException w:name="Grid Table 7 Colorful Accent 1" w:uiPriority="52"/>
+    <w:lsdException w:name="Grid Table 1 Light Accent 2" w:uiPriority="46"/>
+    <w:lsdException w:name="Grid Table 2 Accent 2" w:uiPriority="47"/>
+    <w:lsdException w:name="Grid Table 3 Accent 2" w:uiPriority="48"/>
+    <w:lsdException w:name="Grid Table 4 Accent 2" w:uiPriority="49"/>
+    <w:lsdException w:name="Grid Table 5 Dark Accent 2" w:uiPriority="50"/>
+    <w:lsdException w:name="Grid Table 6 Colorful Accent 2" w:uiPriority="51"/>
+    <w:lsdException w:name="Grid Table 7 Colorful Accent 2" w:uiPriority="52"/>
+    <w:lsdException w:name="Grid Table 1 Light Accent 3" w:uiPriority="46"/>
+    <w:lsdException w:name="Grid Table 2 Accent 3" w:uiPriority="47"/>
+    <w:lsdException w:name="Grid Table 3 Accent 3" w:uiPriority="48"/>
+    <w:lsdException w:name="Grid Table 4 Accent 3" w:uiPriority="49"/>
+    <w:lsdException w:name="Grid Table 5 Dark Accent 3" w:uiPriority="50"/>
+    <w:lsdException w:name="Grid Table 6 Colorful Accent 3" w:uiPriority="51"/>
+    <w:lsdException w:name="Grid Table 7 Colorful Accent 3" w:uiPriority="52"/>
+    <w:lsdException w:name="Grid Table 1 Light Accent 4" w:uiPriority="46"/>
+    <w:lsdException w:name="Grid Table 2 Accent 4" w:uiPriority="47"/>
+    <w:lsdException w:name="Grid Table 3 Accent 4" w:uiPriority="48"/>
+    <w:lsdException w:name="Grid Table 4 Accent 4" w:uiPriority="49"/>
+    <w:lsdException w:name="Grid Table 5 Dark Accent 4" w:uiPriority="50"/>
+    <w:lsdException w:name="Grid Table 6 Colorful Accent 4" w:uiPriority="51"/>
+    <w:lsdException w:name="Grid Table 7 Colorful Accent 4" w:uiPriority="52"/>
+    <w:lsdException w:name="Grid Table 1 Light Accent 5" w:uiPriority="46"/>
+    <w:lsdException w:name="Grid Table 2 Accent 5" w:uiPriority="47"/>
+    <w:lsdException w:name="Grid Table 3 Accent 5" w:uiPriority="48"/>
+    <w:lsdException w:name="Grid Table 4 Accent 5" w:uiPriority="49"/>
+    <w:lsdException w:name="Grid Table 5 Dark Accent 5" w:uiPriority="50"/>
+    <w:lsdException w:name="Grid Table 6 Colorful Accent 5" w:uiPriority="51"/>
+    <w:lsdException w:name="Grid Table 7 Colorful Accent 5" w:uiPriority="52"/>
+    <w:lsdException w:name="Grid Table 1 Light Accent 6" w:uiPriority="46"/>
+    <w:lsdException w:name="Grid Table 2 Accent 6" w:uiPriority="47"/>
+    <w:lsdException w:name="Grid Table 3 Accent 6" w:uiPriority="48"/>
+    <w:lsdException w:name="Grid Table 4 Accent 6" w:uiPriority="49"/>
+    <w:lsdException w:name="Grid Table 5 Dark Accent 6" w:uiPriority="50"/>
+    <w:lsdException w:name="Grid Table 6 Colorful Accent 6" w:uiPriority="51"/>
+    <w:lsdException w:name="Grid Table 7 Colorful Accent 6" w:uiPriority="52"/>
+    <w:lsdException w:name="List Table 1 Light" w:uiPriority="46"/>
+    <w:lsdException w:name="List Table 2" w:uiPriority="47"/>
+    <w:lsdException w:name="List Table 3" w:uiPriority="48"/>
+    <w:lsdException w:name="List Table 4" w:uiPriority="49"/>
+    <w:lsdException w:name="List Table 5 Dark" w:uiPriority="50"/>
+    <w:lsdException w:name="List Table 6 Colorful" w:uiPriority="51"/>
+    <w:lsdException w:name="List Table 7 Colorful" w:uiPriority="52"/>
+    <w:lsdException w:name="List Table 1 Light Accent 1" w:uiPriority="46"/>
+    <w:lsdException w:name="List Table 2 Accent 1" w:uiPriority="47"/>
+    <w:lsdException w:name="List Table 3 Accent 1" w:uiPriority="48"/>
+    <w:lsdException w:name="List Table 4 Accent 1" w:uiPriority="49"/>
+    <w:lsdException w:name="List Table 5 Dark Accent 1" w:uiPriority="50"/>
+    <w:lsdException w:name="List Table 6 Colorful Accent 1" w:uiPriority="51"/>
+    <w:lsdException w:name="List Table 7 Colorful Accent 1" w:uiPriority="52"/>
+    <w:lsdException w:name="List Table 1 Light Accent 2" w:uiPriority="46"/>
+    <w:lsdException w:name="List Table 2 Accent 2" w:uiPriority="47"/>
+    <w:lsdException w:name="List Table 3 Accent 2" w:uiPriority="48"/>
+    <w:lsdException w:name="List Table 4 Accent 2" w:uiPriority="49"/>
+    <w:lsdException w:name="List Table 5 Dark Accent 2" w:uiPriority="50"/>
+    <w:lsdException w:name="List Table 6 Colorful Accent 2" w:uiPriority="51"/>
+    <w:lsdException w:name="List Table 7 Colorful Accent 2" w:uiPriority="52"/>
+    <w:lsdException w:name="List Table 1 Light Accent 3" w:uiPriority="46"/>
+    <w:lsdException w:name="List Table 2 Accent 3" w:uiPriority="47"/>
+    <w:lsdException w:name="List Table 3 Accent 3" w:uiPriority="48"/>
+    <w:lsdException w:name="List Table 4 Accent 3" w:uiPriority="49"/>
+    <w:lsdException w:name="List Table 5 Dark Accent 3" w:uiPriority="50"/>
+    <w:lsdException w:name="List Table 6 Colorful Accent 3" w:uiPriority="51"/>
+    <w:lsdException w:name="List Table 7 Colorful Accent 3" w:uiPriority="52"/>
+    <w:lsdException w:name="List Table 1 Light Accent 4" w:uiPriority="46"/>
+    <w:lsdException w:name="List Table 2 Accent 4" w:uiPriority="47"/>
+    <w:lsdException w:name="List Table 3 Accent 4" w:uiPriority="48"/>
+    <w:lsdException w:name="List Table 4 Accent 4" w:uiPriority="49"/>
+    <w:lsdException w:name="List Table 5 Dark Accent 4" w:uiPriority="50"/>
+    <w:lsdException w:name="List Table 6 Colorful Accent 4" w:uiPriority="51"/>
+    <w:lsdException w:name="List Table 7 Colorful Accent 4" w:uiPriority="52"/>
+    <w:lsdException w:name="List Table 1 Light Accent 5" w:uiPriority="46"/>
+    <w:lsdException w:name="List Table 2 Accent 5" w:uiPriority="47"/>
+    <w:lsdException w:name="List Table 3 Accent 5" w:uiPriority="48"/>
+    <w:lsdException w:name="List Table 4 Accent 5" w:uiPriority="49"/>
+    <w:lsdException w:name="List Table 5 Dark Accent 5" w:uiPriority="50"/>
+    <w:lsdException w:name="List Table 6 Colorful Accent 5" w:uiPriority="51"/>
+    <w:lsdException w:name="List Table 7 Colorful Accent 5" w:uiPriority="52"/>
+    <w:lsdException w:name="List Table 1 Light Accent 6" w:uiPriority="46"/>
+    <w:lsdException w:name="List Table 2 Accent 6" w:uiPriority="47"/>
+    <w:lsdException w:name="List Table 3 Accent 6" w:uiPriority="48"/>
+    <w:lsdException w:name="List Table 4 Accent 6" w:uiPriority="49"/>
+    <w:lsdException w:name="List Table 5 Dark Accent 6" w:uiPriority="50"/>
+    <w:lsdException w:name="List Table 6 Colorful Accent 6" w:uiPriority="51"/>
+    <w:lsdException w:name="List Table 7 Colorful Accent 6" w:uiPriority="52"/>
   </w:latentStyles>
-  <w:style w:type="paragraph" w:default="1" w:styleId="a">
+  <w:style w:type="paragraph" w:default="1" w:styleId="Normal">
     <w:name w:val="Normal"/>
     <w:qFormat/>
   </w:style>
-  <w:style w:type="character" w:default="1" w:styleId="a0">
+  <w:style w:type="character" w:default="1" w:styleId="DefaultParagraphFont">
     <w:name w:val="Default Paragraph Font"/>
     <w:uiPriority w:val="1"/>
     <w:semiHidden/>
     <w:unhideWhenUsed/>
   </w:style>
-  <w:style w:type="table" w:default="1" w:styleId="a1">
+  <w:style w:type="table" w:default="1" w:styleId="TableNormal">
     <w:name w:val="Normal Table"/>
     <w:uiPriority w:val="99"/>
     <w:semiHidden/>
@@ -10263,15 +10811,15 @@
       </w:tblCellMar>
     </w:tblPr>
   </w:style>
-  <w:style w:type="numbering" w:default="1" w:styleId="a2">
+  <w:style w:type="numbering" w:default="1" w:styleId="NoList">
     <w:name w:val="No List"/>
     <w:uiPriority w:val="99"/>
     <w:semiHidden/>
     <w:unhideWhenUsed/>
   </w:style>
-  <w:style w:type="table" w:styleId="a3">
+  <w:style w:type="table" w:styleId="TableGrid">
     <w:name w:val="Table Grid"/>
-    <w:basedOn w:val="a1"/>
+    <w:basedOn w:val="TableNormal"/>
     <w:uiPriority w:val="39"/>
     <w:rsid w:val="00880966"/>
     <w:pPr>
@@ -10288,9 +10836,9 @@
       </w:tblBorders>
     </w:tblPr>
   </w:style>
-  <w:style w:type="character" w:styleId="a4">
+  <w:style w:type="character" w:styleId="PlaceholderText">
     <w:name w:val="Placeholder Text"/>
-    <w:basedOn w:val="a0"/>
+    <w:basedOn w:val="DefaultParagraphFont"/>
     <w:uiPriority w:val="99"/>
     <w:semiHidden/>
     <w:rsid w:val="003F1802"/>
@@ -10298,10 +10846,10 @@
       <w:color w:val="808080"/>
     </w:rPr>
   </w:style>
-  <w:style w:type="paragraph" w:styleId="a5">
+  <w:style w:type="paragraph" w:styleId="Header">
     <w:name w:val="header"/>
-    <w:basedOn w:val="a"/>
-    <w:link w:val="a6"/>
+    <w:basedOn w:val="Normal"/>
+    <w:link w:val="HeaderChar"/>
     <w:uiPriority w:val="99"/>
     <w:unhideWhenUsed/>
     <w:rsid w:val="00D01B97"/>
@@ -10313,17 +10861,17 @@
       <w:spacing w:after="0" w:line="240" w:lineRule="auto"/>
     </w:pPr>
   </w:style>
-  <w:style w:type="character" w:customStyle="1" w:styleId="a6">
-    <w:name w:val="כותרת עליונה תו"/>
-    <w:basedOn w:val="a0"/>
-    <w:link w:val="a5"/>
+  <w:style w:type="character" w:customStyle="1" w:styleId="HeaderChar">
+    <w:name w:val="Header Char"/>
+    <w:basedOn w:val="DefaultParagraphFont"/>
+    <w:link w:val="Header"/>
     <w:uiPriority w:val="99"/>
     <w:rsid w:val="00D01B97"/>
   </w:style>
-  <w:style w:type="paragraph" w:styleId="a7">
+  <w:style w:type="paragraph" w:styleId="Footer">
     <w:name w:val="footer"/>
-    <w:basedOn w:val="a"/>
-    <w:link w:val="a8"/>
+    <w:basedOn w:val="Normal"/>
+    <w:link w:val="FooterChar"/>
     <w:uiPriority w:val="99"/>
     <w:unhideWhenUsed/>
     <w:rsid w:val="00D01B97"/>
@@ -10335,16 +10883,16 @@
       <w:spacing w:after="0" w:line="240" w:lineRule="auto"/>
     </w:pPr>
   </w:style>
-  <w:style w:type="character" w:customStyle="1" w:styleId="a8">
-    <w:name w:val="כותרת תחתונה תו"/>
-    <w:basedOn w:val="a0"/>
-    <w:link w:val="a7"/>
+  <w:style w:type="character" w:customStyle="1" w:styleId="FooterChar">
+    <w:name w:val="Footer Char"/>
+    <w:basedOn w:val="DefaultParagraphFont"/>
+    <w:link w:val="Footer"/>
     <w:uiPriority w:val="99"/>
     <w:rsid w:val="00D01B97"/>
   </w:style>
-  <w:style w:type="paragraph" w:styleId="a9">
+  <w:style w:type="paragraph" w:styleId="ListParagraph">
     <w:name w:val="List Paragraph"/>
-    <w:basedOn w:val="a"/>
+    <w:basedOn w:val="Normal"/>
     <w:uiPriority w:val="34"/>
     <w:qFormat/>
     <w:rsid w:val="00163F03"/>
@@ -10353,9 +10901,9 @@
       <w:contextualSpacing/>
     </w:pPr>
   </w:style>
-  <w:style w:type="character" w:styleId="aa">
+  <w:style w:type="character" w:styleId="CommentReference">
     <w:name w:val="annotation reference"/>
-    <w:basedOn w:val="a0"/>
+    <w:basedOn w:val="DefaultParagraphFont"/>
     <w:uiPriority w:val="99"/>
     <w:semiHidden/>
     <w:unhideWhenUsed/>
@@ -10365,10 +10913,10 @@
       <w:szCs w:val="16"/>
     </w:rPr>
   </w:style>
-  <w:style w:type="paragraph" w:styleId="ab">
+  <w:style w:type="paragraph" w:styleId="CommentText">
     <w:name w:val="annotation text"/>
-    <w:basedOn w:val="a"/>
-    <w:link w:val="ac"/>
+    <w:basedOn w:val="Normal"/>
+    <w:link w:val="CommentTextChar"/>
     <w:uiPriority w:val="99"/>
     <w:semiHidden/>
     <w:unhideWhenUsed/>
@@ -10381,10 +10929,10 @@
       <w:szCs w:val="20"/>
     </w:rPr>
   </w:style>
-  <w:style w:type="character" w:customStyle="1" w:styleId="ac">
-    <w:name w:val="טקסט הערה תו"/>
-    <w:basedOn w:val="a0"/>
-    <w:link w:val="ab"/>
+  <w:style w:type="character" w:customStyle="1" w:styleId="CommentTextChar">
+    <w:name w:val="Comment Text Char"/>
+    <w:basedOn w:val="DefaultParagraphFont"/>
+    <w:link w:val="CommentText"/>
     <w:uiPriority w:val="99"/>
     <w:semiHidden/>
     <w:rsid w:val="00163F03"/>
@@ -10393,11 +10941,11 @@
       <w:szCs w:val="20"/>
     </w:rPr>
   </w:style>
-  <w:style w:type="paragraph" w:styleId="ad">
+  <w:style w:type="paragraph" w:styleId="CommentSubject">
     <w:name w:val="annotation subject"/>
-    <w:basedOn w:val="ab"/>
-    <w:next w:val="ab"/>
-    <w:link w:val="ae"/>
+    <w:basedOn w:val="CommentText"/>
+    <w:next w:val="CommentText"/>
+    <w:link w:val="CommentSubjectChar"/>
     <w:uiPriority w:val="99"/>
     <w:semiHidden/>
     <w:unhideWhenUsed/>
@@ -10407,10 +10955,10 @@
       <w:bCs/>
     </w:rPr>
   </w:style>
-  <w:style w:type="character" w:customStyle="1" w:styleId="ae">
-    <w:name w:val="נושא הערה תו"/>
-    <w:basedOn w:val="ac"/>
-    <w:link w:val="ad"/>
+  <w:style w:type="character" w:customStyle="1" w:styleId="CommentSubjectChar">
+    <w:name w:val="Comment Subject Char"/>
+    <w:basedOn w:val="CommentTextChar"/>
+    <w:link w:val="CommentSubject"/>
     <w:uiPriority w:val="99"/>
     <w:semiHidden/>
     <w:rsid w:val="00163F03"/>
@@ -10421,10 +10969,10 @@
       <w:szCs w:val="20"/>
     </w:rPr>
   </w:style>
-  <w:style w:type="paragraph" w:styleId="af">
+  <w:style w:type="paragraph" w:styleId="BalloonText">
     <w:name w:val="Balloon Text"/>
-    <w:basedOn w:val="a"/>
-    <w:link w:val="af0"/>
+    <w:basedOn w:val="Normal"/>
+    <w:link w:val="BalloonTextChar"/>
     <w:uiPriority w:val="99"/>
     <w:semiHidden/>
     <w:unhideWhenUsed/>
@@ -10438,382 +10986,10 @@
       <w:szCs w:val="18"/>
     </w:rPr>
   </w:style>
-  <w:style w:type="character" w:customStyle="1" w:styleId="af0">
-    <w:name w:val="טקסט בלונים תו"/>
-    <w:basedOn w:val="a0"/>
-    <w:link w:val="af"/>
-    <w:uiPriority w:val="99"/>
-    <w:semiHidden/>
-    <w:rsid w:val="00163F03"/>
-    <w:rPr>
-      <w:rFonts w:ascii="Segoe UI" w:hAnsi="Segoe UI" w:cs="Segoe UI"/>
-      <w:sz w:val="18"/>
-      <w:szCs w:val="18"/>
-    </w:rPr>
-  </w:style>
-</w:styles>
-</file>
-
-<file path=word/stylesWithEffects.xml><?xml version="1.0" encoding="utf-8"?>
-<w:styles xmlns:wpc="http://schemas.microsoft.com/office/word/2010/wordprocessingCanvas" xmlns:mc="http://schemas.openxmlformats.org/markup-compatibility/2006" xmlns:o="urn:schemas-microsoft-com:office:office" xmlns:r="http://schemas.openxmlformats.org/officeDocument/2006/relationships" xmlns:m="http://schemas.openxmlformats.org/officeDocument/2006/math" xmlns:v="urn:schemas-microsoft-com:vml" xmlns:wp14="http://schemas.microsoft.com/office/word/2010/wordprocessingDrawing" xmlns:wp="http://schemas.openxmlformats.org/drawingml/2006/wordprocessingDrawing" xmlns:w10="urn:schemas-microsoft-com:office:word" xmlns:w="http://schemas.openxmlformats.org/wordprocessingml/2006/main" xmlns:w14="http://schemas.microsoft.com/office/word/2010/wordml" xmlns:wpg="http://schemas.microsoft.com/office/word/2010/wordprocessingGroup" xmlns:wpi="http://schemas.microsoft.com/office/word/2010/wordprocessingInk" xmlns:wne="http://schemas.microsoft.com/office/word/2006/wordml" xmlns:wps="http://schemas.microsoft.com/office/word/2010/wordprocessingShape" mc:Ignorable="w14 wp14">
-  <w:docDefaults>
-    <w:rPrDefault>
-      <w:rPr>
-        <w:rFonts w:asciiTheme="minorHAnsi" w:eastAsiaTheme="minorHAnsi" w:hAnsiTheme="minorHAnsi" w:cstheme="minorBidi"/>
-        <w:sz w:val="22"/>
-        <w:szCs w:val="22"/>
-        <w:lang w:val="en-US" w:eastAsia="en-US" w:bidi="he-IL"/>
-      </w:rPr>
-    </w:rPrDefault>
-    <w:pPrDefault>
-      <w:pPr>
-        <w:spacing w:after="160" w:line="259" w:lineRule="auto"/>
-      </w:pPr>
-    </w:pPrDefault>
-  </w:docDefaults>
-  <w:latentStyles w:defLockedState="0" w:defUIPriority="99" w:defSemiHidden="1" w:defUnhideWhenUsed="1" w:defQFormat="0" w:count="267">
-    <w:lsdException w:name="Normal" w:semiHidden="0" w:uiPriority="0" w:unhideWhenUsed="0" w:qFormat="1"/>
-    <w:lsdException w:name="heading 1" w:semiHidden="0" w:uiPriority="9" w:unhideWhenUsed="0" w:qFormat="1"/>
-    <w:lsdException w:name="heading 2" w:uiPriority="9" w:qFormat="1"/>
-    <w:lsdException w:name="heading 3" w:uiPriority="9" w:qFormat="1"/>
-    <w:lsdException w:name="heading 4" w:uiPriority="9" w:qFormat="1"/>
-    <w:lsdException w:name="heading 5" w:uiPriority="9" w:qFormat="1"/>
-    <w:lsdException w:name="heading 6" w:uiPriority="9" w:qFormat="1"/>
-    <w:lsdException w:name="heading 7" w:uiPriority="9" w:qFormat="1"/>
-    <w:lsdException w:name="heading 8" w:uiPriority="9" w:qFormat="1"/>
-    <w:lsdException w:name="heading 9" w:uiPriority="9" w:qFormat="1"/>
-    <w:lsdException w:name="toc 1" w:uiPriority="39"/>
-    <w:lsdException w:name="toc 2" w:uiPriority="39"/>
-    <w:lsdException w:name="toc 3" w:uiPriority="39"/>
-    <w:lsdException w:name="toc 4" w:uiPriority="39"/>
-    <w:lsdException w:name="toc 5" w:uiPriority="39"/>
-    <w:lsdException w:name="toc 6" w:uiPriority="39"/>
-    <w:lsdException w:name="toc 7" w:uiPriority="39"/>
-    <w:lsdException w:name="toc 8" w:uiPriority="39"/>
-    <w:lsdException w:name="toc 9" w:uiPriority="39"/>
-    <w:lsdException w:name="caption" w:uiPriority="35" w:qFormat="1"/>
-    <w:lsdException w:name="Title" w:semiHidden="0" w:uiPriority="10" w:unhideWhenUsed="0" w:qFormat="1"/>
-    <w:lsdException w:name="Default Paragraph Font" w:uiPriority="1"/>
-    <w:lsdException w:name="Subtitle" w:semiHidden="0" w:uiPriority="11" w:unhideWhenUsed="0" w:qFormat="1"/>
-    <w:lsdException w:name="Strong" w:semiHidden="0" w:uiPriority="22" w:unhideWhenUsed="0" w:qFormat="1"/>
-    <w:lsdException w:name="Emphasis" w:semiHidden="0" w:uiPriority="20" w:unhideWhenUsed="0" w:qFormat="1"/>
-    <w:lsdException w:name="Table Grid" w:semiHidden="0" w:uiPriority="39" w:unhideWhenUsed="0"/>
-    <w:lsdException w:name="Placeholder Text" w:unhideWhenUsed="0"/>
-    <w:lsdException w:name="No Spacing" w:semiHidden="0" w:uiPriority="1" w:unhideWhenUsed="0" w:qFormat="1"/>
-    <w:lsdException w:name="Light Shading" w:semiHidden="0" w:uiPriority="60" w:unhideWhenUsed="0"/>
-    <w:lsdException w:name="Light List" w:semiHidden="0" w:uiPriority="61" w:unhideWhenUsed="0"/>
-    <w:lsdException w:name="Light Grid" w:semiHidden="0" w:uiPriority="62" w:unhideWhenUsed="0"/>
-    <w:lsdException w:name="Medium Shading 1" w:semiHidden="0" w:uiPriority="63" w:unhideWhenUsed="0"/>
-    <w:lsdException w:name="Medium Shading 2" w:semiHidden="0" w:uiPriority="64" w:unhideWhenUsed="0"/>
-    <w:lsdException w:name="Medium List 1" w:semiHidden="0" w:uiPriority="65" w:unhideWhenUsed="0"/>
-    <w:lsdException w:name="Medium List 2" w:semiHidden="0" w:uiPriority="66" w:unhideWhenUsed="0"/>
-    <w:lsdException w:name="Medium Grid 1" w:semiHidden="0" w:uiPriority="67" w:unhideWhenUsed="0"/>
-    <w:lsdException w:name="Medium Grid 2" w:semiHidden="0" w:uiPriority="68" w:unhideWhenUsed="0"/>
-    <w:lsdException w:name="Medium Grid 3" w:semiHidden="0" w:uiPriority="69" w:unhideWhenUsed="0"/>
-    <w:lsdException w:name="Dark List" w:semiHidden="0" w:uiPriority="70" w:unhideWhenUsed="0"/>
-    <w:lsdException w:name="Colorful Shading" w:semiHidden="0" w:uiPriority="71" w:unhideWhenUsed="0"/>
-    <w:lsdException w:name="Colorful List" w:semiHidden="0" w:uiPriority="72" w:unhideWhenUsed="0"/>
-    <w:lsdException w:name="Colorful Grid" w:semiHidden="0" w:uiPriority="73" w:unhideWhenUsed="0"/>
-    <w:lsdException w:name="Light Shading Accent 1" w:semiHidden="0" w:uiPriority="60" w:unhideWhenUsed="0"/>
-    <w:lsdException w:name="Light List Accent 1" w:semiHidden="0" w:uiPriority="61" w:unhideWhenUsed="0"/>
-    <w:lsdException w:name="Light Grid Accent 1" w:semiHidden="0" w:uiPriority="62" w:unhideWhenUsed="0"/>
-    <w:lsdException w:name="Medium Shading 1 Accent 1" w:semiHidden="0" w:uiPriority="63" w:unhideWhenUsed="0"/>
-    <w:lsdException w:name="Medium Shading 2 Accent 1" w:semiHidden="0" w:uiPriority="64" w:unhideWhenUsed="0"/>
-    <w:lsdException w:name="Medium List 1 Accent 1" w:semiHidden="0" w:uiPriority="65" w:unhideWhenUsed="0"/>
-    <w:lsdException w:name="Revision" w:unhideWhenUsed="0"/>
-    <w:lsdException w:name="List Paragraph" w:semiHidden="0" w:uiPriority="34" w:unhideWhenUsed="0" w:qFormat="1"/>
-    <w:lsdException w:name="Quote" w:semiHidden="0" w:uiPriority="29" w:unhideWhenUsed="0" w:qFormat="1"/>
-    <w:lsdException w:name="Intense Quote" w:semiHidden="0" w:uiPriority="30" w:unhideWhenUsed="0" w:qFormat="1"/>
-    <w:lsdException w:name="Medium List 2 Accent 1" w:semiHidden="0" w:uiPriority="66" w:unhideWhenUsed="0"/>
-    <w:lsdException w:name="Medium Grid 1 Accent 1" w:semiHidden="0" w:uiPriority="67" w:unhideWhenUsed="0"/>
-    <w:lsdException w:name="Medium Grid 2 Accent 1" w:semiHidden="0" w:uiPriority="68" w:unhideWhenUsed="0"/>
-    <w:lsdException w:name="Medium Grid 3 Accent 1" w:semiHidden="0" w:uiPriority="69" w:unhideWhenUsed="0"/>
-    <w:lsdException w:name="Dark List Accent 1" w:semiHidden="0" w:uiPriority="70" w:unhideWhenUsed="0"/>
-    <w:lsdException w:name="Colorful Shading Accent 1" w:semiHidden="0" w:uiPriority="71" w:unhideWhenUsed="0"/>
-    <w:lsdException w:name="Colorful List Accent 1" w:semiHidden="0" w:uiPriority="72" w:unhideWhenUsed="0"/>
-    <w:lsdException w:name="Colorful Grid Accent 1" w:semiHidden="0" w:uiPriority="73" w:unhideWhenUsed="0"/>
-    <w:lsdException w:name="Light Shading Accent 2" w:semiHidden="0" w:uiPriority="60" w:unhideWhenUsed="0"/>
-    <w:lsdException w:name="Light List Accent 2" w:semiHidden="0" w:uiPriority="61" w:unhideWhenUsed="0"/>
-    <w:lsdException w:name="Light Grid Accent 2" w:semiHidden="0" w:uiPriority="62" w:unhideWhenUsed="0"/>
-    <w:lsdException w:name="Medium Shading 1 Accent 2" w:semiHidden="0" w:uiPriority="63" w:unhideWhenUsed="0"/>
-    <w:lsdException w:name="Medium Shading 2 Accent 2" w:semiHidden="0" w:uiPriority="64" w:unhideWhenUsed="0"/>
-    <w:lsdException w:name="Medium List 1 Accent 2" w:semiHidden="0" w:uiPriority="65" w:unhideWhenUsed="0"/>
-    <w:lsdException w:name="Medium List 2 Accent 2" w:semiHidden="0" w:uiPriority="66" w:unhideWhenUsed="0"/>
-    <w:lsdException w:name="Medium Grid 1 Accent 2" w:semiHidden="0" w:uiPriority="67" w:unhideWhenUsed="0"/>
-    <w:lsdException w:name="Medium Grid 2 Accent 2" w:semiHidden="0" w:uiPriority="68" w:unhideWhenUsed="0"/>
-    <w:lsdException w:name="Medium Grid 3 Accent 2" w:semiHidden="0" w:uiPriority="69" w:unhideWhenUsed="0"/>
-    <w:lsdException w:name="Dark List Accent 2" w:semiHidden="0" w:uiPriority="70" w:unhideWhenUsed="0"/>
-    <w:lsdException w:name="Colorful Shading Accent 2" w:semiHidden="0" w:uiPriority="71" w:unhideWhenUsed="0"/>
-    <w:lsdException w:name="Colorful List Accent 2" w:semiHidden="0" w:uiPriority="72" w:unhideWhenUsed="0"/>
-    <w:lsdException w:name="Colorful Grid Accent 2" w:semiHidden="0" w:uiPriority="73" w:unhideWhenUsed="0"/>
-    <w:lsdException w:name="Light Shading Accent 3" w:semiHidden="0" w:uiPriority="60" w:unhideWhenUsed="0"/>
-    <w:lsdException w:name="Light List Accent 3" w:semiHidden="0" w:uiPriority="61" w:unhideWhenUsed="0"/>
-    <w:lsdException w:name="Light Grid Accent 3" w:semiHidden="0" w:uiPriority="62" w:unhideWhenUsed="0"/>
-    <w:lsdException w:name="Medium Shading 1 Accent 3" w:semiHidden="0" w:uiPriority="63" w:unhideWhenUsed="0"/>
-    <w:lsdException w:name="Medium Shading 2 Accent 3" w:semiHidden="0" w:uiPriority="64" w:unhideWhenUsed="0"/>
-    <w:lsdException w:name="Medium List 1 Accent 3" w:semiHidden="0" w:uiPriority="65" w:unhideWhenUsed="0"/>
-    <w:lsdException w:name="Medium List 2 Accent 3" w:semiHidden="0" w:uiPriority="66" w:unhideWhenUsed="0"/>
-    <w:lsdException w:name="Medium Grid 1 Accent 3" w:semiHidden="0" w:uiPriority="67" w:unhideWhenUsed="0"/>
-    <w:lsdException w:name="Medium Grid 2 Accent 3" w:semiHidden="0" w:uiPriority="68" w:unhideWhenUsed="0"/>
-    <w:lsdException w:name="Medium Grid 3 Accent 3" w:semiHidden="0" w:uiPriority="69" w:unhideWhenUsed="0"/>
-    <w:lsdException w:name="Dark List Accent 3" w:semiHidden="0" w:uiPriority="70" w:unhideWhenUsed="0"/>
-    <w:lsdException w:name="Colorful Shading Accent 3" w:semiHidden="0" w:uiPriority="71" w:unhideWhenUsed="0"/>
-    <w:lsdException w:name="Colorful List Accent 3" w:semiHidden="0" w:uiPriority="72" w:unhideWhenUsed="0"/>
-    <w:lsdException w:name="Colorful Grid Accent 3" w:semiHidden="0" w:uiPriority="73" w:unhideWhenUsed="0"/>
-    <w:lsdException w:name="Light Shading Accent 4" w:semiHidden="0" w:uiPriority="60" w:unhideWhenUsed="0"/>
-    <w:lsdException w:name="Light List Accent 4" w:semiHidden="0" w:uiPriority="61" w:unhideWhenUsed="0"/>
-    <w:lsdException w:name="Light Grid Accent 4" w:semiHidden="0" w:uiPriority="62" w:unhideWhenUsed="0"/>
-    <w:lsdException w:name="Medium Shading 1 Accent 4" w:semiHidden="0" w:uiPriority="63" w:unhideWhenUsed="0"/>
-    <w:lsdException w:name="Medium Shading 2 Accent 4" w:semiHidden="0" w:uiPriority="64" w:unhideWhenUsed="0"/>
-    <w:lsdException w:name="Medium List 1 Accent 4" w:semiHidden="0" w:uiPriority="65" w:unhideWhenUsed="0"/>
-    <w:lsdException w:name="Medium List 2 Accent 4" w:semiHidden="0" w:uiPriority="66" w:unhideWhenUsed="0"/>
-    <w:lsdException w:name="Medium Grid 1 Accent 4" w:semiHidden="0" w:uiPriority="67" w:unhideWhenUsed="0"/>
-    <w:lsdException w:name="Medium Grid 2 Accent 4" w:semiHidden="0" w:uiPriority="68" w:unhideWhenUsed="0"/>
-    <w:lsdException w:name="Medium Grid 3 Accent 4" w:semiHidden="0" w:uiPriority="69" w:unhideWhenUsed="0"/>
-    <w:lsdException w:name="Dark List Accent 4" w:semiHidden="0" w:uiPriority="70" w:unhideWhenUsed="0"/>
-    <w:lsdException w:name="Colorful Shading Accent 4" w:semiHidden="0" w:uiPriority="71" w:unhideWhenUsed="0"/>
-    <w:lsdException w:name="Colorful List Accent 4" w:semiHidden="0" w:uiPriority="72" w:unhideWhenUsed="0"/>
-    <w:lsdException w:name="Colorful Grid Accent 4" w:semiHidden="0" w:uiPriority="73" w:unhideWhenUsed="0"/>
-    <w:lsdException w:name="Light Shading Accent 5" w:semiHidden="0" w:uiPriority="60" w:unhideWhenUsed="0"/>
-    <w:lsdException w:name="Light List Accent 5" w:semiHidden="0" w:uiPriority="61" w:unhideWhenUsed="0"/>
-    <w:lsdException w:name="Light Grid Accent 5" w:semiHidden="0" w:uiPriority="62" w:unhideWhenUsed="0"/>
-    <w:lsdException w:name="Medium Shading 1 Accent 5" w:semiHidden="0" w:uiPriority="63" w:unhideWhenUsed="0"/>
-    <w:lsdException w:name="Medium Shading 2 Accent 5" w:semiHidden="0" w:uiPriority="64" w:unhideWhenUsed="0"/>
-    <w:lsdException w:name="Medium List 1 Accent 5" w:semiHidden="0" w:uiPriority="65" w:unhideWhenUsed="0"/>
-    <w:lsdException w:name="Medium List 2 Accent 5" w:semiHidden="0" w:uiPriority="66" w:unhideWhenUsed="0"/>
-    <w:lsdException w:name="Medium Grid 1 Accent 5" w:semiHidden="0" w:uiPriority="67" w:unhideWhenUsed="0"/>
-    <w:lsdException w:name="Medium Grid 2 Accent 5" w:semiHidden="0" w:uiPriority="68" w:unhideWhenUsed="0"/>
-    <w:lsdException w:name="Medium Grid 3 Accent 5" w:semiHidden="0" w:uiPriority="69" w:unhideWhenUsed="0"/>
-    <w:lsdException w:name="Dark List Accent 5" w:semiHidden="0" w:uiPriority="70" w:unhideWhenUsed="0"/>
-    <w:lsdException w:name="Colorful Shading Accent 5" w:semiHidden="0" w:uiPriority="71" w:unhideWhenUsed="0"/>
-    <w:lsdException w:name="Colorful List Accent 5" w:semiHidden="0" w:uiPriority="72" w:unhideWhenUsed="0"/>
-    <w:lsdException w:name="Colorful Grid Accent 5" w:semiHidden="0" w:uiPriority="73" w:unhideWhenUsed="0"/>
-    <w:lsdException w:name="Light Shading Accent 6" w:semiHidden="0" w:uiPriority="60" w:unhideWhenUsed="0"/>
-    <w:lsdException w:name="Light List Accent 6" w:semiHidden="0" w:uiPriority="61" w:unhideWhenUsed="0"/>
-    <w:lsdException w:name="Light Grid Accent 6" w:semiHidden="0" w:uiPriority="62" w:unhideWhenUsed="0"/>
-    <w:lsdException w:name="Medium Shading 1 Accent 6" w:semiHidden="0" w:uiPriority="63" w:unhideWhenUsed="0"/>
-    <w:lsdException w:name="Medium Shading 2 Accent 6" w:semiHidden="0" w:uiPriority="64" w:unhideWhenUsed="0"/>
-    <w:lsdException w:name="Medium List 1 Accent 6" w:semiHidden="0" w:uiPriority="65" w:unhideWhenUsed="0"/>
-    <w:lsdException w:name="Medium List 2 Accent 6" w:semiHidden="0" w:uiPriority="66" w:unhideWhenUsed="0"/>
-    <w:lsdException w:name="Medium Grid 1 Accent 6" w:semiHidden="0" w:uiPriority="67" w:unhideWhenUsed="0"/>
-    <w:lsdException w:name="Medium Grid 2 Accent 6" w:semiHidden="0" w:uiPriority="68" w:unhideWhenUsed="0"/>
-    <w:lsdException w:name="Medium Grid 3 Accent 6" w:semiHidden="0" w:uiPriority="69" w:unhideWhenUsed="0"/>
-    <w:lsdException w:name="Dark List Accent 6" w:semiHidden="0" w:uiPriority="70" w:unhideWhenUsed="0"/>
-    <w:lsdException w:name="Colorful Shading Accent 6" w:semiHidden="0" w:uiPriority="71" w:unhideWhenUsed="0"/>
-    <w:lsdException w:name="Colorful List Accent 6" w:semiHidden="0" w:uiPriority="72" w:unhideWhenUsed="0"/>
-    <w:lsdException w:name="Colorful Grid Accent 6" w:semiHidden="0" w:uiPriority="73" w:unhideWhenUsed="0"/>
-    <w:lsdException w:name="Subtle Emphasis" w:semiHidden="0" w:uiPriority="19" w:unhideWhenUsed="0" w:qFormat="1"/>
-    <w:lsdException w:name="Intense Emphasis" w:semiHidden="0" w:uiPriority="21" w:unhideWhenUsed="0" w:qFormat="1"/>
-    <w:lsdException w:name="Subtle Reference" w:semiHidden="0" w:uiPriority="31" w:unhideWhenUsed="0" w:qFormat="1"/>
-    <w:lsdException w:name="Intense Reference" w:semiHidden="0" w:uiPriority="32" w:unhideWhenUsed="0" w:qFormat="1"/>
-    <w:lsdException w:name="Book Title" w:semiHidden="0" w:uiPriority="33" w:unhideWhenUsed="0" w:qFormat="1"/>
-    <w:lsdException w:name="Bibliography" w:uiPriority="37"/>
-    <w:lsdException w:name="TOC Heading" w:uiPriority="39" w:qFormat="1"/>
-  </w:latentStyles>
-  <w:style w:type="paragraph" w:default="1" w:styleId="a">
-    <w:name w:val="Normal"/>
-    <w:qFormat/>
-  </w:style>
-  <w:style w:type="character" w:default="1" w:styleId="a0">
-    <w:name w:val="Default Paragraph Font"/>
-    <w:uiPriority w:val="1"/>
-    <w:semiHidden/>
-    <w:unhideWhenUsed/>
-  </w:style>
-  <w:style w:type="table" w:default="1" w:styleId="a1">
-    <w:name w:val="Normal Table"/>
-    <w:uiPriority w:val="99"/>
-    <w:semiHidden/>
-    <w:unhideWhenUsed/>
-    <w:tblPr>
-      <w:tblInd w:w="0" w:type="dxa"/>
-      <w:tblCellMar>
-        <w:top w:w="0" w:type="dxa"/>
-        <w:left w:w="108" w:type="dxa"/>
-        <w:bottom w:w="0" w:type="dxa"/>
-        <w:right w:w="108" w:type="dxa"/>
-      </w:tblCellMar>
-    </w:tblPr>
-  </w:style>
-  <w:style w:type="numbering" w:default="1" w:styleId="a2">
-    <w:name w:val="No List"/>
-    <w:uiPriority w:val="99"/>
-    <w:semiHidden/>
-    <w:unhideWhenUsed/>
-  </w:style>
-  <w:style w:type="table" w:styleId="a3">
-    <w:name w:val="Table Grid"/>
-    <w:basedOn w:val="a1"/>
-    <w:uiPriority w:val="39"/>
-    <w:rsid w:val="00880966"/>
-    <w:pPr>
-      <w:spacing w:after="0" w:line="240" w:lineRule="auto"/>
-    </w:pPr>
-    <w:tblPr>
-      <w:tblBorders>
-        <w:top w:val="single" w:sz="4" w:space="0" w:color="auto"/>
-        <w:left w:val="single" w:sz="4" w:space="0" w:color="auto"/>
-        <w:bottom w:val="single" w:sz="4" w:space="0" w:color="auto"/>
-        <w:right w:val="single" w:sz="4" w:space="0" w:color="auto"/>
-        <w:insideH w:val="single" w:sz="4" w:space="0" w:color="auto"/>
-        <w:insideV w:val="single" w:sz="4" w:space="0" w:color="auto"/>
-      </w:tblBorders>
-    </w:tblPr>
-  </w:style>
-  <w:style w:type="character" w:styleId="a4">
-    <w:name w:val="Placeholder Text"/>
-    <w:basedOn w:val="a0"/>
-    <w:uiPriority w:val="99"/>
-    <w:semiHidden/>
-    <w:rsid w:val="003F1802"/>
-    <w:rPr>
-      <w:color w:val="808080"/>
-    </w:rPr>
-  </w:style>
-  <w:style w:type="paragraph" w:styleId="a5">
-    <w:name w:val="header"/>
-    <w:basedOn w:val="a"/>
-    <w:link w:val="a6"/>
-    <w:uiPriority w:val="99"/>
-    <w:unhideWhenUsed/>
-    <w:rsid w:val="00D01B97"/>
-    <w:pPr>
-      <w:tabs>
-        <w:tab w:val="center" w:pos="4320"/>
-        <w:tab w:val="right" w:pos="8640"/>
-      </w:tabs>
-      <w:spacing w:after="0" w:line="240" w:lineRule="auto"/>
-    </w:pPr>
-  </w:style>
-  <w:style w:type="character" w:customStyle="1" w:styleId="a6">
-    <w:name w:val="כותרת עליונה תו"/>
-    <w:basedOn w:val="a0"/>
-    <w:link w:val="a5"/>
-    <w:uiPriority w:val="99"/>
-    <w:rsid w:val="00D01B97"/>
-  </w:style>
-  <w:style w:type="paragraph" w:styleId="a7">
-    <w:name w:val="footer"/>
-    <w:basedOn w:val="a"/>
-    <w:link w:val="a8"/>
-    <w:uiPriority w:val="99"/>
-    <w:unhideWhenUsed/>
-    <w:rsid w:val="00D01B97"/>
-    <w:pPr>
-      <w:tabs>
-        <w:tab w:val="center" w:pos="4320"/>
-        <w:tab w:val="right" w:pos="8640"/>
-      </w:tabs>
-      <w:spacing w:after="0" w:line="240" w:lineRule="auto"/>
-    </w:pPr>
-  </w:style>
-  <w:style w:type="character" w:customStyle="1" w:styleId="a8">
-    <w:name w:val="כותרת תחתונה תו"/>
-    <w:basedOn w:val="a0"/>
-    <w:link w:val="a7"/>
-    <w:uiPriority w:val="99"/>
-    <w:rsid w:val="00D01B97"/>
-  </w:style>
-  <w:style w:type="paragraph" w:styleId="a9">
-    <w:name w:val="List Paragraph"/>
-    <w:basedOn w:val="a"/>
-    <w:uiPriority w:val="34"/>
-    <w:qFormat/>
-    <w:rsid w:val="00163F03"/>
-    <w:pPr>
-      <w:ind w:left="720"/>
-      <w:contextualSpacing/>
-    </w:pPr>
-  </w:style>
-  <w:style w:type="character" w:styleId="aa">
-    <w:name w:val="annotation reference"/>
-    <w:basedOn w:val="a0"/>
-    <w:uiPriority w:val="99"/>
-    <w:semiHidden/>
-    <w:unhideWhenUsed/>
-    <w:rsid w:val="00163F03"/>
-    <w:rPr>
-      <w:sz w:val="16"/>
-      <w:szCs w:val="16"/>
-    </w:rPr>
-  </w:style>
-  <w:style w:type="paragraph" w:styleId="ab">
-    <w:name w:val="annotation text"/>
-    <w:basedOn w:val="a"/>
-    <w:link w:val="ac"/>
-    <w:uiPriority w:val="99"/>
-    <w:semiHidden/>
-    <w:unhideWhenUsed/>
-    <w:rsid w:val="00163F03"/>
-    <w:pPr>
-      <w:spacing w:line="240" w:lineRule="auto"/>
-    </w:pPr>
-    <w:rPr>
-      <w:sz w:val="20"/>
-      <w:szCs w:val="20"/>
-    </w:rPr>
-  </w:style>
-  <w:style w:type="character" w:customStyle="1" w:styleId="ac">
-    <w:name w:val="טקסט הערה תו"/>
-    <w:basedOn w:val="a0"/>
-    <w:link w:val="ab"/>
-    <w:uiPriority w:val="99"/>
-    <w:semiHidden/>
-    <w:rsid w:val="00163F03"/>
-    <w:rPr>
-      <w:sz w:val="20"/>
-      <w:szCs w:val="20"/>
-    </w:rPr>
-  </w:style>
-  <w:style w:type="paragraph" w:styleId="ad">
-    <w:name w:val="annotation subject"/>
-    <w:basedOn w:val="ab"/>
-    <w:next w:val="ab"/>
-    <w:link w:val="ae"/>
-    <w:uiPriority w:val="99"/>
-    <w:semiHidden/>
-    <w:unhideWhenUsed/>
-    <w:rsid w:val="00163F03"/>
-    <w:rPr>
-      <w:b/>
-      <w:bCs/>
-    </w:rPr>
-  </w:style>
-  <w:style w:type="character" w:customStyle="1" w:styleId="ae">
-    <w:name w:val="נושא הערה תו"/>
-    <w:basedOn w:val="ac"/>
-    <w:link w:val="ad"/>
-    <w:uiPriority w:val="99"/>
-    <w:semiHidden/>
-    <w:rsid w:val="00163F03"/>
-    <w:rPr>
-      <w:b/>
-      <w:bCs/>
-      <w:sz w:val="20"/>
-      <w:szCs w:val="20"/>
-    </w:rPr>
-  </w:style>
-  <w:style w:type="paragraph" w:styleId="af">
-    <w:name w:val="Balloon Text"/>
-    <w:basedOn w:val="a"/>
-    <w:link w:val="af0"/>
-    <w:uiPriority w:val="99"/>
-    <w:semiHidden/>
-    <w:unhideWhenUsed/>
-    <w:rsid w:val="00163F03"/>
-    <w:pPr>
-      <w:spacing w:after="0" w:line="240" w:lineRule="auto"/>
-    </w:pPr>
-    <w:rPr>
-      <w:rFonts w:ascii="Segoe UI" w:hAnsi="Segoe UI" w:cs="Segoe UI"/>
-      <w:sz w:val="18"/>
-      <w:szCs w:val="18"/>
-    </w:rPr>
-  </w:style>
-  <w:style w:type="character" w:customStyle="1" w:styleId="af0">
-    <w:name w:val="טקסט בלונים תו"/>
-    <w:basedOn w:val="a0"/>
-    <w:link w:val="af"/>
+  <w:style w:type="character" w:customStyle="1" w:styleId="BalloonTextChar">
+    <w:name w:val="Balloon Text Char"/>
+    <w:basedOn w:val="DefaultParagraphFont"/>
+    <w:link w:val="BalloonText"/>
     <w:uiPriority w:val="99"/>
     <w:semiHidden/>
     <w:rsid w:val="00163F03"/>
@@ -12151,11 +12327,11 @@
     </dgm:pt>
   </dgm:ptLst>
   <dgm:cxnLst>
+    <dgm:cxn modelId="{1CD97BCC-B313-4210-9ED1-E530FBC2657E}" type="presOf" srcId="{CD70F41B-E88A-4723-B3CC-89B6D108C6C5}" destId="{AA257E3D-A797-4531-A54A-30B81C32116A}" srcOrd="0" destOrd="0" presId="urn:microsoft.com/office/officeart/2005/8/layout/process1"/>
     <dgm:cxn modelId="{DFF975CD-843B-4BAA-9BF3-F9A714E98B50}" type="presOf" srcId="{90E7DE85-734D-460E-91D0-D73045630DA9}" destId="{F7C94BFA-DE34-4740-A55C-6AFC1B537747}" srcOrd="0" destOrd="0" presId="urn:microsoft.com/office/officeart/2005/8/layout/process1"/>
-    <dgm:cxn modelId="{1CD97BCC-B313-4210-9ED1-E530FBC2657E}" type="presOf" srcId="{CD70F41B-E88A-4723-B3CC-89B6D108C6C5}" destId="{AA257E3D-A797-4531-A54A-30B81C32116A}" srcOrd="0" destOrd="0" presId="urn:microsoft.com/office/officeart/2005/8/layout/process1"/>
     <dgm:cxn modelId="{5A8D0D36-2204-47BD-BE46-40D6C415738A}" type="presOf" srcId="{351940EC-EB0D-4249-A539-1E30CB385CAC}" destId="{FC2CD70E-F2A2-470C-967D-00D9E2254CB0}" srcOrd="0" destOrd="0" presId="urn:microsoft.com/office/officeart/2005/8/layout/process1"/>
+    <dgm:cxn modelId="{C8FCF02A-AD4D-4080-9EE7-C0AFB808B172}" type="presOf" srcId="{49780AD4-303A-4932-94E1-BCF7FDBC71E1}" destId="{F18A5F26-D33B-4A29-B30E-58BD80ACB1D4}" srcOrd="1" destOrd="0" presId="urn:microsoft.com/office/officeart/2005/8/layout/process1"/>
     <dgm:cxn modelId="{66F0D79F-B66E-4CF9-AAFD-ABFB3E8375EA}" srcId="{88D75C50-CC9D-47A8-9C6D-9C34CCD29763}" destId="{ACBC1442-B6B7-4A3E-B99E-6FF934AE50DE}" srcOrd="1" destOrd="0" parTransId="{66873F00-D51C-4598-A83B-3A5956D6A5FC}" sibTransId="{90E7DE85-734D-460E-91D0-D73045630DA9}"/>
-    <dgm:cxn modelId="{C8FCF02A-AD4D-4080-9EE7-C0AFB808B172}" type="presOf" srcId="{49780AD4-303A-4932-94E1-BCF7FDBC71E1}" destId="{F18A5F26-D33B-4A29-B30E-58BD80ACB1D4}" srcOrd="1" destOrd="0" presId="urn:microsoft.com/office/officeart/2005/8/layout/process1"/>
     <dgm:cxn modelId="{34623F9B-C64A-4E94-BBB3-97CBC647D9FF}" srcId="{88D75C50-CC9D-47A8-9C6D-9C34CCD29763}" destId="{E1B2E82F-347D-483E-9A33-E22D0DC3EF68}" srcOrd="3" destOrd="0" parTransId="{02E64E87-CCC7-4AA1-BBD0-98CE0F5581D5}" sibTransId="{49780AD4-303A-4932-94E1-BCF7FDBC71E1}"/>
     <dgm:cxn modelId="{740093C4-ABB3-49A5-B0C3-CC924A45836E}" srcId="{88D75C50-CC9D-47A8-9C6D-9C34CCD29763}" destId="{8E10EF5A-179D-4D16-A9EF-5C6575FEFA2D}" srcOrd="5" destOrd="0" parTransId="{073F9080-481C-4B9A-B5E7-BCC3368C5C83}" sibTransId="{81026187-2C9C-4223-BFF0-728E5E4A94EB}"/>
     <dgm:cxn modelId="{6C70C1A4-987C-46F3-B27B-A92D7EDFB0CA}" type="presOf" srcId="{90E7DE85-734D-460E-91D0-D73045630DA9}" destId="{A87CBE96-EE77-492F-81F4-F91EFC070411}" srcOrd="1" destOrd="0" presId="urn:microsoft.com/office/officeart/2005/8/layout/process1"/>
@@ -12163,8 +12339,8 @@
     <dgm:cxn modelId="{AA118A74-CBD7-4933-83D7-1EE4FFDF2B34}" type="presOf" srcId="{ACBC1442-B6B7-4A3E-B99E-6FF934AE50DE}" destId="{724F7942-470E-4308-9A2B-EAF6A805D601}" srcOrd="0" destOrd="0" presId="urn:microsoft.com/office/officeart/2005/8/layout/process1"/>
     <dgm:cxn modelId="{D54B10F2-A50E-4848-ACAF-33ACFE2F537B}" type="presOf" srcId="{8E10EF5A-179D-4D16-A9EF-5C6575FEFA2D}" destId="{F5939012-9A5F-4D5F-8261-F8AEF57A7D59}" srcOrd="0" destOrd="0" presId="urn:microsoft.com/office/officeart/2005/8/layout/process1"/>
     <dgm:cxn modelId="{3AB993CA-D3DA-4EBA-88BC-EC3654080B64}" type="presOf" srcId="{0A54DFEF-C436-4EFC-B925-9E37AA021B19}" destId="{91FD299A-FDCF-45C8-AA52-CF77921CEEFB}" srcOrd="1" destOrd="0" presId="urn:microsoft.com/office/officeart/2005/8/layout/process1"/>
+    <dgm:cxn modelId="{1AA9A153-A341-4D1B-882D-BCE22953AD73}" type="presOf" srcId="{351940EC-EB0D-4249-A539-1E30CB385CAC}" destId="{23BF47E7-4479-4AA1-B004-05F7CAB9BDE5}" srcOrd="1" destOrd="0" presId="urn:microsoft.com/office/officeart/2005/8/layout/process1"/>
     <dgm:cxn modelId="{773F4956-CCCF-4C6A-B2D5-8CE8AD3AA0BD}" type="presOf" srcId="{5A9CEED4-4410-4529-81A0-AADCA391DE00}" destId="{F275226A-A5BA-40B5-8FD8-7683FE88A352}" srcOrd="0" destOrd="0" presId="urn:microsoft.com/office/officeart/2005/8/layout/process1"/>
-    <dgm:cxn modelId="{1AA9A153-A341-4D1B-882D-BCE22953AD73}" type="presOf" srcId="{351940EC-EB0D-4249-A539-1E30CB385CAC}" destId="{23BF47E7-4479-4AA1-B004-05F7CAB9BDE5}" srcOrd="1" destOrd="0" presId="urn:microsoft.com/office/officeart/2005/8/layout/process1"/>
     <dgm:cxn modelId="{36EA7357-02E6-4DA2-8803-4A55E20A563C}" type="presOf" srcId="{88D75C50-CC9D-47A8-9C6D-9C34CCD29763}" destId="{89B92B2B-55F8-41DA-8C3A-86166D41C37F}" srcOrd="0" destOrd="0" presId="urn:microsoft.com/office/officeart/2005/8/layout/process1"/>
     <dgm:cxn modelId="{0E0B3F03-1DC5-4350-B920-F00228462655}" type="presOf" srcId="{81304D12-1514-4BEB-BA93-D457CCA26B2F}" destId="{D698B46D-5A5F-469D-86FF-C1BCD4DD4EC7}" srcOrd="0" destOrd="0" presId="urn:microsoft.com/office/officeart/2005/8/layout/process1"/>
     <dgm:cxn modelId="{40CCD390-F569-46C4-BE6A-FF1388CBA698}" srcId="{88D75C50-CC9D-47A8-9C6D-9C34CCD29763}" destId="{CD70F41B-E88A-4723-B3CC-89B6D108C6C5}" srcOrd="4" destOrd="0" parTransId="{1CC90D7C-C550-40DA-A154-326C4FDCFA70}" sibTransId="{351940EC-EB0D-4249-A539-1E30CB385CAC}"/>
@@ -14323,7 +14499,7 @@
 </file>
 
 <file path=word/glossary/document.xml><?xml version="1.0" encoding="utf-8"?>
-<w:glossaryDocument xmlns:wpc="http://schemas.microsoft.com/office/word/2010/wordprocessingCanvas" xmlns:mc="http://schemas.openxmlformats.org/markup-compatibility/2006" xmlns:o="urn:schemas-microsoft-com:office:office" xmlns:r="http://schemas.openxmlformats.org/officeDocument/2006/relationships" xmlns:m="http://schemas.openxmlformats.org/officeDocument/2006/math" xmlns:v="urn:schemas-microsoft-com:vml" xmlns:wp14="http://schemas.microsoft.com/office/word/2010/wordprocessingDrawing" xmlns:wp="http://schemas.openxmlformats.org/drawingml/2006/wordprocessingDrawing" xmlns:w10="urn:schemas-microsoft-com:office:word" xmlns:w="http://schemas.openxmlformats.org/wordprocessingml/2006/main" xmlns:w14="http://schemas.microsoft.com/office/word/2010/wordml" xmlns:wpg="http://schemas.microsoft.com/office/word/2010/wordprocessingGroup" xmlns:wpi="http://schemas.microsoft.com/office/word/2010/wordprocessingInk" xmlns:wne="http://schemas.microsoft.com/office/word/2006/wordml" xmlns:wps="http://schemas.microsoft.com/office/word/2010/wordprocessingShape" mc:Ignorable="w14 wp14">
+<w:glossaryDocument xmlns:wpc="http://schemas.microsoft.com/office/word/2010/wordprocessingCanvas" xmlns:cx="http://schemas.microsoft.com/office/drawing/2014/chartex" xmlns:cx1="http://schemas.microsoft.com/office/drawing/2015/9/8/chartex" xmlns:mc="http://schemas.openxmlformats.org/markup-compatibility/2006" xmlns:o="urn:schemas-microsoft-com:office:office" xmlns:r="http://schemas.openxmlformats.org/officeDocument/2006/relationships" xmlns:m="http://schemas.openxmlformats.org/officeDocument/2006/math" xmlns:v="urn:schemas-microsoft-com:vml" xmlns:wp14="http://schemas.microsoft.com/office/word/2010/wordprocessingDrawing" xmlns:wp="http://schemas.openxmlformats.org/drawingml/2006/wordprocessingDrawing" xmlns:w10="urn:schemas-microsoft-com:office:word" xmlns:w="http://schemas.openxmlformats.org/wordprocessingml/2006/main" xmlns:w14="http://schemas.microsoft.com/office/word/2010/wordml" xmlns:w15="http://schemas.microsoft.com/office/word/2012/wordml" xmlns:w16se="http://schemas.microsoft.com/office/word/2015/wordml/symex" xmlns:wpg="http://schemas.microsoft.com/office/word/2010/wordprocessingGroup" xmlns:wpi="http://schemas.microsoft.com/office/word/2010/wordprocessingInk" xmlns:wne="http://schemas.microsoft.com/office/word/2006/wordml" xmlns:wps="http://schemas.microsoft.com/office/word/2010/wordprocessingShape" mc:Ignorable="w14 w15 w16se wp14">
   <w:docParts>
     <w:docPart>
       <w:docPartPr>
@@ -14344,7 +14520,7 @@
         <w:p>
           <w:r>
             <w:rPr>
-              <w:rStyle w:val="a3"/>
+              <w:rStyle w:val="PlaceholderText"/>
             </w:rPr>
             <w:t>Click here to enter a date.</w:t>
           </w:r>
@@ -14373,7 +14549,7 @@
           </w:pPr>
           <w:r>
             <w:rPr>
-              <w:rStyle w:val="a3"/>
+              <w:rStyle w:val="PlaceholderText"/>
             </w:rPr>
             <w:t>Choose an item.</w:t>
           </w:r>
@@ -14402,7 +14578,7 @@
           </w:pPr>
           <w:r>
             <w:rPr>
-              <w:rStyle w:val="a3"/>
+              <w:rStyle w:val="PlaceholderText"/>
             </w:rPr>
             <w:t>Choose an item.</w:t>
           </w:r>
@@ -14414,13 +14590,13 @@
 </file>
 
 <file path=word/glossary/fontTable.xml><?xml version="1.0" encoding="utf-8"?>
-<w:fonts xmlns:mc="http://schemas.openxmlformats.org/markup-compatibility/2006" xmlns:r="http://schemas.openxmlformats.org/officeDocument/2006/relationships" xmlns:w="http://schemas.openxmlformats.org/wordprocessingml/2006/main" xmlns:w14="http://schemas.microsoft.com/office/word/2010/wordml" mc:Ignorable="w14">
+<w:fonts xmlns:mc="http://schemas.openxmlformats.org/markup-compatibility/2006" xmlns:r="http://schemas.openxmlformats.org/officeDocument/2006/relationships" xmlns:w="http://schemas.openxmlformats.org/wordprocessingml/2006/main" xmlns:w14="http://schemas.microsoft.com/office/word/2010/wordml" xmlns:w15="http://schemas.microsoft.com/office/word/2012/wordml" xmlns:w16se="http://schemas.microsoft.com/office/word/2015/wordml/symex" mc:Ignorable="w14 w15 w16se">
   <w:font w:name="Times New Roman">
     <w:panose1 w:val="02020603050405020304"/>
     <w:charset w:val="00"/>
     <w:family w:val="roman"/>
     <w:pitch w:val="variable"/>
-    <w:sig w:usb0="E0002EFF" w:usb1="C0007843" w:usb2="00000009" w:usb3="00000000" w:csb0="000001FF" w:csb1="00000000"/>
+    <w:sig w:usb0="E0002AFF" w:usb1="C0007841" w:usb2="00000009" w:usb3="00000000" w:csb0="000001FF" w:csb1="00000000"/>
   </w:font>
   <w:font w:name="Calibri">
     <w:panose1 w:val="020F0502020204030204"/>
@@ -14441,16 +14617,15 @@
     <w:charset w:val="00"/>
     <w:family w:val="swiss"/>
     <w:pitch w:val="variable"/>
-    <w:sig w:usb0="E4002EFF" w:usb1="C000E47F" w:usb2="00000009" w:usb3="00000000" w:csb0="000001FF" w:csb1="00000000"/>
+    <w:sig w:usb0="E10022FF" w:usb1="C000E47F" w:usb2="00000029" w:usb3="00000000" w:csb0="000001DF" w:csb1="00000000"/>
   </w:font>
   <w:font w:name="MS Gothic">
     <w:altName w:val="ＭＳ ゴシック"/>
     <w:panose1 w:val="020B0609070205080204"/>
     <w:charset w:val="80"/>
     <w:family w:val="modern"/>
-    <w:notTrueType/>
     <w:pitch w:val="fixed"/>
-    <w:sig w:usb0="00000001" w:usb1="08070000" w:usb2="00000010" w:usb3="00000000" w:csb0="00020000" w:csb1="00000000"/>
+    <w:sig w:usb0="E00002FF" w:usb1="6AC7FDFB" w:usb2="00000012" w:usb3="00000000" w:csb0="0002009F" w:csb1="00000000"/>
   </w:font>
   <w:font w:name="Calibri Light">
     <w:panose1 w:val="020F0302020204030204"/>
@@ -14459,18 +14634,11 @@
     <w:pitch w:val="variable"/>
     <w:sig w:usb0="A00002EF" w:usb1="4000207B" w:usb2="00000000" w:usb3="00000000" w:csb0="0000019F" w:csb1="00000000"/>
   </w:font>
-  <w:font w:name="Cambria">
-    <w:panose1 w:val="02040503050406030204"/>
-    <w:charset w:val="00"/>
-    <w:family w:val="roman"/>
-    <w:pitch w:val="variable"/>
-    <w:sig w:usb0="E00002FF" w:usb1="400004FF" w:usb2="00000000" w:usb3="00000000" w:csb0="0000019F" w:csb1="00000000"/>
-  </w:font>
 </w:fonts>
 </file>
 
 <file path=word/glossary/settings.xml><?xml version="1.0" encoding="utf-8"?>
-<w:settings xmlns:mc="http://schemas.openxmlformats.org/markup-compatibility/2006" xmlns:o="urn:schemas-microsoft-com:office:office" xmlns:r="http://schemas.openxmlformats.org/officeDocument/2006/relationships" xmlns:m="http://schemas.openxmlformats.org/officeDocument/2006/math" xmlns:v="urn:schemas-microsoft-com:vml" xmlns:w10="urn:schemas-microsoft-com:office:word" xmlns:w="http://schemas.openxmlformats.org/wordprocessingml/2006/main" xmlns:w14="http://schemas.microsoft.com/office/word/2010/wordml" xmlns:sl="http://schemas.openxmlformats.org/schemaLibrary/2006/main" mc:Ignorable="w14">
+<w:settings xmlns:mc="http://schemas.openxmlformats.org/markup-compatibility/2006" xmlns:o="urn:schemas-microsoft-com:office:office" xmlns:r="http://schemas.openxmlformats.org/officeDocument/2006/relationships" xmlns:m="http://schemas.openxmlformats.org/officeDocument/2006/math" xmlns:v="urn:schemas-microsoft-com:vml" xmlns:w10="urn:schemas-microsoft-com:office:word" xmlns:w="http://schemas.openxmlformats.org/wordprocessingml/2006/main" xmlns:w14="http://schemas.microsoft.com/office/word/2010/wordml" xmlns:w15="http://schemas.microsoft.com/office/word/2012/wordml" xmlns:w16se="http://schemas.microsoft.com/office/word/2015/wordml/symex" xmlns:sl="http://schemas.openxmlformats.org/schemaLibrary/2006/main" mc:Ignorable="w14 w15 w16se">
   <w:view w:val="normal"/>
   <w:defaultTabStop w:val="720"/>
   <w:characterSpacingControl w:val="doNotCompress"/>
@@ -14486,6 +14654,7 @@
     <w:rsid w:val="000A3307"/>
     <w:rsid w:val="001129B0"/>
     <w:rsid w:val="005014A1"/>
+    <w:rsid w:val="0066004E"/>
     <w:rsid w:val="00752858"/>
     <w:rsid w:val="00884A89"/>
     <w:rsid w:val="009A0E11"/>
@@ -14519,7 +14688,7 @@
 </file>
 
 <file path=word/glossary/styles.xml><?xml version="1.0" encoding="utf-8"?>
-<w:styles xmlns:mc="http://schemas.openxmlformats.org/markup-compatibility/2006" xmlns:r="http://schemas.openxmlformats.org/officeDocument/2006/relationships" xmlns:w="http://schemas.openxmlformats.org/wordprocessingml/2006/main" xmlns:w14="http://schemas.microsoft.com/office/word/2010/wordml" mc:Ignorable="w14">
+<w:styles xmlns:mc="http://schemas.openxmlformats.org/markup-compatibility/2006" xmlns:r="http://schemas.openxmlformats.org/officeDocument/2006/relationships" xmlns:w="http://schemas.openxmlformats.org/wordprocessingml/2006/main" xmlns:w14="http://schemas.microsoft.com/office/word/2010/wordml" xmlns:w15="http://schemas.microsoft.com/office/word/2012/wordml" xmlns:w16se="http://schemas.microsoft.com/office/word/2015/wordml/symex" mc:Ignorable="w14 w15 w16se">
   <w:docDefaults>
     <w:rPrDefault>
       <w:rPr>
@@ -14535,156 +14704,390 @@
       </w:pPr>
     </w:pPrDefault>
   </w:docDefaults>
-  <w:latentStyles w:defLockedState="0" w:defUIPriority="99" w:defSemiHidden="1" w:defUnhideWhenUsed="1" w:defQFormat="0" w:count="267">
-    <w:lsdException w:name="Normal" w:semiHidden="0" w:uiPriority="0" w:unhideWhenUsed="0" w:qFormat="1"/>
-    <w:lsdException w:name="heading 1" w:semiHidden="0" w:uiPriority="9" w:unhideWhenUsed="0" w:qFormat="1"/>
-    <w:lsdException w:name="heading 2" w:uiPriority="9" w:qFormat="1"/>
-    <w:lsdException w:name="heading 3" w:uiPriority="9" w:qFormat="1"/>
-    <w:lsdException w:name="heading 4" w:uiPriority="9" w:qFormat="1"/>
-    <w:lsdException w:name="heading 5" w:uiPriority="9" w:qFormat="1"/>
-    <w:lsdException w:name="heading 6" w:uiPriority="9" w:qFormat="1"/>
-    <w:lsdException w:name="heading 7" w:uiPriority="9" w:qFormat="1"/>
-    <w:lsdException w:name="heading 8" w:uiPriority="9" w:qFormat="1"/>
-    <w:lsdException w:name="heading 9" w:uiPriority="9" w:qFormat="1"/>
-    <w:lsdException w:name="toc 1" w:uiPriority="39"/>
-    <w:lsdException w:name="toc 2" w:uiPriority="39"/>
-    <w:lsdException w:name="toc 3" w:uiPriority="39"/>
-    <w:lsdException w:name="toc 4" w:uiPriority="39"/>
-    <w:lsdException w:name="toc 5" w:uiPriority="39"/>
-    <w:lsdException w:name="toc 6" w:uiPriority="39"/>
-    <w:lsdException w:name="toc 7" w:uiPriority="39"/>
-    <w:lsdException w:name="toc 8" w:uiPriority="39"/>
-    <w:lsdException w:name="toc 9" w:uiPriority="39"/>
-    <w:lsdException w:name="caption" w:uiPriority="35" w:qFormat="1"/>
-    <w:lsdException w:name="Title" w:semiHidden="0" w:uiPriority="10" w:unhideWhenUsed="0" w:qFormat="1"/>
-    <w:lsdException w:name="Default Paragraph Font" w:uiPriority="1"/>
-    <w:lsdException w:name="Subtitle" w:semiHidden="0" w:uiPriority="11" w:unhideWhenUsed="0" w:qFormat="1"/>
-    <w:lsdException w:name="Strong" w:semiHidden="0" w:uiPriority="22" w:unhideWhenUsed="0" w:qFormat="1"/>
-    <w:lsdException w:name="Emphasis" w:semiHidden="0" w:uiPriority="20" w:unhideWhenUsed="0" w:qFormat="1"/>
-    <w:lsdException w:name="Table Grid" w:semiHidden="0" w:uiPriority="39" w:unhideWhenUsed="0"/>
-    <w:lsdException w:name="Placeholder Text" w:unhideWhenUsed="0"/>
-    <w:lsdException w:name="No Spacing" w:semiHidden="0" w:uiPriority="1" w:unhideWhenUsed="0" w:qFormat="1"/>
-    <w:lsdException w:name="Light Shading" w:semiHidden="0" w:uiPriority="60" w:unhideWhenUsed="0"/>
-    <w:lsdException w:name="Light List" w:semiHidden="0" w:uiPriority="61" w:unhideWhenUsed="0"/>
-    <w:lsdException w:name="Light Grid" w:semiHidden="0" w:uiPriority="62" w:unhideWhenUsed="0"/>
-    <w:lsdException w:name="Medium Shading 1" w:semiHidden="0" w:uiPriority="63" w:unhideWhenUsed="0"/>
-    <w:lsdException w:name="Medium Shading 2" w:semiHidden="0" w:uiPriority="64" w:unhideWhenUsed="0"/>
-    <w:lsdException w:name="Medium List 1" w:semiHidden="0" w:uiPriority="65" w:unhideWhenUsed="0"/>
-    <w:lsdException w:name="Medium List 2" w:semiHidden="0" w:uiPriority="66" w:unhideWhenUsed="0"/>
-    <w:lsdException w:name="Medium Grid 1" w:semiHidden="0" w:uiPriority="67" w:unhideWhenUsed="0"/>
-    <w:lsdException w:name="Medium Grid 2" w:semiHidden="0" w:uiPriority="68" w:unhideWhenUsed="0"/>
-    <w:lsdException w:name="Medium Grid 3" w:semiHidden="0" w:uiPriority="69" w:unhideWhenUsed="0"/>
-    <w:lsdException w:name="Dark List" w:semiHidden="0" w:uiPriority="70" w:unhideWhenUsed="0"/>
-    <w:lsdException w:name="Colorful Shading" w:semiHidden="0" w:uiPriority="71" w:unhideWhenUsed="0"/>
-    <w:lsdException w:name="Colorful List" w:semiHidden="0" w:uiPriority="72" w:unhideWhenUsed="0"/>
-    <w:lsdException w:name="Colorful Grid" w:semiHidden="0" w:uiPriority="73" w:unhideWhenUsed="0"/>
-    <w:lsdException w:name="Light Shading Accent 1" w:semiHidden="0" w:uiPriority="60" w:unhideWhenUsed="0"/>
-    <w:lsdException w:name="Light List Accent 1" w:semiHidden="0" w:uiPriority="61" w:unhideWhenUsed="0"/>
-    <w:lsdException w:name="Light Grid Accent 1" w:semiHidden="0" w:uiPriority="62" w:unhideWhenUsed="0"/>
-    <w:lsdException w:name="Medium Shading 1 Accent 1" w:semiHidden="0" w:uiPriority="63" w:unhideWhenUsed="0"/>
-    <w:lsdException w:name="Medium Shading 2 Accent 1" w:semiHidden="0" w:uiPriority="64" w:unhideWhenUsed="0"/>
-    <w:lsdException w:name="Medium List 1 Accent 1" w:semiHidden="0" w:uiPriority="65" w:unhideWhenUsed="0"/>
-    <w:lsdException w:name="Revision" w:unhideWhenUsed="0"/>
-    <w:lsdException w:name="List Paragraph" w:semiHidden="0" w:uiPriority="34" w:unhideWhenUsed="0" w:qFormat="1"/>
-    <w:lsdException w:name="Quote" w:semiHidden="0" w:uiPriority="29" w:unhideWhenUsed="0" w:qFormat="1"/>
-    <w:lsdException w:name="Intense Quote" w:semiHidden="0" w:uiPriority="30" w:unhideWhenUsed="0" w:qFormat="1"/>
-    <w:lsdException w:name="Medium List 2 Accent 1" w:semiHidden="0" w:uiPriority="66" w:unhideWhenUsed="0"/>
-    <w:lsdException w:name="Medium Grid 1 Accent 1" w:semiHidden="0" w:uiPriority="67" w:unhideWhenUsed="0"/>
-    <w:lsdException w:name="Medium Grid 2 Accent 1" w:semiHidden="0" w:uiPriority="68" w:unhideWhenUsed="0"/>
-    <w:lsdException w:name="Medium Grid 3 Accent 1" w:semiHidden="0" w:uiPriority="69" w:unhideWhenUsed="0"/>
-    <w:lsdException w:name="Dark List Accent 1" w:semiHidden="0" w:uiPriority="70" w:unhideWhenUsed="0"/>
-    <w:lsdException w:name="Colorful Shading Accent 1" w:semiHidden="0" w:uiPriority="71" w:unhideWhenUsed="0"/>
-    <w:lsdException w:name="Colorful List Accent 1" w:semiHidden="0" w:uiPriority="72" w:unhideWhenUsed="0"/>
-    <w:lsdException w:name="Colorful Grid Accent 1" w:semiHidden="0" w:uiPriority="73" w:unhideWhenUsed="0"/>
-    <w:lsdException w:name="Light Shading Accent 2" w:semiHidden="0" w:uiPriority="60" w:unhideWhenUsed="0"/>
-    <w:lsdException w:name="Light List Accent 2" w:semiHidden="0" w:uiPriority="61" w:unhideWhenUsed="0"/>
-    <w:lsdException w:name="Light Grid Accent 2" w:semiHidden="0" w:uiPriority="62" w:unhideWhenUsed="0"/>
-    <w:lsdException w:name="Medium Shading 1 Accent 2" w:semiHidden="0" w:uiPriority="63" w:unhideWhenUsed="0"/>
-    <w:lsdException w:name="Medium Shading 2 Accent 2" w:semiHidden="0" w:uiPriority="64" w:unhideWhenUsed="0"/>
-    <w:lsdException w:name="Medium List 1 Accent 2" w:semiHidden="0" w:uiPriority="65" w:unhideWhenUsed="0"/>
-    <w:lsdException w:name="Medium List 2 Accent 2" w:semiHidden="0" w:uiPriority="66" w:unhideWhenUsed="0"/>
-    <w:lsdException w:name="Medium Grid 1 Accent 2" w:semiHidden="0" w:uiPriority="67" w:unhideWhenUsed="0"/>
-    <w:lsdException w:name="Medium Grid 2 Accent 2" w:semiHidden="0" w:uiPriority="68" w:unhideWhenUsed="0"/>
-    <w:lsdException w:name="Medium Grid 3 Accent 2" w:semiHidden="0" w:uiPriority="69" w:unhideWhenUsed="0"/>
-    <w:lsdException w:name="Dark List Accent 2" w:semiHidden="0" w:uiPriority="70" w:unhideWhenUsed="0"/>
-    <w:lsdException w:name="Colorful Shading Accent 2" w:semiHidden="0" w:uiPriority="71" w:unhideWhenUsed="0"/>
-    <w:lsdException w:name="Colorful List Accent 2" w:semiHidden="0" w:uiPriority="72" w:unhideWhenUsed="0"/>
-    <w:lsdException w:name="Colorful Grid Accent 2" w:semiHidden="0" w:uiPriority="73" w:unhideWhenUsed="0"/>
-    <w:lsdException w:name="Light Shading Accent 3" w:semiHidden="0" w:uiPriority="60" w:unhideWhenUsed="0"/>
-    <w:lsdException w:name="Light List Accent 3" w:semiHidden="0" w:uiPriority="61" w:unhideWhenUsed="0"/>
-    <w:lsdException w:name="Light Grid Accent 3" w:semiHidden="0" w:uiPriority="62" w:unhideWhenUsed="0"/>
-    <w:lsdException w:name="Medium Shading 1 Accent 3" w:semiHidden="0" w:uiPriority="63" w:unhideWhenUsed="0"/>
-    <w:lsdException w:name="Medium Shading 2 Accent 3" w:semiHidden="0" w:uiPriority="64" w:unhideWhenUsed="0"/>
-    <w:lsdException w:name="Medium List 1 Accent 3" w:semiHidden="0" w:uiPriority="65" w:unhideWhenUsed="0"/>
-    <w:lsdException w:name="Medium List 2 Accent 3" w:semiHidden="0" w:uiPriority="66" w:unhideWhenUsed="0"/>
-    <w:lsdException w:name="Medium Grid 1 Accent 3" w:semiHidden="0" w:uiPriority="67" w:unhideWhenUsed="0"/>
-    <w:lsdException w:name="Medium Grid 2 Accent 3" w:semiHidden="0" w:uiPriority="68" w:unhideWhenUsed="0"/>
-    <w:lsdException w:name="Medium Grid 3 Accent 3" w:semiHidden="0" w:uiPriority="69" w:unhideWhenUsed="0"/>
-    <w:lsdException w:name="Dark List Accent 3" w:semiHidden="0" w:uiPriority="70" w:unhideWhenUsed="0"/>
-    <w:lsdException w:name="Colorful Shading Accent 3" w:semiHidden="0" w:uiPriority="71" w:unhideWhenUsed="0"/>
-    <w:lsdException w:name="Colorful List Accent 3" w:semiHidden="0" w:uiPriority="72" w:unhideWhenUsed="0"/>
-    <w:lsdException w:name="Colorful Grid Accent 3" w:semiHidden="0" w:uiPriority="73" w:unhideWhenUsed="0"/>
-    <w:lsdException w:name="Light Shading Accent 4" w:semiHidden="0" w:uiPriority="60" w:unhideWhenUsed="0"/>
-    <w:lsdException w:name="Light List Accent 4" w:semiHidden="0" w:uiPriority="61" w:unhideWhenUsed="0"/>
-    <w:lsdException w:name="Light Grid Accent 4" w:semiHidden="0" w:uiPriority="62" w:unhideWhenUsed="0"/>
-    <w:lsdException w:name="Medium Shading 1 Accent 4" w:semiHidden="0" w:uiPriority="63" w:unhideWhenUsed="0"/>
-    <w:lsdException w:name="Medium Shading 2 Accent 4" w:semiHidden="0" w:uiPriority="64" w:unhideWhenUsed="0"/>
-    <w:lsdException w:name="Medium List 1 Accent 4" w:semiHidden="0" w:uiPriority="65" w:unhideWhenUsed="0"/>
-    <w:lsdException w:name="Medium List 2 Accent 4" w:semiHidden="0" w:uiPriority="66" w:unhideWhenUsed="0"/>
-    <w:lsdException w:name="Medium Grid 1 Accent 4" w:semiHidden="0" w:uiPriority="67" w:unhideWhenUsed="0"/>
-    <w:lsdException w:name="Medium Grid 2 Accent 4" w:semiHidden="0" w:uiPriority="68" w:unhideWhenUsed="0"/>
-    <w:lsdException w:name="Medium Grid 3 Accent 4" w:semiHidden="0" w:uiPriority="69" w:unhideWhenUsed="0"/>
-    <w:lsdException w:name="Dark List Accent 4" w:semiHidden="0" w:uiPriority="70" w:unhideWhenUsed="0"/>
-    <w:lsdException w:name="Colorful Shading Accent 4" w:semiHidden="0" w:uiPriority="71" w:unhideWhenUsed="0"/>
-    <w:lsdException w:name="Colorful List Accent 4" w:semiHidden="0" w:uiPriority="72" w:unhideWhenUsed="0"/>
-    <w:lsdException w:name="Colorful Grid Accent 4" w:semiHidden="0" w:uiPriority="73" w:unhideWhenUsed="0"/>
-    <w:lsdException w:name="Light Shading Accent 5" w:semiHidden="0" w:uiPriority="60" w:unhideWhenUsed="0"/>
-    <w:lsdException w:name="Light List Accent 5" w:semiHidden="0" w:uiPriority="61" w:unhideWhenUsed="0"/>
-    <w:lsdException w:name="Light Grid Accent 5" w:semiHidden="0" w:uiPriority="62" w:unhideWhenUsed="0"/>
-    <w:lsdException w:name="Medium Shading 1 Accent 5" w:semiHidden="0" w:uiPriority="63" w:unhideWhenUsed="0"/>
-    <w:lsdException w:name="Medium Shading 2 Accent 5" w:semiHidden="0" w:uiPriority="64" w:unhideWhenUsed="0"/>
-    <w:lsdException w:name="Medium List 1 Accent 5" w:semiHidden="0" w:uiPriority="65" w:unhideWhenUsed="0"/>
-    <w:lsdException w:name="Medium List 2 Accent 5" w:semiHidden="0" w:uiPriority="66" w:unhideWhenUsed="0"/>
-    <w:lsdException w:name="Medium Grid 1 Accent 5" w:semiHidden="0" w:uiPriority="67" w:unhideWhenUsed="0"/>
-    <w:lsdException w:name="Medium Grid 2 Accent 5" w:semiHidden="0" w:uiPriority="68" w:unhideWhenUsed="0"/>
-    <w:lsdException w:name="Medium Grid 3 Accent 5" w:semiHidden="0" w:uiPriority="69" w:unhideWhenUsed="0"/>
-    <w:lsdException w:name="Dark List Accent 5" w:semiHidden="0" w:uiPriority="70" w:unhideWhenUsed="0"/>
-    <w:lsdException w:name="Colorful Shading Accent 5" w:semiHidden="0" w:uiPriority="71" w:unhideWhenUsed="0"/>
-    <w:lsdException w:name="Colorful List Accent 5" w:semiHidden="0" w:uiPriority="72" w:unhideWhenUsed="0"/>
-    <w:lsdException w:name="Colorful Grid Accent 5" w:semiHidden="0" w:uiPriority="73" w:unhideWhenUsed="0"/>
-    <w:lsdException w:name="Light Shading Accent 6" w:semiHidden="0" w:uiPriority="60" w:unhideWhenUsed="0"/>
-    <w:lsdException w:name="Light List Accent 6" w:semiHidden="0" w:uiPriority="61" w:unhideWhenUsed="0"/>
-    <w:lsdException w:name="Light Grid Accent 6" w:semiHidden="0" w:uiPriority="62" w:unhideWhenUsed="0"/>
-    <w:lsdException w:name="Medium Shading 1 Accent 6" w:semiHidden="0" w:uiPriority="63" w:unhideWhenUsed="0"/>
-    <w:lsdException w:name="Medium Shading 2 Accent 6" w:semiHidden="0" w:uiPriority="64" w:unhideWhenUsed="0"/>
-    <w:lsdException w:name="Medium List 1 Accent 6" w:semiHidden="0" w:uiPriority="65" w:unhideWhenUsed="0"/>
-    <w:lsdException w:name="Medium List 2 Accent 6" w:semiHidden="0" w:uiPriority="66" w:unhideWhenUsed="0"/>
-    <w:lsdException w:name="Medium Grid 1 Accent 6" w:semiHidden="0" w:uiPriority="67" w:unhideWhenUsed="0"/>
-    <w:lsdException w:name="Medium Grid 2 Accent 6" w:semiHidden="0" w:uiPriority="68" w:unhideWhenUsed="0"/>
-    <w:lsdException w:name="Medium Grid 3 Accent 6" w:semiHidden="0" w:uiPriority="69" w:unhideWhenUsed="0"/>
-    <w:lsdException w:name="Dark List Accent 6" w:semiHidden="0" w:uiPriority="70" w:unhideWhenUsed="0"/>
-    <w:lsdException w:name="Colorful Shading Accent 6" w:semiHidden="0" w:uiPriority="71" w:unhideWhenUsed="0"/>
-    <w:lsdException w:name="Colorful List Accent 6" w:semiHidden="0" w:uiPriority="72" w:unhideWhenUsed="0"/>
-    <w:lsdException w:name="Colorful Grid Accent 6" w:semiHidden="0" w:uiPriority="73" w:unhideWhenUsed="0"/>
-    <w:lsdException w:name="Subtle Emphasis" w:semiHidden="0" w:uiPriority="19" w:unhideWhenUsed="0" w:qFormat="1"/>
-    <w:lsdException w:name="Intense Emphasis" w:semiHidden="0" w:uiPriority="21" w:unhideWhenUsed="0" w:qFormat="1"/>
-    <w:lsdException w:name="Subtle Reference" w:semiHidden="0" w:uiPriority="31" w:unhideWhenUsed="0" w:qFormat="1"/>
-    <w:lsdException w:name="Intense Reference" w:semiHidden="0" w:uiPriority="32" w:unhideWhenUsed="0" w:qFormat="1"/>
-    <w:lsdException w:name="Book Title" w:semiHidden="0" w:uiPriority="33" w:unhideWhenUsed="0" w:qFormat="1"/>
-    <w:lsdException w:name="Bibliography" w:uiPriority="37"/>
-    <w:lsdException w:name="TOC Heading" w:uiPriority="39" w:qFormat="1"/>
+  <w:latentStyles w:defLockedState="0" w:defUIPriority="99" w:defSemiHidden="0" w:defUnhideWhenUsed="0" w:defQFormat="0" w:count="371">
+    <w:lsdException w:name="Normal" w:uiPriority="0" w:qFormat="1"/>
+    <w:lsdException w:name="heading 1" w:uiPriority="9" w:qFormat="1"/>
+    <w:lsdException w:name="heading 2" w:semiHidden="1" w:uiPriority="9" w:unhideWhenUsed="1" w:qFormat="1"/>
+    <w:lsdException w:name="heading 3" w:semiHidden="1" w:uiPriority="9" w:unhideWhenUsed="1" w:qFormat="1"/>
+    <w:lsdException w:name="heading 4" w:semiHidden="1" w:uiPriority="9" w:unhideWhenUsed="1" w:qFormat="1"/>
+    <w:lsdException w:name="heading 5" w:semiHidden="1" w:uiPriority="9" w:unhideWhenUsed="1" w:qFormat="1"/>
+    <w:lsdException w:name="heading 6" w:semiHidden="1" w:uiPriority="9" w:unhideWhenUsed="1" w:qFormat="1"/>
+    <w:lsdException w:name="heading 7" w:semiHidden="1" w:uiPriority="9" w:unhideWhenUsed="1" w:qFormat="1"/>
+    <w:lsdException w:name="heading 8" w:semiHidden="1" w:uiPriority="9" w:unhideWhenUsed="1" w:qFormat="1"/>
+    <w:lsdException w:name="heading 9" w:semiHidden="1" w:uiPriority="9" w:unhideWhenUsed="1" w:qFormat="1"/>
+    <w:lsdException w:name="index 1" w:semiHidden="1" w:unhideWhenUsed="1"/>
+    <w:lsdException w:name="index 2" w:semiHidden="1" w:unhideWhenUsed="1"/>
+    <w:lsdException w:name="index 3" w:semiHidden="1" w:unhideWhenUsed="1"/>
+    <w:lsdException w:name="index 4" w:semiHidden="1" w:unhideWhenUsed="1"/>
+    <w:lsdException w:name="index 5" w:semiHidden="1" w:unhideWhenUsed="1"/>
+    <w:lsdException w:name="index 6" w:semiHidden="1" w:unhideWhenUsed="1"/>
+    <w:lsdException w:name="index 7" w:semiHidden="1" w:unhideWhenUsed="1"/>
+    <w:lsdException w:name="index 8" w:semiHidden="1" w:unhideWhenUsed="1"/>
+    <w:lsdException w:name="index 9" w:semiHidden="1" w:unhideWhenUsed="1"/>
+    <w:lsdException w:name="toc 1" w:semiHidden="1" w:uiPriority="39" w:unhideWhenUsed="1"/>
+    <w:lsdException w:name="toc 2" w:semiHidden="1" w:uiPriority="39" w:unhideWhenUsed="1"/>
+    <w:lsdException w:name="toc 3" w:semiHidden="1" w:uiPriority="39" w:unhideWhenUsed="1"/>
+    <w:lsdException w:name="toc 4" w:semiHidden="1" w:uiPriority="39" w:unhideWhenUsed="1"/>
+    <w:lsdException w:name="toc 5" w:semiHidden="1" w:uiPriority="39" w:unhideWhenUsed="1"/>
+    <w:lsdException w:name="toc 6" w:semiHidden="1" w:uiPriority="39" w:unhideWhenUsed="1"/>
+    <w:lsdException w:name="toc 7" w:semiHidden="1" w:uiPriority="39" w:unhideWhenUsed="1"/>
+    <w:lsdException w:name="toc 8" w:semiHidden="1" w:uiPriority="39" w:unhideWhenUsed="1"/>
+    <w:lsdException w:name="toc 9" w:semiHidden="1" w:uiPriority="39" w:unhideWhenUsed="1"/>
+    <w:lsdException w:name="Normal Indent" w:semiHidden="1" w:unhideWhenUsed="1"/>
+    <w:lsdException w:name="footnote text" w:semiHidden="1" w:unhideWhenUsed="1"/>
+    <w:lsdException w:name="annotation text" w:semiHidden="1" w:unhideWhenUsed="1"/>
+    <w:lsdException w:name="header" w:semiHidden="1" w:unhideWhenUsed="1"/>
+    <w:lsdException w:name="footer" w:semiHidden="1" w:unhideWhenUsed="1"/>
+    <w:lsdException w:name="index heading" w:semiHidden="1" w:unhideWhenUsed="1"/>
+    <w:lsdException w:name="caption" w:semiHidden="1" w:uiPriority="35" w:unhideWhenUsed="1" w:qFormat="1"/>
+    <w:lsdException w:name="table of figures" w:semiHidden="1" w:unhideWhenUsed="1"/>
+    <w:lsdException w:name="envelope address" w:semiHidden="1" w:unhideWhenUsed="1"/>
+    <w:lsdException w:name="envelope return" w:semiHidden="1" w:unhideWhenUsed="1"/>
+    <w:lsdException w:name="footnote reference" w:semiHidden="1" w:unhideWhenUsed="1"/>
+    <w:lsdException w:name="annotation reference" w:semiHidden="1" w:unhideWhenUsed="1"/>
+    <w:lsdException w:name="line number" w:semiHidden="1" w:unhideWhenUsed="1"/>
+    <w:lsdException w:name="page number" w:semiHidden="1" w:unhideWhenUsed="1"/>
+    <w:lsdException w:name="endnote reference" w:semiHidden="1" w:unhideWhenUsed="1"/>
+    <w:lsdException w:name="endnote text" w:semiHidden="1" w:unhideWhenUsed="1"/>
+    <w:lsdException w:name="table of authorities" w:semiHidden="1" w:unhideWhenUsed="1"/>
+    <w:lsdException w:name="macro" w:semiHidden="1" w:unhideWhenUsed="1"/>
+    <w:lsdException w:name="toa heading" w:semiHidden="1" w:unhideWhenUsed="1"/>
+    <w:lsdException w:name="List" w:semiHidden="1" w:unhideWhenUsed="1"/>
+    <w:lsdException w:name="List Bullet" w:semiHidden="1" w:unhideWhenUsed="1"/>
+    <w:lsdException w:name="List Number" w:semiHidden="1" w:unhideWhenUsed="1"/>
+    <w:lsdException w:name="List 2" w:semiHidden="1" w:unhideWhenUsed="1"/>
+    <w:lsdException w:name="List 3" w:semiHidden="1" w:unhideWhenUsed="1"/>
+    <w:lsdException w:name="List 4" w:semiHidden="1" w:unhideWhenUsed="1"/>
+    <w:lsdException w:name="List 5" w:semiHidden="1" w:unhideWhenUsed="1"/>
+    <w:lsdException w:name="List Bullet 2" w:semiHidden="1" w:unhideWhenUsed="1"/>
+    <w:lsdException w:name="List Bullet 3" w:semiHidden="1" w:unhideWhenUsed="1"/>
+    <w:lsdException w:name="List Bullet 4" w:semiHidden="1" w:unhideWhenUsed="1"/>
+    <w:lsdException w:name="List Bullet 5" w:semiHidden="1" w:unhideWhenUsed="1"/>
+    <w:lsdException w:name="List Number 2" w:semiHidden="1" w:unhideWhenUsed="1"/>
+    <w:lsdException w:name="List Number 3" w:semiHidden="1" w:unhideWhenUsed="1"/>
+    <w:lsdException w:name="List Number 4" w:semiHidden="1" w:unhideWhenUsed="1"/>
+    <w:lsdException w:name="List Number 5" w:semiHidden="1" w:unhideWhenUsed="1"/>
+    <w:lsdException w:name="Title" w:uiPriority="10" w:qFormat="1"/>
+    <w:lsdException w:name="Closing" w:semiHidden="1" w:unhideWhenUsed="1"/>
+    <w:lsdException w:name="Signature" w:semiHidden="1" w:unhideWhenUsed="1"/>
+    <w:lsdException w:name="Default Paragraph Font" w:semiHidden="1" w:uiPriority="1" w:unhideWhenUsed="1"/>
+    <w:lsdException w:name="Body Text" w:semiHidden="1" w:unhideWhenUsed="1"/>
+    <w:lsdException w:name="Body Text Indent" w:semiHidden="1" w:unhideWhenUsed="1"/>
+    <w:lsdException w:name="List Continue" w:semiHidden="1" w:unhideWhenUsed="1"/>
+    <w:lsdException w:name="List Continue 2" w:semiHidden="1" w:unhideWhenUsed="1"/>
+    <w:lsdException w:name="List Continue 3" w:semiHidden="1" w:unhideWhenUsed="1"/>
+    <w:lsdException w:name="List Continue 4" w:semiHidden="1" w:unhideWhenUsed="1"/>
+    <w:lsdException w:name="List Continue 5" w:semiHidden="1" w:unhideWhenUsed="1"/>
+    <w:lsdException w:name="Message Header" w:semiHidden="1" w:unhideWhenUsed="1"/>
+    <w:lsdException w:name="Subtitle" w:uiPriority="11" w:qFormat="1"/>
+    <w:lsdException w:name="Salutation" w:semiHidden="1" w:unhideWhenUsed="1"/>
+    <w:lsdException w:name="Date" w:semiHidden="1" w:unhideWhenUsed="1"/>
+    <w:lsdException w:name="Body Text First Indent" w:semiHidden="1" w:unhideWhenUsed="1"/>
+    <w:lsdException w:name="Body Text First Indent 2" w:semiHidden="1" w:unhideWhenUsed="1"/>
+    <w:lsdException w:name="Note Heading" w:semiHidden="1" w:unhideWhenUsed="1"/>
+    <w:lsdException w:name="Body Text 2" w:semiHidden="1" w:unhideWhenUsed="1"/>
+    <w:lsdException w:name="Body Text 3" w:semiHidden="1" w:unhideWhenUsed="1"/>
+    <w:lsdException w:name="Body Text Indent 2" w:semiHidden="1" w:unhideWhenUsed="1"/>
+    <w:lsdException w:name="Body Text Indent 3" w:semiHidden="1" w:unhideWhenUsed="1"/>
+    <w:lsdException w:name="Block Text" w:semiHidden="1" w:unhideWhenUsed="1"/>
+    <w:lsdException w:name="Hyperlink" w:semiHidden="1" w:unhideWhenUsed="1"/>
+    <w:lsdException w:name="FollowedHyperlink" w:semiHidden="1" w:unhideWhenUsed="1"/>
+    <w:lsdException w:name="Strong" w:uiPriority="22" w:qFormat="1"/>
+    <w:lsdException w:name="Emphasis" w:uiPriority="20" w:qFormat="1"/>
+    <w:lsdException w:name="Document Map" w:semiHidden="1" w:unhideWhenUsed="1"/>
+    <w:lsdException w:name="Plain Text" w:semiHidden="1" w:unhideWhenUsed="1"/>
+    <w:lsdException w:name="E-mail Signature" w:semiHidden="1" w:unhideWhenUsed="1"/>
+    <w:lsdException w:name="HTML Top of Form" w:semiHidden="1" w:unhideWhenUsed="1"/>
+    <w:lsdException w:name="HTML Bottom of Form" w:semiHidden="1" w:unhideWhenUsed="1"/>
+    <w:lsdException w:name="Normal (Web)" w:semiHidden="1" w:unhideWhenUsed="1"/>
+    <w:lsdException w:name="HTML Acronym" w:semiHidden="1" w:unhideWhenUsed="1"/>
+    <w:lsdException w:name="HTML Address" w:semiHidden="1" w:unhideWhenUsed="1"/>
+    <w:lsdException w:name="HTML Cite" w:semiHidden="1" w:unhideWhenUsed="1"/>
+    <w:lsdException w:name="HTML Code" w:semiHidden="1" w:unhideWhenUsed="1"/>
+    <w:lsdException w:name="HTML Definition" w:semiHidden="1" w:unhideWhenUsed="1"/>
+    <w:lsdException w:name="HTML Keyboard" w:semiHidden="1" w:unhideWhenUsed="1"/>
+    <w:lsdException w:name="HTML Preformatted" w:semiHidden="1" w:unhideWhenUsed="1"/>
+    <w:lsdException w:name="HTML Sample" w:semiHidden="1" w:unhideWhenUsed="1"/>
+    <w:lsdException w:name="HTML Typewriter" w:semiHidden="1" w:unhideWhenUsed="1"/>
+    <w:lsdException w:name="HTML Variable" w:semiHidden="1" w:unhideWhenUsed="1"/>
+    <w:lsdException w:name="Normal Table" w:semiHidden="1" w:unhideWhenUsed="1"/>
+    <w:lsdException w:name="annotation subject" w:semiHidden="1" w:unhideWhenUsed="1"/>
+    <w:lsdException w:name="No List" w:semiHidden="1" w:unhideWhenUsed="1"/>
+    <w:lsdException w:name="Outline List 1" w:semiHidden="1" w:unhideWhenUsed="1"/>
+    <w:lsdException w:name="Outline List 2" w:semiHidden="1" w:unhideWhenUsed="1"/>
+    <w:lsdException w:name="Outline List 3" w:semiHidden="1" w:unhideWhenUsed="1"/>
+    <w:lsdException w:name="Table Simple 1" w:semiHidden="1" w:unhideWhenUsed="1"/>
+    <w:lsdException w:name="Table Simple 2" w:semiHidden="1" w:unhideWhenUsed="1"/>
+    <w:lsdException w:name="Table Simple 3" w:semiHidden="1" w:unhideWhenUsed="1"/>
+    <w:lsdException w:name="Table Classic 1" w:semiHidden="1" w:unhideWhenUsed="1"/>
+    <w:lsdException w:name="Table Classic 2" w:semiHidden="1" w:unhideWhenUsed="1"/>
+    <w:lsdException w:name="Table Classic 3" w:semiHidden="1" w:unhideWhenUsed="1"/>
+    <w:lsdException w:name="Table Classic 4" w:semiHidden="1" w:unhideWhenUsed="1"/>
+    <w:lsdException w:name="Table Colorful 1" w:semiHidden="1" w:unhideWhenUsed="1"/>
+    <w:lsdException w:name="Table Colorful 2" w:semiHidden="1" w:unhideWhenUsed="1"/>
+    <w:lsdException w:name="Table Colorful 3" w:semiHidden="1" w:unhideWhenUsed="1"/>
+    <w:lsdException w:name="Table Columns 1" w:semiHidden="1" w:unhideWhenUsed="1"/>
+    <w:lsdException w:name="Table Columns 2" w:semiHidden="1" w:unhideWhenUsed="1"/>
+    <w:lsdException w:name="Table Columns 3" w:semiHidden="1" w:unhideWhenUsed="1"/>
+    <w:lsdException w:name="Table Columns 4" w:semiHidden="1" w:unhideWhenUsed="1"/>
+    <w:lsdException w:name="Table Columns 5" w:semiHidden="1" w:unhideWhenUsed="1"/>
+    <w:lsdException w:name="Table Grid 1" w:semiHidden="1" w:unhideWhenUsed="1"/>
+    <w:lsdException w:name="Table Grid 2" w:semiHidden="1" w:unhideWhenUsed="1"/>
+    <w:lsdException w:name="Table Grid 3" w:semiHidden="1" w:unhideWhenUsed="1"/>
+    <w:lsdException w:name="Table Grid 4" w:semiHidden="1" w:unhideWhenUsed="1"/>
+    <w:lsdException w:name="Table Grid 5" w:semiHidden="1" w:unhideWhenUsed="1"/>
+    <w:lsdException w:name="Table Grid 6" w:semiHidden="1" w:unhideWhenUsed="1"/>
+    <w:lsdException w:name="Table Grid 7" w:semiHidden="1" w:unhideWhenUsed="1"/>
+    <w:lsdException w:name="Table Grid 8" w:semiHidden="1" w:unhideWhenUsed="1"/>
+    <w:lsdException w:name="Table List 1" w:semiHidden="1" w:unhideWhenUsed="1"/>
+    <w:lsdException w:name="Table List 2" w:semiHidden="1" w:unhideWhenUsed="1"/>
+    <w:lsdException w:name="Table List 3" w:semiHidden="1" w:unhideWhenUsed="1"/>
+    <w:lsdException w:name="Table List 4" w:semiHidden="1" w:unhideWhenUsed="1"/>
+    <w:lsdException w:name="Table List 5" w:semiHidden="1" w:unhideWhenUsed="1"/>
+    <w:lsdException w:name="Table List 6" w:semiHidden="1" w:unhideWhenUsed="1"/>
+    <w:lsdException w:name="Table List 7" w:semiHidden="1" w:unhideWhenUsed="1"/>
+    <w:lsdException w:name="Table List 8" w:semiHidden="1" w:unhideWhenUsed="1"/>
+    <w:lsdException w:name="Table 3D effects 1" w:semiHidden="1" w:unhideWhenUsed="1"/>
+    <w:lsdException w:name="Table 3D effects 2" w:semiHidden="1" w:unhideWhenUsed="1"/>
+    <w:lsdException w:name="Table 3D effects 3" w:semiHidden="1" w:unhideWhenUsed="1"/>
+    <w:lsdException w:name="Table Contemporary" w:semiHidden="1" w:unhideWhenUsed="1"/>
+    <w:lsdException w:name="Table Elegant" w:semiHidden="1" w:unhideWhenUsed="1"/>
+    <w:lsdException w:name="Table Professional" w:semiHidden="1" w:unhideWhenUsed="1"/>
+    <w:lsdException w:name="Table Subtle 1" w:semiHidden="1" w:unhideWhenUsed="1"/>
+    <w:lsdException w:name="Table Subtle 2" w:semiHidden="1" w:unhideWhenUsed="1"/>
+    <w:lsdException w:name="Table Web 1" w:semiHidden="1" w:unhideWhenUsed="1"/>
+    <w:lsdException w:name="Table Web 2" w:semiHidden="1" w:unhideWhenUsed="1"/>
+    <w:lsdException w:name="Table Web 3" w:semiHidden="1" w:unhideWhenUsed="1"/>
+    <w:lsdException w:name="Balloon Text" w:semiHidden="1" w:unhideWhenUsed="1"/>
+    <w:lsdException w:name="Table Grid" w:uiPriority="39"/>
+    <w:lsdException w:name="Table Theme" w:semiHidden="1" w:unhideWhenUsed="1"/>
+    <w:lsdException w:name="Placeholder Text" w:semiHidden="1"/>
+    <w:lsdException w:name="No Spacing" w:uiPriority="1" w:qFormat="1"/>
+    <w:lsdException w:name="Light Shading" w:uiPriority="60"/>
+    <w:lsdException w:name="Light List" w:uiPriority="61"/>
+    <w:lsdException w:name="Light Grid" w:uiPriority="62"/>
+    <w:lsdException w:name="Medium Shading 1" w:uiPriority="63"/>
+    <w:lsdException w:name="Medium Shading 2" w:uiPriority="64"/>
+    <w:lsdException w:name="Medium List 1" w:uiPriority="65"/>
+    <w:lsdException w:name="Medium List 2" w:uiPriority="66"/>
+    <w:lsdException w:name="Medium Grid 1" w:uiPriority="67"/>
+    <w:lsdException w:name="Medium Grid 2" w:uiPriority="68"/>
+    <w:lsdException w:name="Medium Grid 3" w:uiPriority="69"/>
+    <w:lsdException w:name="Dark List" w:uiPriority="70"/>
+    <w:lsdException w:name="Colorful Shading" w:uiPriority="71"/>
+    <w:lsdException w:name="Colorful List" w:uiPriority="72"/>
+    <w:lsdException w:name="Colorful Grid" w:uiPriority="73"/>
+    <w:lsdException w:name="Light Shading Accent 1" w:uiPriority="60"/>
+    <w:lsdException w:name="Light List Accent 1" w:uiPriority="61"/>
+    <w:lsdException w:name="Light Grid Accent 1" w:uiPriority="62"/>
+    <w:lsdException w:name="Medium Shading 1 Accent 1" w:uiPriority="63"/>
+    <w:lsdException w:name="Medium Shading 2 Accent 1" w:uiPriority="64"/>
+    <w:lsdException w:name="Medium List 1 Accent 1" w:uiPriority="65"/>
+    <w:lsdException w:name="Revision" w:semiHidden="1"/>
+    <w:lsdException w:name="List Paragraph" w:uiPriority="34" w:qFormat="1"/>
+    <w:lsdException w:name="Quote" w:uiPriority="29" w:qFormat="1"/>
+    <w:lsdException w:name="Intense Quote" w:uiPriority="30" w:qFormat="1"/>
+    <w:lsdException w:name="Medium List 2 Accent 1" w:uiPriority="66"/>
+    <w:lsdException w:name="Medium Grid 1 Accent 1" w:uiPriority="67"/>
+    <w:lsdException w:name="Medium Grid 2 Accent 1" w:uiPriority="68"/>
+    <w:lsdException w:name="Medium Grid 3 Accent 1" w:uiPriority="69"/>
+    <w:lsdException w:name="Dark List Accent 1" w:uiPriority="70"/>
+    <w:lsdException w:name="Colorful Shading Accent 1" w:uiPriority="71"/>
+    <w:lsdException w:name="Colorful List Accent 1" w:uiPriority="72"/>
+    <w:lsdException w:name="Colorful Grid Accent 1" w:uiPriority="73"/>
+    <w:lsdException w:name="Light Shading Accent 2" w:uiPriority="60"/>
+    <w:lsdException w:name="Light List Accent 2" w:uiPriority="61"/>
+    <w:lsdException w:name="Light Grid Accent 2" w:uiPriority="62"/>
+    <w:lsdException w:name="Medium Shading 1 Accent 2" w:uiPriority="63"/>
+    <w:lsdException w:name="Medium Shading 2 Accent 2" w:uiPriority="64"/>
+    <w:lsdException w:name="Medium List 1 Accent 2" w:uiPriority="65"/>
+    <w:lsdException w:name="Medium List 2 Accent 2" w:uiPriority="66"/>
+    <w:lsdException w:name="Medium Grid 1 Accent 2" w:uiPriority="67"/>
+    <w:lsdException w:name="Medium Grid 2 Accent 2" w:uiPriority="68"/>
+    <w:lsdException w:name="Medium Grid 3 Accent 2" w:uiPriority="69"/>
+    <w:lsdException w:name="Dark List Accent 2" w:uiPriority="70"/>
+    <w:lsdException w:name="Colorful Shading Accent 2" w:uiPriority="71"/>
+    <w:lsdException w:name="Colorful List Accent 2" w:uiPriority="72"/>
+    <w:lsdException w:name="Colorful Grid Accent 2" w:uiPriority="73"/>
+    <w:lsdException w:name="Light Shading Accent 3" w:uiPriority="60"/>
+    <w:lsdException w:name="Light List Accent 3" w:uiPriority="61"/>
+    <w:lsdException w:name="Light Grid Accent 3" w:uiPriority="62"/>
+    <w:lsdException w:name="Medium Shading 1 Accent 3" w:uiPriority="63"/>
+    <w:lsdException w:name="Medium Shading 2 Accent 3" w:uiPriority="64"/>
+    <w:lsdException w:name="Medium List 1 Accent 3" w:uiPriority="65"/>
+    <w:lsdException w:name="Medium List 2 Accent 3" w:uiPriority="66"/>
+    <w:lsdException w:name="Medium Grid 1 Accent 3" w:uiPriority="67"/>
+    <w:lsdException w:name="Medium Grid 2 Accent 3" w:uiPriority="68"/>
+    <w:lsdException w:name="Medium Grid 3 Accent 3" w:uiPriority="69"/>
+    <w:lsdException w:name="Dark List Accent 3" w:uiPriority="70"/>
+    <w:lsdException w:name="Colorful Shading Accent 3" w:uiPriority="71"/>
+    <w:lsdException w:name="Colorful List Accent 3" w:uiPriority="72"/>
+    <w:lsdException w:name="Colorful Grid Accent 3" w:uiPriority="73"/>
+    <w:lsdException w:name="Light Shading Accent 4" w:uiPriority="60"/>
+    <w:lsdException w:name="Light List Accent 4" w:uiPriority="61"/>
+    <w:lsdException w:name="Light Grid Accent 4" w:uiPriority="62"/>
+    <w:lsdException w:name="Medium Shading 1 Accent 4" w:uiPriority="63"/>
+    <w:lsdException w:name="Medium Shading 2 Accent 4" w:uiPriority="64"/>
+    <w:lsdException w:name="Medium List 1 Accent 4" w:uiPriority="65"/>
+    <w:lsdException w:name="Medium List 2 Accent 4" w:uiPriority="66"/>
+    <w:lsdException w:name="Medium Grid 1 Accent 4" w:uiPriority="67"/>
+    <w:lsdException w:name="Medium Grid 2 Accent 4" w:uiPriority="68"/>
+    <w:lsdException w:name="Medium Grid 3 Accent 4" w:uiPriority="69"/>
+    <w:lsdException w:name="Dark List Accent 4" w:uiPriority="70"/>
+    <w:lsdException w:name="Colorful Shading Accent 4" w:uiPriority="71"/>
+    <w:lsdException w:name="Colorful List Accent 4" w:uiPriority="72"/>
+    <w:lsdException w:name="Colorful Grid Accent 4" w:uiPriority="73"/>
+    <w:lsdException w:name="Light Shading Accent 5" w:uiPriority="60"/>
+    <w:lsdException w:name="Light List Accent 5" w:uiPriority="61"/>
+    <w:lsdException w:name="Light Grid Accent 5" w:uiPriority="62"/>
+    <w:lsdException w:name="Medium Shading 1 Accent 5" w:uiPriority="63"/>
+    <w:lsdException w:name="Medium Shading 2 Accent 5" w:uiPriority="64"/>
+    <w:lsdException w:name="Medium List 1 Accent 5" w:uiPriority="65"/>
+    <w:lsdException w:name="Medium List 2 Accent 5" w:uiPriority="66"/>
+    <w:lsdException w:name="Medium Grid 1 Accent 5" w:uiPriority="67"/>
+    <w:lsdException w:name="Medium Grid 2 Accent 5" w:uiPriority="68"/>
+    <w:lsdException w:name="Medium Grid 3 Accent 5" w:uiPriority="69"/>
+    <w:lsdException w:name="Dark List Accent 5" w:uiPriority="70"/>
+    <w:lsdException w:name="Colorful Shading Accent 5" w:uiPriority="71"/>
+    <w:lsdException w:name="Colorful List Accent 5" w:uiPriority="72"/>
+    <w:lsdException w:name="Colorful Grid Accent 5" w:uiPriority="73"/>
+    <w:lsdException w:name="Light Shading Accent 6" w:uiPriority="60"/>
+    <w:lsdException w:name="Light List Accent 6" w:uiPriority="61"/>
+    <w:lsdException w:name="Light Grid Accent 6" w:uiPriority="62"/>
+    <w:lsdException w:name="Medium Shading 1 Accent 6" w:uiPriority="63"/>
+    <w:lsdException w:name="Medium Shading 2 Accent 6" w:uiPriority="64"/>
+    <w:lsdException w:name="Medium List 1 Accent 6" w:uiPriority="65"/>
+    <w:lsdException w:name="Medium List 2 Accent 6" w:uiPriority="66"/>
+    <w:lsdException w:name="Medium Grid 1 Accent 6" w:uiPriority="67"/>
+    <w:lsdException w:name="Medium Grid 2 Accent 6" w:uiPriority="68"/>
+    <w:lsdException w:name="Medium Grid 3 Accent 6" w:uiPriority="69"/>
+    <w:lsdException w:name="Dark List Accent 6" w:uiPriority="70"/>
+    <w:lsdException w:name="Colorful Shading Accent 6" w:uiPriority="71"/>
+    <w:lsdException w:name="Colorful List Accent 6" w:uiPriority="72"/>
+    <w:lsdException w:name="Colorful Grid Accent 6" w:uiPriority="73"/>
+    <w:lsdException w:name="Subtle Emphasis" w:uiPriority="19" w:qFormat="1"/>
+    <w:lsdException w:name="Intense Emphasis" w:uiPriority="21" w:qFormat="1"/>
+    <w:lsdException w:name="Subtle Reference" w:uiPriority="31" w:qFormat="1"/>
+    <w:lsdException w:name="Intense Reference" w:uiPriority="32" w:qFormat="1"/>
+    <w:lsdException w:name="Book Title" w:uiPriority="33" w:qFormat="1"/>
+    <w:lsdException w:name="Bibliography" w:semiHidden="1" w:uiPriority="37" w:unhideWhenUsed="1"/>
+    <w:lsdException w:name="TOC Heading" w:semiHidden="1" w:uiPriority="39" w:unhideWhenUsed="1" w:qFormat="1"/>
+    <w:lsdException w:name="Plain Table 1" w:uiPriority="41"/>
+    <w:lsdException w:name="Plain Table 2" w:uiPriority="42"/>
+    <w:lsdException w:name="Plain Table 3" w:uiPriority="43"/>
+    <w:lsdException w:name="Plain Table 4" w:uiPriority="44"/>
+    <w:lsdException w:name="Plain Table 5" w:uiPriority="45"/>
+    <w:lsdException w:name="Grid Table Light" w:uiPriority="40"/>
+    <w:lsdException w:name="Grid Table 1 Light" w:uiPriority="46"/>
+    <w:lsdException w:name="Grid Table 2" w:uiPriority="47"/>
+    <w:lsdException w:name="Grid Table 3" w:uiPriority="48"/>
+    <w:lsdException w:name="Grid Table 4" w:uiPriority="49"/>
+    <w:lsdException w:name="Grid Table 5 Dark" w:uiPriority="50"/>
+    <w:lsdException w:name="Grid Table 6 Colorful" w:uiPriority="51"/>
+    <w:lsdException w:name="Grid Table 7 Colorful" w:uiPriority="52"/>
+    <w:lsdException w:name="Grid Table 1 Light Accent 1" w:uiPriority="46"/>
+    <w:lsdException w:name="Grid Table 2 Accent 1" w:uiPriority="47"/>
+    <w:lsdException w:name="Grid Table 3 Accent 1" w:uiPriority="48"/>
+    <w:lsdException w:name="Grid Table 4 Accent 1" w:uiPriority="49"/>
+    <w:lsdException w:name="Grid Table 5 Dark Accent 1" w:uiPriority="50"/>
+    <w:lsdException w:name="Grid Table 6 Colorful Accent 1" w:uiPriority="51"/>
+    <w:lsdException w:name="Grid Table 7 Colorful Accent 1" w:uiPriority="52"/>
+    <w:lsdException w:name="Grid Table 1 Light Accent 2" w:uiPriority="46"/>
+    <w:lsdException w:name="Grid Table 2 Accent 2" w:uiPriority="47"/>
+    <w:lsdException w:name="Grid Table 3 Accent 2" w:uiPriority="48"/>
+    <w:lsdException w:name="Grid Table 4 Accent 2" w:uiPriority="49"/>
+    <w:lsdException w:name="Grid Table 5 Dark Accent 2" w:uiPriority="50"/>
+    <w:lsdException w:name="Grid Table 6 Colorful Accent 2" w:uiPriority="51"/>
+    <w:lsdException w:name="Grid Table 7 Colorful Accent 2" w:uiPriority="52"/>
+    <w:lsdException w:name="Grid Table 1 Light Accent 3" w:uiPriority="46"/>
+    <w:lsdException w:name="Grid Table 2 Accent 3" w:uiPriority="47"/>
+    <w:lsdException w:name="Grid Table 3 Accent 3" w:uiPriority="48"/>
+    <w:lsdException w:name="Grid Table 4 Accent 3" w:uiPriority="49"/>
+    <w:lsdException w:name="Grid Table 5 Dark Accent 3" w:uiPriority="50"/>
+    <w:lsdException w:name="Grid Table 6 Colorful Accent 3" w:uiPriority="51"/>
+    <w:lsdException w:name="Grid Table 7 Colorful Accent 3" w:uiPriority="52"/>
+    <w:lsdException w:name="Grid Table 1 Light Accent 4" w:uiPriority="46"/>
+    <w:lsdException w:name="Grid Table 2 Accent 4" w:uiPriority="47"/>
+    <w:lsdException w:name="Grid Table 3 Accent 4" w:uiPriority="48"/>
+    <w:lsdException w:name="Grid Table 4 Accent 4" w:uiPriority="49"/>
+    <w:lsdException w:name="Grid Table 5 Dark Accent 4" w:uiPriority="50"/>
+    <w:lsdException w:name="Grid Table 6 Colorful Accent 4" w:uiPriority="51"/>
+    <w:lsdException w:name="Grid Table 7 Colorful Accent 4" w:uiPriority="52"/>
+    <w:lsdException w:name="Grid Table 1 Light Accent 5" w:uiPriority="46"/>
+    <w:lsdException w:name="Grid Table 2 Accent 5" w:uiPriority="47"/>
+    <w:lsdException w:name="Grid Table 3 Accent 5" w:uiPriority="48"/>
+    <w:lsdException w:name="Grid Table 4 Accent 5" w:uiPriority="49"/>
+    <w:lsdException w:name="Grid Table 5 Dark Accent 5" w:uiPriority="50"/>
+    <w:lsdException w:name="Grid Table 6 Colorful Accent 5" w:uiPriority="51"/>
+    <w:lsdException w:name="Grid Table 7 Colorful Accent 5" w:uiPriority="52"/>
+    <w:lsdException w:name="Grid Table 1 Light Accent 6" w:uiPriority="46"/>
+    <w:lsdException w:name="Grid Table 2 Accent 6" w:uiPriority="47"/>
+    <w:lsdException w:name="Grid Table 3 Accent 6" w:uiPriority="48"/>
+    <w:lsdException w:name="Grid Table 4 Accent 6" w:uiPriority="49"/>
+    <w:lsdException w:name="Grid Table 5 Dark Accent 6" w:uiPriority="50"/>
+    <w:lsdException w:name="Grid Table 6 Colorful Accent 6" w:uiPriority="51"/>
+    <w:lsdException w:name="Grid Table 7 Colorful Accent 6" w:uiPriority="52"/>
+    <w:lsdException w:name="List Table 1 Light" w:uiPriority="46"/>
+    <w:lsdException w:name="List Table 2" w:uiPriority="47"/>
+    <w:lsdException w:name="List Table 3" w:uiPriority="48"/>
+    <w:lsdException w:name="List Table 4" w:uiPriority="49"/>
+    <w:lsdException w:name="List Table 5 Dark" w:uiPriority="50"/>
+    <w:lsdException w:name="List Table 6 Colorful" w:uiPriority="51"/>
+    <w:lsdException w:name="List Table 7 Colorful" w:uiPriority="52"/>
+    <w:lsdException w:name="List Table 1 Light Accent 1" w:uiPriority="46"/>
+    <w:lsdException w:name="List Table 2 Accent 1" w:uiPriority="47"/>
+    <w:lsdException w:name="List Table 3 Accent 1" w:uiPriority="48"/>
+    <w:lsdException w:name="List Table 4 Accent 1" w:uiPriority="49"/>
+    <w:lsdException w:name="List Table 5 Dark Accent 1" w:uiPriority="50"/>
+    <w:lsdException w:name="List Table 6 Colorful Accent 1" w:uiPriority="51"/>
+    <w:lsdException w:name="List Table 7 Colorful Accent 1" w:uiPriority="52"/>
+    <w:lsdException w:name="List Table 1 Light Accent 2" w:uiPriority="46"/>
+    <w:lsdException w:name="List Table 2 Accent 2" w:uiPriority="47"/>
+    <w:lsdException w:name="List Table 3 Accent 2" w:uiPriority="48"/>
+    <w:lsdException w:name="List Table 4 Accent 2" w:uiPriority="49"/>
+    <w:lsdException w:name="List Table 5 Dark Accent 2" w:uiPriority="50"/>
+    <w:lsdException w:name="List Table 6 Colorful Accent 2" w:uiPriority="51"/>
+    <w:lsdException w:name="List Table 7 Colorful Accent 2" w:uiPriority="52"/>
+    <w:lsdException w:name="List Table 1 Light Accent 3" w:uiPriority="46"/>
+    <w:lsdException w:name="List Table 2 Accent 3" w:uiPriority="47"/>
+    <w:lsdException w:name="List Table 3 Accent 3" w:uiPriority="48"/>
+    <w:lsdException w:name="List Table 4 Accent 3" w:uiPriority="49"/>
+    <w:lsdException w:name="List Table 5 Dark Accent 3" w:uiPriority="50"/>
+    <w:lsdException w:name="List Table 6 Colorful Accent 3" w:uiPriority="51"/>
+    <w:lsdException w:name="List Table 7 Colorful Accent 3" w:uiPriority="52"/>
+    <w:lsdException w:name="List Table 1 Light Accent 4" w:uiPriority="46"/>
+    <w:lsdException w:name="List Table 2 Accent 4" w:uiPriority="47"/>
+    <w:lsdException w:name="List Table 3 Accent 4" w:uiPriority="48"/>
+    <w:lsdException w:name="List Table 4 Accent 4" w:uiPriority="49"/>
+    <w:lsdException w:name="List Table 5 Dark Accent 4" w:uiPriority="50"/>
+    <w:lsdException w:name="List Table 6 Colorful Accent 4" w:uiPriority="51"/>
+    <w:lsdException w:name="List Table 7 Colorful Accent 4" w:uiPriority="52"/>
+    <w:lsdException w:name="List Table 1 Light Accent 5" w:uiPriority="46"/>
+    <w:lsdException w:name="List Table 2 Accent 5" w:uiPriority="47"/>
+    <w:lsdException w:name="List Table 3 Accent 5" w:uiPriority="48"/>
+    <w:lsdException w:name="List Table 4 Accent 5" w:uiPriority="49"/>
+    <w:lsdException w:name="List Table 5 Dark Accent 5" w:uiPriority="50"/>
+    <w:lsdException w:name="List Table 6 Colorful Accent 5" w:uiPriority="51"/>
+    <w:lsdException w:name="List Table 7 Colorful Accent 5" w:uiPriority="52"/>
+    <w:lsdException w:name="List Table 1 Light Accent 6" w:uiPriority="46"/>
+    <w:lsdException w:name="List Table 2 Accent 6" w:uiPriority="47"/>
+    <w:lsdException w:name="List Table 3 Accent 6" w:uiPriority="48"/>
+    <w:lsdException w:name="List Table 4 Accent 6" w:uiPriority="49"/>
+    <w:lsdException w:name="List Table 5 Dark Accent 6" w:uiPriority="50"/>
+    <w:lsdException w:name="List Table 6 Colorful Accent 6" w:uiPriority="51"/>
+    <w:lsdException w:name="List Table 7 Colorful Accent 6" w:uiPriority="52"/>
   </w:latentStyles>
-  <w:style w:type="paragraph" w:default="1" w:styleId="a">
+  <w:style w:type="paragraph" w:default="1" w:styleId="Normal">
     <w:name w:val="Normal"/>
     <w:qFormat/>
   </w:style>
-  <w:style w:type="character" w:default="1" w:styleId="a0">
+  <w:style w:type="character" w:default="1" w:styleId="DefaultParagraphFont">
     <w:name w:val="Default Paragraph Font"/>
     <w:uiPriority w:val="1"/>
     <w:semiHidden/>
     <w:unhideWhenUsed/>
   </w:style>
-  <w:style w:type="table" w:default="1" w:styleId="a1">
+  <w:style w:type="table" w:default="1" w:styleId="TableNormal">
     <w:name w:val="Normal Table"/>
     <w:uiPriority w:val="99"/>
     <w:semiHidden/>
@@ -14699,243 +15102,15 @@
       </w:tblCellMar>
     </w:tblPr>
   </w:style>
-  <w:style w:type="numbering" w:default="1" w:styleId="a2">
+  <w:style w:type="numbering" w:default="1" w:styleId="NoList">
     <w:name w:val="No List"/>
     <w:uiPriority w:val="99"/>
     <w:semiHidden/>
     <w:unhideWhenUsed/>
   </w:style>
-  <w:style w:type="character" w:styleId="a3">
+  <w:style w:type="character" w:styleId="PlaceholderText">
     <w:name w:val="Placeholder Text"/>
-    <w:basedOn w:val="a0"/>
-    <w:uiPriority w:val="99"/>
-    <w:semiHidden/>
-    <w:rsid w:val="00D630C9"/>
-    <w:rPr>
-      <w:color w:val="808080"/>
-    </w:rPr>
-  </w:style>
-  <w:style w:type="paragraph" w:customStyle="1" w:styleId="214CDAD75F2840999AC596F61606A7E0">
-    <w:name w:val="214CDAD75F2840999AC596F61606A7E0"/>
-    <w:rsid w:val="001129B0"/>
-  </w:style>
-  <w:style w:type="paragraph" w:customStyle="1" w:styleId="7CF0953CD71F41D99391D02A2D56ABE7">
-    <w:name w:val="7CF0953CD71F41D99391D02A2D56ABE7"/>
-    <w:rsid w:val="00D630C9"/>
-    <w:pPr>
-      <w:bidi/>
-      <w:spacing w:after="200" w:line="276" w:lineRule="auto"/>
-    </w:pPr>
-  </w:style>
-  <w:style w:type="paragraph" w:customStyle="1" w:styleId="B4D4350D97FF4E2FA7AA28DAB95B8BD9">
-    <w:name w:val="B4D4350D97FF4E2FA7AA28DAB95B8BD9"/>
-    <w:rsid w:val="00D630C9"/>
-    <w:pPr>
-      <w:bidi/>
-      <w:spacing w:after="200" w:line="276" w:lineRule="auto"/>
-    </w:pPr>
-  </w:style>
-  <w:style w:type="paragraph" w:customStyle="1" w:styleId="C89D5930FD9B422497361B18C25CE72A">
-    <w:name w:val="C89D5930FD9B422497361B18C25CE72A"/>
-    <w:rsid w:val="00D630C9"/>
-    <w:pPr>
-      <w:bidi/>
-      <w:spacing w:after="200" w:line="276" w:lineRule="auto"/>
-    </w:pPr>
-  </w:style>
-</w:styles>
-</file>
-
-<file path=word/glossary/stylesWithEffects.xml><?xml version="1.0" encoding="utf-8"?>
-<w:styles xmlns:wpc="http://schemas.microsoft.com/office/word/2010/wordprocessingCanvas" xmlns:mc="http://schemas.openxmlformats.org/markup-compatibility/2006" xmlns:o="urn:schemas-microsoft-com:office:office" xmlns:r="http://schemas.openxmlformats.org/officeDocument/2006/relationships" xmlns:m="http://schemas.openxmlformats.org/officeDocument/2006/math" xmlns:v="urn:schemas-microsoft-com:vml" xmlns:wp14="http://schemas.microsoft.com/office/word/2010/wordprocessingDrawing" xmlns:wp="http://schemas.openxmlformats.org/drawingml/2006/wordprocessingDrawing" xmlns:w10="urn:schemas-microsoft-com:office:word" xmlns:w="http://schemas.openxmlformats.org/wordprocessingml/2006/main" xmlns:w14="http://schemas.microsoft.com/office/word/2010/wordml" xmlns:wpg="http://schemas.microsoft.com/office/word/2010/wordprocessingGroup" xmlns:wpi="http://schemas.microsoft.com/office/word/2010/wordprocessingInk" xmlns:wne="http://schemas.microsoft.com/office/word/2006/wordml" xmlns:wps="http://schemas.microsoft.com/office/word/2010/wordprocessingShape" mc:Ignorable="w14 wp14">
-  <w:docDefaults>
-    <w:rPrDefault>
-      <w:rPr>
-        <w:rFonts w:asciiTheme="minorHAnsi" w:eastAsiaTheme="minorEastAsia" w:hAnsiTheme="minorHAnsi" w:cstheme="minorBidi"/>
-        <w:sz w:val="22"/>
-        <w:szCs w:val="22"/>
-        <w:lang w:val="en-US" w:eastAsia="en-US" w:bidi="he-IL"/>
-      </w:rPr>
-    </w:rPrDefault>
-    <w:pPrDefault>
-      <w:pPr>
-        <w:spacing w:after="160" w:line="259" w:lineRule="auto"/>
-      </w:pPr>
-    </w:pPrDefault>
-  </w:docDefaults>
-  <w:latentStyles w:defLockedState="0" w:defUIPriority="99" w:defSemiHidden="1" w:defUnhideWhenUsed="1" w:defQFormat="0" w:count="267">
-    <w:lsdException w:name="Normal" w:semiHidden="0" w:uiPriority="0" w:unhideWhenUsed="0" w:qFormat="1"/>
-    <w:lsdException w:name="heading 1" w:semiHidden="0" w:uiPriority="9" w:unhideWhenUsed="0" w:qFormat="1"/>
-    <w:lsdException w:name="heading 2" w:uiPriority="9" w:qFormat="1"/>
-    <w:lsdException w:name="heading 3" w:uiPriority="9" w:qFormat="1"/>
-    <w:lsdException w:name="heading 4" w:uiPriority="9" w:qFormat="1"/>
-    <w:lsdException w:name="heading 5" w:uiPriority="9" w:qFormat="1"/>
-    <w:lsdException w:name="heading 6" w:uiPriority="9" w:qFormat="1"/>
-    <w:lsdException w:name="heading 7" w:uiPriority="9" w:qFormat="1"/>
-    <w:lsdException w:name="heading 8" w:uiPriority="9" w:qFormat="1"/>
-    <w:lsdException w:name="heading 9" w:uiPriority="9" w:qFormat="1"/>
-    <w:lsdException w:name="toc 1" w:uiPriority="39"/>
-    <w:lsdException w:name="toc 2" w:uiPriority="39"/>
-    <w:lsdException w:name="toc 3" w:uiPriority="39"/>
-    <w:lsdException w:name="toc 4" w:uiPriority="39"/>
-    <w:lsdException w:name="toc 5" w:uiPriority="39"/>
-    <w:lsdException w:name="toc 6" w:uiPriority="39"/>
-    <w:lsdException w:name="toc 7" w:uiPriority="39"/>
-    <w:lsdException w:name="toc 8" w:uiPriority="39"/>
-    <w:lsdException w:name="toc 9" w:uiPriority="39"/>
-    <w:lsdException w:name="caption" w:uiPriority="35" w:qFormat="1"/>
-    <w:lsdException w:name="Title" w:semiHidden="0" w:uiPriority="10" w:unhideWhenUsed="0" w:qFormat="1"/>
-    <w:lsdException w:name="Default Paragraph Font" w:uiPriority="1"/>
-    <w:lsdException w:name="Subtitle" w:semiHidden="0" w:uiPriority="11" w:unhideWhenUsed="0" w:qFormat="1"/>
-    <w:lsdException w:name="Strong" w:semiHidden="0" w:uiPriority="22" w:unhideWhenUsed="0" w:qFormat="1"/>
-    <w:lsdException w:name="Emphasis" w:semiHidden="0" w:uiPriority="20" w:unhideWhenUsed="0" w:qFormat="1"/>
-    <w:lsdException w:name="Table Grid" w:semiHidden="0" w:uiPriority="39" w:unhideWhenUsed="0"/>
-    <w:lsdException w:name="Placeholder Text" w:unhideWhenUsed="0"/>
-    <w:lsdException w:name="No Spacing" w:semiHidden="0" w:uiPriority="1" w:unhideWhenUsed="0" w:qFormat="1"/>
-    <w:lsdException w:name="Light Shading" w:semiHidden="0" w:uiPriority="60" w:unhideWhenUsed="0"/>
-    <w:lsdException w:name="Light List" w:semiHidden="0" w:uiPriority="61" w:unhideWhenUsed="0"/>
-    <w:lsdException w:name="Light Grid" w:semiHidden="0" w:uiPriority="62" w:unhideWhenUsed="0"/>
-    <w:lsdException w:name="Medium Shading 1" w:semiHidden="0" w:uiPriority="63" w:unhideWhenUsed="0"/>
-    <w:lsdException w:name="Medium Shading 2" w:semiHidden="0" w:uiPriority="64" w:unhideWhenUsed="0"/>
-    <w:lsdException w:name="Medium List 1" w:semiHidden="0" w:uiPriority="65" w:unhideWhenUsed="0"/>
-    <w:lsdException w:name="Medium List 2" w:semiHidden="0" w:uiPriority="66" w:unhideWhenUsed="0"/>
-    <w:lsdException w:name="Medium Grid 1" w:semiHidden="0" w:uiPriority="67" w:unhideWhenUsed="0"/>
-    <w:lsdException w:name="Medium Grid 2" w:semiHidden="0" w:uiPriority="68" w:unhideWhenUsed="0"/>
-    <w:lsdException w:name="Medium Grid 3" w:semiHidden="0" w:uiPriority="69" w:unhideWhenUsed="0"/>
-    <w:lsdException w:name="Dark List" w:semiHidden="0" w:uiPriority="70" w:unhideWhenUsed="0"/>
-    <w:lsdException w:name="Colorful Shading" w:semiHidden="0" w:uiPriority="71" w:unhideWhenUsed="0"/>
-    <w:lsdException w:name="Colorful List" w:semiHidden="0" w:uiPriority="72" w:unhideWhenUsed="0"/>
-    <w:lsdException w:name="Colorful Grid" w:semiHidden="0" w:uiPriority="73" w:unhideWhenUsed="0"/>
-    <w:lsdException w:name="Light Shading Accent 1" w:semiHidden="0" w:uiPriority="60" w:unhideWhenUsed="0"/>
-    <w:lsdException w:name="Light List Accent 1" w:semiHidden="0" w:uiPriority="61" w:unhideWhenUsed="0"/>
-    <w:lsdException w:name="Light Grid Accent 1" w:semiHidden="0" w:uiPriority="62" w:unhideWhenUsed="0"/>
-    <w:lsdException w:name="Medium Shading 1 Accent 1" w:semiHidden="0" w:uiPriority="63" w:unhideWhenUsed="0"/>
-    <w:lsdException w:name="Medium Shading 2 Accent 1" w:semiHidden="0" w:uiPriority="64" w:unhideWhenUsed="0"/>
-    <w:lsdException w:name="Medium List 1 Accent 1" w:semiHidden="0" w:uiPriority="65" w:unhideWhenUsed="0"/>
-    <w:lsdException w:name="Revision" w:unhideWhenUsed="0"/>
-    <w:lsdException w:name="List Paragraph" w:semiHidden="0" w:uiPriority="34" w:unhideWhenUsed="0" w:qFormat="1"/>
-    <w:lsdException w:name="Quote" w:semiHidden="0" w:uiPriority="29" w:unhideWhenUsed="0" w:qFormat="1"/>
-    <w:lsdException w:name="Intense Quote" w:semiHidden="0" w:uiPriority="30" w:unhideWhenUsed="0" w:qFormat="1"/>
-    <w:lsdException w:name="Medium List 2 Accent 1" w:semiHidden="0" w:uiPriority="66" w:unhideWhenUsed="0"/>
-    <w:lsdException w:name="Medium Grid 1 Accent 1" w:semiHidden="0" w:uiPriority="67" w:unhideWhenUsed="0"/>
-    <w:lsdException w:name="Medium Grid 2 Accent 1" w:semiHidden="0" w:uiPriority="68" w:unhideWhenUsed="0"/>
-    <w:lsdException w:name="Medium Grid 3 Accent 1" w:semiHidden="0" w:uiPriority="69" w:unhideWhenUsed="0"/>
-    <w:lsdException w:name="Dark List Accent 1" w:semiHidden="0" w:uiPriority="70" w:unhideWhenUsed="0"/>
-    <w:lsdException w:name="Colorful Shading Accent 1" w:semiHidden="0" w:uiPriority="71" w:unhideWhenUsed="0"/>
-    <w:lsdException w:name="Colorful List Accent 1" w:semiHidden="0" w:uiPriority="72" w:unhideWhenUsed="0"/>
-    <w:lsdException w:name="Colorful Grid Accent 1" w:semiHidden="0" w:uiPriority="73" w:unhideWhenUsed="0"/>
-    <w:lsdException w:name="Light Shading Accent 2" w:semiHidden="0" w:uiPriority="60" w:unhideWhenUsed="0"/>
-    <w:lsdException w:name="Light List Accent 2" w:semiHidden="0" w:uiPriority="61" w:unhideWhenUsed="0"/>
-    <w:lsdException w:name="Light Grid Accent 2" w:semiHidden="0" w:uiPriority="62" w:unhideWhenUsed="0"/>
-    <w:lsdException w:name="Medium Shading 1 Accent 2" w:semiHidden="0" w:uiPriority="63" w:unhideWhenUsed="0"/>
-    <w:lsdException w:name="Medium Shading 2 Accent 2" w:semiHidden="0" w:uiPriority="64" w:unhideWhenUsed="0"/>
-    <w:lsdException w:name="Medium List 1 Accent 2" w:semiHidden="0" w:uiPriority="65" w:unhideWhenUsed="0"/>
-    <w:lsdException w:name="Medium List 2 Accent 2" w:semiHidden="0" w:uiPriority="66" w:unhideWhenUsed="0"/>
-    <w:lsdException w:name="Medium Grid 1 Accent 2" w:semiHidden="0" w:uiPriority="67" w:unhideWhenUsed="0"/>
-    <w:lsdException w:name="Medium Grid 2 Accent 2" w:semiHidden="0" w:uiPriority="68" w:unhideWhenUsed="0"/>
-    <w:lsdException w:name="Medium Grid 3 Accent 2" w:semiHidden="0" w:uiPriority="69" w:unhideWhenUsed="0"/>
-    <w:lsdException w:name="Dark List Accent 2" w:semiHidden="0" w:uiPriority="70" w:unhideWhenUsed="0"/>
-    <w:lsdException w:name="Colorful Shading Accent 2" w:semiHidden="0" w:uiPriority="71" w:unhideWhenUsed="0"/>
-    <w:lsdException w:name="Colorful List Accent 2" w:semiHidden="0" w:uiPriority="72" w:unhideWhenUsed="0"/>
-    <w:lsdException w:name="Colorful Grid Accent 2" w:semiHidden="0" w:uiPriority="73" w:unhideWhenUsed="0"/>
-    <w:lsdException w:name="Light Shading Accent 3" w:semiHidden="0" w:uiPriority="60" w:unhideWhenUsed="0"/>
-    <w:lsdException w:name="Light List Accent 3" w:semiHidden="0" w:uiPriority="61" w:unhideWhenUsed="0"/>
-    <w:lsdException w:name="Light Grid Accent 3" w:semiHidden="0" w:uiPriority="62" w:unhideWhenUsed="0"/>
-    <w:lsdException w:name="Medium Shading 1 Accent 3" w:semiHidden="0" w:uiPriority="63" w:unhideWhenUsed="0"/>
-    <w:lsdException w:name="Medium Shading 2 Accent 3" w:semiHidden="0" w:uiPriority="64" w:unhideWhenUsed="0"/>
-    <w:lsdException w:name="Medium List 1 Accent 3" w:semiHidden="0" w:uiPriority="65" w:unhideWhenUsed="0"/>
-    <w:lsdException w:name="Medium List 2 Accent 3" w:semiHidden="0" w:uiPriority="66" w:unhideWhenUsed="0"/>
-    <w:lsdException w:name="Medium Grid 1 Accent 3" w:semiHidden="0" w:uiPriority="67" w:unhideWhenUsed="0"/>
-    <w:lsdException w:name="Medium Grid 2 Accent 3" w:semiHidden="0" w:uiPriority="68" w:unhideWhenUsed="0"/>
-    <w:lsdException w:name="Medium Grid 3 Accent 3" w:semiHidden="0" w:uiPriority="69" w:unhideWhenUsed="0"/>
-    <w:lsdException w:name="Dark List Accent 3" w:semiHidden="0" w:uiPriority="70" w:unhideWhenUsed="0"/>
-    <w:lsdException w:name="Colorful Shading Accent 3" w:semiHidden="0" w:uiPriority="71" w:unhideWhenUsed="0"/>
-    <w:lsdException w:name="Colorful List Accent 3" w:semiHidden="0" w:uiPriority="72" w:unhideWhenUsed="0"/>
-    <w:lsdException w:name="Colorful Grid Accent 3" w:semiHidden="0" w:uiPriority="73" w:unhideWhenUsed="0"/>
-    <w:lsdException w:name="Light Shading Accent 4" w:semiHidden="0" w:uiPriority="60" w:unhideWhenUsed="0"/>
-    <w:lsdException w:name="Light List Accent 4" w:semiHidden="0" w:uiPriority="61" w:unhideWhenUsed="0"/>
-    <w:lsdException w:name="Light Grid Accent 4" w:semiHidden="0" w:uiPriority="62" w:unhideWhenUsed="0"/>
-    <w:lsdException w:name="Medium Shading 1 Accent 4" w:semiHidden="0" w:uiPriority="63" w:unhideWhenUsed="0"/>
-    <w:lsdException w:name="Medium Shading 2 Accent 4" w:semiHidden="0" w:uiPriority="64" w:unhideWhenUsed="0"/>
-    <w:lsdException w:name="Medium List 1 Accent 4" w:semiHidden="0" w:uiPriority="65" w:unhideWhenUsed="0"/>
-    <w:lsdException w:name="Medium List 2 Accent 4" w:semiHidden="0" w:uiPriority="66" w:unhideWhenUsed="0"/>
-    <w:lsdException w:name="Medium Grid 1 Accent 4" w:semiHidden="0" w:uiPriority="67" w:unhideWhenUsed="0"/>
-    <w:lsdException w:name="Medium Grid 2 Accent 4" w:semiHidden="0" w:uiPriority="68" w:unhideWhenUsed="0"/>
-    <w:lsdException w:name="Medium Grid 3 Accent 4" w:semiHidden="0" w:uiPriority="69" w:unhideWhenUsed="0"/>
-    <w:lsdException w:name="Dark List Accent 4" w:semiHidden="0" w:uiPriority="70" w:unhideWhenUsed="0"/>
-    <w:lsdException w:name="Colorful Shading Accent 4" w:semiHidden="0" w:uiPriority="71" w:unhideWhenUsed="0"/>
-    <w:lsdException w:name="Colorful List Accent 4" w:semiHidden="0" w:uiPriority="72" w:unhideWhenUsed="0"/>
-    <w:lsdException w:name="Colorful Grid Accent 4" w:semiHidden="0" w:uiPriority="73" w:unhideWhenUsed="0"/>
-    <w:lsdException w:name="Light Shading Accent 5" w:semiHidden="0" w:uiPriority="60" w:unhideWhenUsed="0"/>
-    <w:lsdException w:name="Light List Accent 5" w:semiHidden="0" w:uiPriority="61" w:unhideWhenUsed="0"/>
-    <w:lsdException w:name="Light Grid Accent 5" w:semiHidden="0" w:uiPriority="62" w:unhideWhenUsed="0"/>
-    <w:lsdException w:name="Medium Shading 1 Accent 5" w:semiHidden="0" w:uiPriority="63" w:unhideWhenUsed="0"/>
-    <w:lsdException w:name="Medium Shading 2 Accent 5" w:semiHidden="0" w:uiPriority="64" w:unhideWhenUsed="0"/>
-    <w:lsdException w:name="Medium List 1 Accent 5" w:semiHidden="0" w:uiPriority="65" w:unhideWhenUsed="0"/>
-    <w:lsdException w:name="Medium List 2 Accent 5" w:semiHidden="0" w:uiPriority="66" w:unhideWhenUsed="0"/>
-    <w:lsdException w:name="Medium Grid 1 Accent 5" w:semiHidden="0" w:uiPriority="67" w:unhideWhenUsed="0"/>
-    <w:lsdException w:name="Medium Grid 2 Accent 5" w:semiHidden="0" w:uiPriority="68" w:unhideWhenUsed="0"/>
-    <w:lsdException w:name="Medium Grid 3 Accent 5" w:semiHidden="0" w:uiPriority="69" w:unhideWhenUsed="0"/>
-    <w:lsdException w:name="Dark List Accent 5" w:semiHidden="0" w:uiPriority="70" w:unhideWhenUsed="0"/>
-    <w:lsdException w:name="Colorful Shading Accent 5" w:semiHidden="0" w:uiPriority="71" w:unhideWhenUsed="0"/>
-    <w:lsdException w:name="Colorful List Accent 5" w:semiHidden="0" w:uiPriority="72" w:unhideWhenUsed="0"/>
-    <w:lsdException w:name="Colorful Grid Accent 5" w:semiHidden="0" w:uiPriority="73" w:unhideWhenUsed="0"/>
-    <w:lsdException w:name="Light Shading Accent 6" w:semiHidden="0" w:uiPriority="60" w:unhideWhenUsed="0"/>
-    <w:lsdException w:name="Light List Accent 6" w:semiHidden="0" w:uiPriority="61" w:unhideWhenUsed="0"/>
-    <w:lsdException w:name="Light Grid Accent 6" w:semiHidden="0" w:uiPriority="62" w:unhideWhenUsed="0"/>
-    <w:lsdException w:name="Medium Shading 1 Accent 6" w:semiHidden="0" w:uiPriority="63" w:unhideWhenUsed="0"/>
-    <w:lsdException w:name="Medium Shading 2 Accent 6" w:semiHidden="0" w:uiPriority="64" w:unhideWhenUsed="0"/>
-    <w:lsdException w:name="Medium List 1 Accent 6" w:semiHidden="0" w:uiPriority="65" w:unhideWhenUsed="0"/>
-    <w:lsdException w:name="Medium List 2 Accent 6" w:semiHidden="0" w:uiPriority="66" w:unhideWhenUsed="0"/>
-    <w:lsdException w:name="Medium Grid 1 Accent 6" w:semiHidden="0" w:uiPriority="67" w:unhideWhenUsed="0"/>
-    <w:lsdException w:name="Medium Grid 2 Accent 6" w:semiHidden="0" w:uiPriority="68" w:unhideWhenUsed="0"/>
-    <w:lsdException w:name="Medium Grid 3 Accent 6" w:semiHidden="0" w:uiPriority="69" w:unhideWhenUsed="0"/>
-    <w:lsdException w:name="Dark List Accent 6" w:semiHidden="0" w:uiPriority="70" w:unhideWhenUsed="0"/>
-    <w:lsdException w:name="Colorful Shading Accent 6" w:semiHidden="0" w:uiPriority="71" w:unhideWhenUsed="0"/>
-    <w:lsdException w:name="Colorful List Accent 6" w:semiHidden="0" w:uiPriority="72" w:unhideWhenUsed="0"/>
-    <w:lsdException w:name="Colorful Grid Accent 6" w:semiHidden="0" w:uiPriority="73" w:unhideWhenUsed="0"/>
-    <w:lsdException w:name="Subtle Emphasis" w:semiHidden="0" w:uiPriority="19" w:unhideWhenUsed="0" w:qFormat="1"/>
-    <w:lsdException w:name="Intense Emphasis" w:semiHidden="0" w:uiPriority="21" w:unhideWhenUsed="0" w:qFormat="1"/>
-    <w:lsdException w:name="Subtle Reference" w:semiHidden="0" w:uiPriority="31" w:unhideWhenUsed="0" w:qFormat="1"/>
-    <w:lsdException w:name="Intense Reference" w:semiHidden="0" w:uiPriority="32" w:unhideWhenUsed="0" w:qFormat="1"/>
-    <w:lsdException w:name="Book Title" w:semiHidden="0" w:uiPriority="33" w:unhideWhenUsed="0" w:qFormat="1"/>
-    <w:lsdException w:name="Bibliography" w:uiPriority="37"/>
-    <w:lsdException w:name="TOC Heading" w:uiPriority="39" w:qFormat="1"/>
-  </w:latentStyles>
-  <w:style w:type="paragraph" w:default="1" w:styleId="a">
-    <w:name w:val="Normal"/>
-    <w:qFormat/>
-  </w:style>
-  <w:style w:type="character" w:default="1" w:styleId="a0">
-    <w:name w:val="Default Paragraph Font"/>
-    <w:uiPriority w:val="1"/>
-    <w:semiHidden/>
-    <w:unhideWhenUsed/>
-  </w:style>
-  <w:style w:type="table" w:default="1" w:styleId="a1">
-    <w:name w:val="Normal Table"/>
-    <w:uiPriority w:val="99"/>
-    <w:semiHidden/>
-    <w:unhideWhenUsed/>
-    <w:tblPr>
-      <w:tblInd w:w="0" w:type="dxa"/>
-      <w:tblCellMar>
-        <w:top w:w="0" w:type="dxa"/>
-        <w:left w:w="108" w:type="dxa"/>
-        <w:bottom w:w="0" w:type="dxa"/>
-        <w:right w:w="108" w:type="dxa"/>
-      </w:tblCellMar>
-    </w:tblPr>
-  </w:style>
-  <w:style w:type="numbering" w:default="1" w:styleId="a2">
-    <w:name w:val="No List"/>
-    <w:uiPriority w:val="99"/>
-    <w:semiHidden/>
-    <w:unhideWhenUsed/>
-  </w:style>
-  <w:style w:type="character" w:styleId="a3">
-    <w:name w:val="Placeholder Text"/>
-    <w:basedOn w:val="a0"/>
+    <w:basedOn w:val="DefaultParagraphFont"/>
     <w:uiPriority w:val="99"/>
     <w:semiHidden/>
     <w:rsid w:val="00D630C9"/>
@@ -14975,7 +15150,7 @@
 </file>
 
 <file path=word/glossary/webSettings.xml><?xml version="1.0" encoding="utf-8"?>
-<w:webSettings xmlns:mc="http://schemas.openxmlformats.org/markup-compatibility/2006" xmlns:r="http://schemas.openxmlformats.org/officeDocument/2006/relationships" xmlns:w="http://schemas.openxmlformats.org/wordprocessingml/2006/main" xmlns:w14="http://schemas.microsoft.com/office/word/2010/wordml" mc:Ignorable="w14">
+<w:webSettings xmlns:mc="http://schemas.openxmlformats.org/markup-compatibility/2006" xmlns:r="http://schemas.openxmlformats.org/officeDocument/2006/relationships" xmlns:w="http://schemas.openxmlformats.org/wordprocessingml/2006/main" xmlns:w14="http://schemas.microsoft.com/office/word/2010/wordml" xmlns:w15="http://schemas.microsoft.com/office/word/2012/wordml" xmlns:w16se="http://schemas.microsoft.com/office/word/2015/wordml/symex" mc:Ignorable="w14 w15 w16se">
   <w:optimizeForBrowser/>
   <w:allowPNG/>
 </w:webSettings>
@@ -15236,7 +15411,7 @@
   <a:extraClrSchemeLst/>
   <a:extLst>
     <a:ext uri="{05A4C25C-085E-4340-85A3-A5531E510DB2}">
-      <thm15:themeFamily xmlns:thm15="http://schemas.microsoft.com/office/thememl/2012/main" xmlns="" name="Office Theme" id="{62F939B6-93AF-4DB8-9C6B-D6C7DFDC589F}" vid="{4A3C46E8-61CC-4603-A589-7422A47A8E4A}"/>
+      <thm15:themeFamily xmlns:thm15="http://schemas.microsoft.com/office/thememl/2012/main" name="Office Theme" id="{62F939B6-93AF-4DB8-9C6B-D6C7DFDC589F}" vid="{4A3C46E8-61CC-4603-A589-7422A47A8E4A}"/>
     </a:ext>
   </a:extLst>
 </a:theme>
@@ -15247,7 +15422,7 @@
 </file>
 
 <file path=customXml/itemProps1.xml><?xml version="1.0" encoding="utf-8"?>
-<ds:datastoreItem xmlns:ds="http://schemas.openxmlformats.org/officeDocument/2006/customXml" ds:itemID="{49756956-989D-4C07-936F-143D3A73C263}">
+<ds:datastoreItem xmlns:ds="http://schemas.openxmlformats.org/officeDocument/2006/customXml" ds:itemID="{88827EAC-43BA-45B0-82C7-802A721B7158}">
   <ds:schemaRefs>
     <ds:schemaRef ds:uri="http://schemas.openxmlformats.org/officeDocument/2006/bibliography"/>
   </ds:schemaRefs>

</xml_diff>

<commit_message>
Add final Characterization Document
</commit_message>
<xml_diff>
--- a/SIPL_ProjectCharacterizationDocument.docx
+++ b/SIPL_ProjectCharacterizationDocument.docx
@@ -1123,7 +1123,6 @@
         <w:bidi/>
         <w:jc w:val="both"/>
         <w:rPr>
-          <w:rFonts w:hint="cs"/>
           <w:sz w:val="24"/>
           <w:szCs w:val="24"/>
           <w:rtl/>
@@ -2479,6 +2478,21 @@
                 <w:r>
                   <w:t>‬</w:t>
                 </w:r>
+                <w:r>
+                  <w:t>‬</w:t>
+                </w:r>
+                <w:r>
+                  <w:t>‬</w:t>
+                </w:r>
+                <w:r>
+                  <w:t>‬</w:t>
+                </w:r>
+                <w:r>
+                  <w:t>‬</w:t>
+                </w:r>
+                <w:r>
+                  <w:t>‬</w:t>
+                </w:r>
               </w:dir>
             </w:dir>
           </w:dir>
@@ -2525,6 +2539,18 @@
               <w:t xml:space="preserve"> ISSN: 1558-2531.</w:t>
             </w:r>
             <w:dir w:val="ltr">
+              <w:r>
+                <w:t>‬</w:t>
+              </w:r>
+              <w:r>
+                <w:t>‬</w:t>
+              </w:r>
+              <w:r>
+                <w:t>‬</w:t>
+              </w:r>
+              <w:r>
+                <w:t>‬</w:t>
+              </w:r>
               <w:r>
                 <w:t>‬</w:t>
               </w:r>
@@ -3033,7 +3059,6 @@
       <w:pPr>
         <w:bidi/>
         <w:rPr>
-          <w:rFonts w:hint="cs"/>
           <w:sz w:val="24"/>
           <w:szCs w:val="24"/>
           <w:rtl/>
@@ -4558,8 +4583,10 @@
                 <w:sz w:val="24"/>
                 <w:szCs w:val="24"/>
               </w:rPr>
-              <w:t>confusion maps</w:t>
+              <w:t>Confusion Matrix</w:t>
             </w:r>
+            <w:bookmarkStart w:id="16" w:name="_GoBack"/>
+            <w:bookmarkEnd w:id="16"/>
             <w:r>
               <w:rPr>
                 <w:rFonts w:hint="cs"/>
@@ -4604,7 +4631,6 @@
               <w:bidi/>
               <w:jc w:val="center"/>
               <w:rPr>
-                <w:rFonts w:hint="cs"/>
                 <w:sz w:val="24"/>
                 <w:szCs w:val="24"/>
                 <w:rtl/>
@@ -4631,7 +4657,6 @@
               <w:bidi/>
               <w:jc w:val="center"/>
               <w:rPr>
-                <w:rFonts w:hint="cs"/>
                 <w:sz w:val="24"/>
                 <w:szCs w:val="24"/>
                 <w:rtl/>
@@ -4656,7 +4681,6 @@
               <w:bidi/>
               <w:jc w:val="center"/>
               <w:rPr>
-                <w:rFonts w:hint="cs"/>
                 <w:sz w:val="24"/>
                 <w:szCs w:val="24"/>
                 <w:rtl/>
@@ -4704,7 +4728,6 @@
               <w:bidi/>
               <w:jc w:val="center"/>
               <w:rPr>
-                <w:rFonts w:hint="cs"/>
                 <w:sz w:val="24"/>
                 <w:szCs w:val="24"/>
                 <w:rtl/>
@@ -4731,7 +4754,6 @@
               <w:bidi/>
               <w:jc w:val="center"/>
               <w:rPr>
-                <w:rFonts w:hint="cs"/>
                 <w:sz w:val="24"/>
                 <w:szCs w:val="24"/>
                 <w:rtl/>
@@ -4756,7 +4778,6 @@
               <w:bidi/>
               <w:jc w:val="center"/>
               <w:rPr>
-                <w:rFonts w:hint="cs"/>
                 <w:sz w:val="24"/>
                 <w:szCs w:val="24"/>
                 <w:rtl/>
@@ -4907,40 +4928,54 @@
                 <w:sz w:val="24"/>
                 <w:szCs w:val="24"/>
               </w:rPr>
-              <w:t>confusion maps</w:t>
-            </w:r>
-          </w:p>
-        </w:tc>
-        <w:tc>
-          <w:tcPr>
-            <w:tcW w:w="5245" w:type="dxa"/>
-            <w:vAlign w:val="center"/>
-          </w:tcPr>
-          <w:p>
-            <w:pPr>
-              <w:bidi/>
-              <w:jc w:val="center"/>
-              <w:rPr>
-                <w:sz w:val="24"/>
-                <w:szCs w:val="24"/>
-                <w:rtl/>
-              </w:rPr>
-            </w:pPr>
-            <w:r>
-              <w:rPr>
-                <w:rFonts w:hint="cs"/>
-                <w:sz w:val="24"/>
-                <w:szCs w:val="24"/>
-                <w:rtl/>
-              </w:rPr>
-              <w:t xml:space="preserve">בדיקת אלגוריתמים נוספים/ מניפולציות על הקלט והשפעתם על תוצאות מטריצת </w:t>
+              <w:t>C</w:t>
             </w:r>
             <w:r>
               <w:rPr>
                 <w:sz w:val="24"/>
                 <w:szCs w:val="24"/>
               </w:rPr>
-              <w:t>confusion maps</w:t>
+              <w:t xml:space="preserve">onfusion </w:t>
+            </w:r>
+            <w:r>
+              <w:rPr>
+                <w:sz w:val="24"/>
+                <w:szCs w:val="24"/>
+              </w:rPr>
+              <w:t>Matrix</w:t>
+            </w:r>
+          </w:p>
+        </w:tc>
+        <w:tc>
+          <w:tcPr>
+            <w:tcW w:w="5245" w:type="dxa"/>
+            <w:vAlign w:val="center"/>
+          </w:tcPr>
+          <w:p>
+            <w:pPr>
+              <w:bidi/>
+              <w:jc w:val="center"/>
+              <w:rPr>
+                <w:sz w:val="24"/>
+                <w:szCs w:val="24"/>
+                <w:rtl/>
+              </w:rPr>
+            </w:pPr>
+            <w:r>
+              <w:rPr>
+                <w:rFonts w:hint="cs"/>
+                <w:sz w:val="24"/>
+                <w:szCs w:val="24"/>
+                <w:rtl/>
+              </w:rPr>
+              <w:t xml:space="preserve">בדיקת אלגוריתמים נוספים/ מניפולציות על הקלט והשפעתם על תוצאות </w:t>
+            </w:r>
+            <w:r>
+              <w:rPr>
+                <w:sz w:val="24"/>
+                <w:szCs w:val="24"/>
+              </w:rPr>
+              <w:t>Confusion Matrix</w:t>
             </w:r>
             <w:r>
               <w:rPr>
@@ -4994,6 +5029,7 @@
               <w:bidi/>
               <w:jc w:val="center"/>
               <w:rPr>
+                <w:rFonts w:hint="cs"/>
                 <w:sz w:val="24"/>
                 <w:szCs w:val="24"/>
                 <w:rtl/>
@@ -5004,7 +5040,7 @@
                 <w:sz w:val="24"/>
                 <w:szCs w:val="24"/>
               </w:rPr>
-              <w:t>confusion maps</w:t>
+              <w:t>Confusion Matrix</w:t>
             </w:r>
           </w:p>
         </w:tc>
@@ -5232,8 +5268,6 @@
               </w:rPr>
               <w:t xml:space="preserve"> האלקטרודות</w:t>
             </w:r>
-            <w:bookmarkStart w:id="16" w:name="_GoBack"/>
-            <w:bookmarkEnd w:id="16"/>
           </w:p>
         </w:tc>
         <w:tc>
@@ -8586,14 +8620,7 @@
           <w:rFonts w:hint="cs"/>
           <w:rtl/>
         </w:rPr>
-        <w:t xml:space="preserve"> </w:t>
-      </w:r>
-      <w:r>
-        <w:rPr>
-          <w:rFonts w:hint="cs"/>
-          <w:rtl/>
-        </w:rPr>
-        <w:t xml:space="preserve">יש למלא את </w:t>
+        <w:t xml:space="preserve"> יש למלא את </w:t>
       </w:r>
       <w:r>
         <w:rPr>
@@ -9411,7 +9438,7 @@
             </wp:anchor>
           </w:drawing>
         </mc:Choice>
-        <mc:Fallback xmlns:w16se="http://schemas.microsoft.com/office/word/2015/wordml/symex" xmlns:w15="http://schemas.microsoft.com/office/word/2012/wordml" xmlns:cx1="http://schemas.microsoft.com/office/drawing/2015/9/8/chartex" xmlns:cx="http://schemas.microsoft.com/office/drawing/2014/chartex">
+        <mc:Fallback xmlns:cx="http://schemas.microsoft.com/office/drawing/2014/chartex" xmlns:cx1="http://schemas.microsoft.com/office/drawing/2015/9/8/chartex" xmlns:w15="http://schemas.microsoft.com/office/word/2012/wordml" xmlns:w16se="http://schemas.microsoft.com/office/word/2015/wordml/symex">
           <w:pict>
             <v:group w14:anchorId="36733610" id="Group 5" o:spid="_x0000_s1026" style="position:absolute;margin-left:156.9pt;margin-top:-4.55pt;width:142.45pt;height:43.15pt;z-index:251661312" coordsize="18093,5480" o:gfxdata="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">
               <v:shapetype id="_x0000_t75" coordsize="21600,21600" o:spt="75" o:preferrelative="t" path="m@4@5l@4@11@9@11@9@5xe" filled="f" stroked="f">
@@ -11846,45 +11873,45 @@
     </dgm:pt>
   </dgm:ptLst>
   <dgm:cxnLst>
+    <dgm:cxn modelId="{93CA7124-3143-4DFE-B72E-7512BC41AE1A}" type="presOf" srcId="{81304D12-1514-4BEB-BA93-D457CCA26B2F}" destId="{D698B46D-5A5F-469D-86FF-C1BCD4DD4EC7}" srcOrd="0" destOrd="0" presId="urn:microsoft.com/office/officeart/2005/8/layout/process1"/>
+    <dgm:cxn modelId="{C43D9FB6-153E-43C7-B5D6-D8FDD211A66C}" type="presOf" srcId="{0A54DFEF-C436-4EFC-B925-9E37AA021B19}" destId="{7C5C4340-ED28-403A-ACB2-AF1940F52A10}" srcOrd="0" destOrd="0" presId="urn:microsoft.com/office/officeart/2005/8/layout/process1"/>
     <dgm:cxn modelId="{66F0D79F-B66E-4CF9-AAFD-ABFB3E8375EA}" srcId="{88D75C50-CC9D-47A8-9C6D-9C34CCD29763}" destId="{ACBC1442-B6B7-4A3E-B99E-6FF934AE50DE}" srcOrd="1" destOrd="0" parTransId="{66873F00-D51C-4598-A83B-3A5956D6A5FC}" sibTransId="{90E7DE85-734D-460E-91D0-D73045630DA9}"/>
-    <dgm:cxn modelId="{A5F757A7-CAB8-45F8-8540-1C5C65FEDD54}" type="presOf" srcId="{81304D12-1514-4BEB-BA93-D457CCA26B2F}" destId="{D698B46D-5A5F-469D-86FF-C1BCD4DD4EC7}" srcOrd="0" destOrd="0" presId="urn:microsoft.com/office/officeart/2005/8/layout/process1"/>
+    <dgm:cxn modelId="{06F481EC-6CC4-4955-90D4-B94263545854}" type="presOf" srcId="{CD70F41B-E88A-4723-B3CC-89B6D108C6C5}" destId="{AA257E3D-A797-4531-A54A-30B81C32116A}" srcOrd="0" destOrd="0" presId="urn:microsoft.com/office/officeart/2005/8/layout/process1"/>
     <dgm:cxn modelId="{34623F9B-C64A-4E94-BBB3-97CBC647D9FF}" srcId="{88D75C50-CC9D-47A8-9C6D-9C34CCD29763}" destId="{E1B2E82F-347D-483E-9A33-E22D0DC3EF68}" srcOrd="3" destOrd="0" parTransId="{02E64E87-CCC7-4AA1-BBD0-98CE0F5581D5}" sibTransId="{49780AD4-303A-4932-94E1-BCF7FDBC71E1}"/>
     <dgm:cxn modelId="{740093C4-ABB3-49A5-B0C3-CC924A45836E}" srcId="{88D75C50-CC9D-47A8-9C6D-9C34CCD29763}" destId="{8E10EF5A-179D-4D16-A9EF-5C6575FEFA2D}" srcOrd="5" destOrd="0" parTransId="{073F9080-481C-4B9A-B5E7-BCC3368C5C83}" sibTransId="{81026187-2C9C-4223-BFF0-728E5E4A94EB}"/>
-    <dgm:cxn modelId="{139AEF97-5901-4486-A70A-A109692A5AE1}" type="presOf" srcId="{8E10EF5A-179D-4D16-A9EF-5C6575FEFA2D}" destId="{F5939012-9A5F-4D5F-8261-F8AEF57A7D59}" srcOrd="0" destOrd="0" presId="urn:microsoft.com/office/officeart/2005/8/layout/process1"/>
+    <dgm:cxn modelId="{FF228E59-E867-4633-9452-3E8EF1ECEFE2}" type="presOf" srcId="{49780AD4-303A-4932-94E1-BCF7FDBC71E1}" destId="{F18A5F26-D33B-4A29-B30E-58BD80ACB1D4}" srcOrd="1" destOrd="0" presId="urn:microsoft.com/office/officeart/2005/8/layout/process1"/>
     <dgm:cxn modelId="{8F0DAC70-6D91-4FB5-BFC6-AA8F4FF9FC84}" srcId="{88D75C50-CC9D-47A8-9C6D-9C34CCD29763}" destId="{7EBDDA14-B123-43EA-AE76-12FF818B4839}" srcOrd="0" destOrd="0" parTransId="{EBED388C-031C-456B-A513-77983CF91AEA}" sibTransId="{0A54DFEF-C436-4EFC-B925-9E37AA021B19}"/>
-    <dgm:cxn modelId="{C4F24CF6-9644-4752-AC81-DA2055EA9D6B}" type="presOf" srcId="{7EBDDA14-B123-43EA-AE76-12FF818B4839}" destId="{1D7C6B13-5100-492D-A6A2-DCC9A44CE88B}" srcOrd="0" destOrd="0" presId="urn:microsoft.com/office/officeart/2005/8/layout/process1"/>
-    <dgm:cxn modelId="{A858008F-4116-4BC4-80C0-9DEFC02D976B}" type="presOf" srcId="{49780AD4-303A-4932-94E1-BCF7FDBC71E1}" destId="{C5B5D2E0-8379-4689-9920-174E9EF80FED}" srcOrd="0" destOrd="0" presId="urn:microsoft.com/office/officeart/2005/8/layout/process1"/>
-    <dgm:cxn modelId="{C1B33F3F-61B9-41F6-AE6A-6004709D2C39}" type="presOf" srcId="{90E7DE85-734D-460E-91D0-D73045630DA9}" destId="{A87CBE96-EE77-492F-81F4-F91EFC070411}" srcOrd="1" destOrd="0" presId="urn:microsoft.com/office/officeart/2005/8/layout/process1"/>
-    <dgm:cxn modelId="{3B1FE7E1-926A-4FB9-AEF8-758A4CDBFB5B}" type="presOf" srcId="{5A9CEED4-4410-4529-81A0-AADCA391DE00}" destId="{F275226A-A5BA-40B5-8FD8-7683FE88A352}" srcOrd="0" destOrd="0" presId="urn:microsoft.com/office/officeart/2005/8/layout/process1"/>
-    <dgm:cxn modelId="{1089BB64-FB8B-4C92-95F3-FB7DC22FC6E6}" type="presOf" srcId="{351940EC-EB0D-4249-A539-1E30CB385CAC}" destId="{FC2CD70E-F2A2-470C-967D-00D9E2254CB0}" srcOrd="0" destOrd="0" presId="urn:microsoft.com/office/officeart/2005/8/layout/process1"/>
-    <dgm:cxn modelId="{B168770B-AC5C-4C9D-88F2-CA3EBE069A42}" type="presOf" srcId="{5A9CEED4-4410-4529-81A0-AADCA391DE00}" destId="{3FBD5A53-D74D-4382-978E-DC0DC03FFCE8}" srcOrd="1" destOrd="0" presId="urn:microsoft.com/office/officeart/2005/8/layout/process1"/>
-    <dgm:cxn modelId="{B8713F5C-66D7-4F69-A3CA-BF33FC9641FD}" type="presOf" srcId="{49780AD4-303A-4932-94E1-BCF7FDBC71E1}" destId="{F18A5F26-D33B-4A29-B30E-58BD80ACB1D4}" srcOrd="1" destOrd="0" presId="urn:microsoft.com/office/officeart/2005/8/layout/process1"/>
-    <dgm:cxn modelId="{5365AD70-0993-4771-923F-4017E840CE27}" type="presOf" srcId="{351940EC-EB0D-4249-A539-1E30CB385CAC}" destId="{23BF47E7-4479-4AA1-B004-05F7CAB9BDE5}" srcOrd="1" destOrd="0" presId="urn:microsoft.com/office/officeart/2005/8/layout/process1"/>
-    <dgm:cxn modelId="{C0B952FC-5FDC-4286-BD32-8F041FC718E0}" type="presOf" srcId="{0A54DFEF-C436-4EFC-B925-9E37AA021B19}" destId="{7C5C4340-ED28-403A-ACB2-AF1940F52A10}" srcOrd="0" destOrd="0" presId="urn:microsoft.com/office/officeart/2005/8/layout/process1"/>
+    <dgm:cxn modelId="{610F55D0-DB64-4DC9-B10A-B4252AE423CF}" type="presOf" srcId="{8E10EF5A-179D-4D16-A9EF-5C6575FEFA2D}" destId="{F5939012-9A5F-4D5F-8261-F8AEF57A7D59}" srcOrd="0" destOrd="0" presId="urn:microsoft.com/office/officeart/2005/8/layout/process1"/>
+    <dgm:cxn modelId="{85BEC3C4-88EC-440C-85D1-10ECAC266E99}" type="presOf" srcId="{351940EC-EB0D-4249-A539-1E30CB385CAC}" destId="{FC2CD70E-F2A2-470C-967D-00D9E2254CB0}" srcOrd="0" destOrd="0" presId="urn:microsoft.com/office/officeart/2005/8/layout/process1"/>
+    <dgm:cxn modelId="{A55360A7-ABA1-48EC-9DC9-6415A040B89E}" type="presOf" srcId="{90E7DE85-734D-460E-91D0-D73045630DA9}" destId="{A87CBE96-EE77-492F-81F4-F91EFC070411}" srcOrd="1" destOrd="0" presId="urn:microsoft.com/office/officeart/2005/8/layout/process1"/>
+    <dgm:cxn modelId="{53B8F2DA-F414-4763-A9B9-A94870F9A618}" type="presOf" srcId="{351940EC-EB0D-4249-A539-1E30CB385CAC}" destId="{23BF47E7-4479-4AA1-B004-05F7CAB9BDE5}" srcOrd="1" destOrd="0" presId="urn:microsoft.com/office/officeart/2005/8/layout/process1"/>
+    <dgm:cxn modelId="{A5E9CDB3-B37C-4AAD-A8E9-968145B5AD50}" type="presOf" srcId="{0A54DFEF-C436-4EFC-B925-9E37AA021B19}" destId="{91FD299A-FDCF-45C8-AA52-CF77921CEEFB}" srcOrd="1" destOrd="0" presId="urn:microsoft.com/office/officeart/2005/8/layout/process1"/>
+    <dgm:cxn modelId="{25004722-BC06-4325-B36C-9E6A709EE9A5}" type="presOf" srcId="{5A9CEED4-4410-4529-81A0-AADCA391DE00}" destId="{3FBD5A53-D74D-4382-978E-DC0DC03FFCE8}" srcOrd="1" destOrd="0" presId="urn:microsoft.com/office/officeart/2005/8/layout/process1"/>
     <dgm:cxn modelId="{40CCD390-F569-46C4-BE6A-FF1388CBA698}" srcId="{88D75C50-CC9D-47A8-9C6D-9C34CCD29763}" destId="{CD70F41B-E88A-4723-B3CC-89B6D108C6C5}" srcOrd="4" destOrd="0" parTransId="{1CC90D7C-C550-40DA-A154-326C4FDCFA70}" sibTransId="{351940EC-EB0D-4249-A539-1E30CB385CAC}"/>
-    <dgm:cxn modelId="{7DBEA729-21B1-436D-BC0B-F4ECA08CDB22}" type="presOf" srcId="{88D75C50-CC9D-47A8-9C6D-9C34CCD29763}" destId="{89B92B2B-55F8-41DA-8C3A-86166D41C37F}" srcOrd="0" destOrd="0" presId="urn:microsoft.com/office/officeart/2005/8/layout/process1"/>
-    <dgm:cxn modelId="{20E6F1BF-0163-4B0D-A949-E72F973134E1}" type="presOf" srcId="{90E7DE85-734D-460E-91D0-D73045630DA9}" destId="{F7C94BFA-DE34-4740-A55C-6AFC1B537747}" srcOrd="0" destOrd="0" presId="urn:microsoft.com/office/officeart/2005/8/layout/process1"/>
-    <dgm:cxn modelId="{C46ED0C8-0035-49E0-B877-1AE71DD497BA}" type="presOf" srcId="{ACBC1442-B6B7-4A3E-B99E-6FF934AE50DE}" destId="{724F7942-470E-4308-9A2B-EAF6A805D601}" srcOrd="0" destOrd="0" presId="urn:microsoft.com/office/officeart/2005/8/layout/process1"/>
-    <dgm:cxn modelId="{BE768C1F-DB6B-47FA-BF71-B190E871AC69}" type="presOf" srcId="{0A54DFEF-C436-4EFC-B925-9E37AA021B19}" destId="{91FD299A-FDCF-45C8-AA52-CF77921CEEFB}" srcOrd="1" destOrd="0" presId="urn:microsoft.com/office/officeart/2005/8/layout/process1"/>
+    <dgm:cxn modelId="{793CCCDD-791A-48DF-BEF8-503C53D575A3}" type="presOf" srcId="{7EBDDA14-B123-43EA-AE76-12FF818B4839}" destId="{1D7C6B13-5100-492D-A6A2-DCC9A44CE88B}" srcOrd="0" destOrd="0" presId="urn:microsoft.com/office/officeart/2005/8/layout/process1"/>
+    <dgm:cxn modelId="{55B17368-E2C4-4DD5-A058-484A3E4A67E9}" type="presOf" srcId="{88D75C50-CC9D-47A8-9C6D-9C34CCD29763}" destId="{89B92B2B-55F8-41DA-8C3A-86166D41C37F}" srcOrd="0" destOrd="0" presId="urn:microsoft.com/office/officeart/2005/8/layout/process1"/>
+    <dgm:cxn modelId="{6E27C29E-6F76-4003-85C2-708573120C41}" type="presOf" srcId="{E1B2E82F-347D-483E-9A33-E22D0DC3EF68}" destId="{478094AB-E291-4DB3-8ABB-3C8544F322F4}" srcOrd="0" destOrd="0" presId="urn:microsoft.com/office/officeart/2005/8/layout/process1"/>
+    <dgm:cxn modelId="{5791CD2E-C3A0-4021-9052-65AC1222688D}" type="presOf" srcId="{49780AD4-303A-4932-94E1-BCF7FDBC71E1}" destId="{C5B5D2E0-8379-4689-9920-174E9EF80FED}" srcOrd="0" destOrd="0" presId="urn:microsoft.com/office/officeart/2005/8/layout/process1"/>
+    <dgm:cxn modelId="{90F214AF-5563-46A8-84D6-28999EB2E5EC}" type="presOf" srcId="{90E7DE85-734D-460E-91D0-D73045630DA9}" destId="{F7C94BFA-DE34-4740-A55C-6AFC1B537747}" srcOrd="0" destOrd="0" presId="urn:microsoft.com/office/officeart/2005/8/layout/process1"/>
     <dgm:cxn modelId="{CC408F98-CBD3-44E2-8748-DE9E190032D1}" srcId="{88D75C50-CC9D-47A8-9C6D-9C34CCD29763}" destId="{81304D12-1514-4BEB-BA93-D457CCA26B2F}" srcOrd="2" destOrd="0" parTransId="{00A9E907-9E13-41E9-99A4-F2EA5831D970}" sibTransId="{5A9CEED4-4410-4529-81A0-AADCA391DE00}"/>
-    <dgm:cxn modelId="{4BD2652D-C6EE-4FCB-9CB2-960619D05630}" type="presOf" srcId="{E1B2E82F-347D-483E-9A33-E22D0DC3EF68}" destId="{478094AB-E291-4DB3-8ABB-3C8544F322F4}" srcOrd="0" destOrd="0" presId="urn:microsoft.com/office/officeart/2005/8/layout/process1"/>
-    <dgm:cxn modelId="{9A49E595-275F-4621-9C7F-1DA901246043}" type="presOf" srcId="{CD70F41B-E88A-4723-B3CC-89B6D108C6C5}" destId="{AA257E3D-A797-4531-A54A-30B81C32116A}" srcOrd="0" destOrd="0" presId="urn:microsoft.com/office/officeart/2005/8/layout/process1"/>
-    <dgm:cxn modelId="{16AB7994-6CD0-4775-94F8-7C85A647D236}" type="presParOf" srcId="{89B92B2B-55F8-41DA-8C3A-86166D41C37F}" destId="{1D7C6B13-5100-492D-A6A2-DCC9A44CE88B}" srcOrd="0" destOrd="0" presId="urn:microsoft.com/office/officeart/2005/8/layout/process1"/>
-    <dgm:cxn modelId="{20ED8586-D096-4C2F-A28E-E4BA47BD9ADB}" type="presParOf" srcId="{89B92B2B-55F8-41DA-8C3A-86166D41C37F}" destId="{7C5C4340-ED28-403A-ACB2-AF1940F52A10}" srcOrd="1" destOrd="0" presId="urn:microsoft.com/office/officeart/2005/8/layout/process1"/>
-    <dgm:cxn modelId="{712328F1-8C1D-4503-BB41-9DF86C390EF5}" type="presParOf" srcId="{7C5C4340-ED28-403A-ACB2-AF1940F52A10}" destId="{91FD299A-FDCF-45C8-AA52-CF77921CEEFB}" srcOrd="0" destOrd="0" presId="urn:microsoft.com/office/officeart/2005/8/layout/process1"/>
-    <dgm:cxn modelId="{D628D0F9-14C6-42B9-AF43-BC924BC9AF60}" type="presParOf" srcId="{89B92B2B-55F8-41DA-8C3A-86166D41C37F}" destId="{724F7942-470E-4308-9A2B-EAF6A805D601}" srcOrd="2" destOrd="0" presId="urn:microsoft.com/office/officeart/2005/8/layout/process1"/>
-    <dgm:cxn modelId="{3B557042-43FE-47BB-8533-9F4ED3E4936E}" type="presParOf" srcId="{89B92B2B-55F8-41DA-8C3A-86166D41C37F}" destId="{F7C94BFA-DE34-4740-A55C-6AFC1B537747}" srcOrd="3" destOrd="0" presId="urn:microsoft.com/office/officeart/2005/8/layout/process1"/>
-    <dgm:cxn modelId="{DB8E1CB9-6A94-4495-8944-630A5CBD64C2}" type="presParOf" srcId="{F7C94BFA-DE34-4740-A55C-6AFC1B537747}" destId="{A87CBE96-EE77-492F-81F4-F91EFC070411}" srcOrd="0" destOrd="0" presId="urn:microsoft.com/office/officeart/2005/8/layout/process1"/>
-    <dgm:cxn modelId="{AAD99799-E3EF-4A0E-BADF-AFC8BEA47ADB}" type="presParOf" srcId="{89B92B2B-55F8-41DA-8C3A-86166D41C37F}" destId="{D698B46D-5A5F-469D-86FF-C1BCD4DD4EC7}" srcOrd="4" destOrd="0" presId="urn:microsoft.com/office/officeart/2005/8/layout/process1"/>
-    <dgm:cxn modelId="{F2A1237E-05E9-42A7-AB66-5B3B65790843}" type="presParOf" srcId="{89B92B2B-55F8-41DA-8C3A-86166D41C37F}" destId="{F275226A-A5BA-40B5-8FD8-7683FE88A352}" srcOrd="5" destOrd="0" presId="urn:microsoft.com/office/officeart/2005/8/layout/process1"/>
-    <dgm:cxn modelId="{52389305-461D-4482-8F5F-9CC9E3BFCA88}" type="presParOf" srcId="{F275226A-A5BA-40B5-8FD8-7683FE88A352}" destId="{3FBD5A53-D74D-4382-978E-DC0DC03FFCE8}" srcOrd="0" destOrd="0" presId="urn:microsoft.com/office/officeart/2005/8/layout/process1"/>
-    <dgm:cxn modelId="{70F9586E-8172-4BA3-BA73-005343E6A8F8}" type="presParOf" srcId="{89B92B2B-55F8-41DA-8C3A-86166D41C37F}" destId="{478094AB-E291-4DB3-8ABB-3C8544F322F4}" srcOrd="6" destOrd="0" presId="urn:microsoft.com/office/officeart/2005/8/layout/process1"/>
-    <dgm:cxn modelId="{9594C386-9648-4EA9-86F6-F350AA26EC6B}" type="presParOf" srcId="{89B92B2B-55F8-41DA-8C3A-86166D41C37F}" destId="{C5B5D2E0-8379-4689-9920-174E9EF80FED}" srcOrd="7" destOrd="0" presId="urn:microsoft.com/office/officeart/2005/8/layout/process1"/>
-    <dgm:cxn modelId="{B96A765E-6749-4530-B867-555BC336931A}" type="presParOf" srcId="{C5B5D2E0-8379-4689-9920-174E9EF80FED}" destId="{F18A5F26-D33B-4A29-B30E-58BD80ACB1D4}" srcOrd="0" destOrd="0" presId="urn:microsoft.com/office/officeart/2005/8/layout/process1"/>
-    <dgm:cxn modelId="{832F8708-401D-4F97-9043-F1CE34C3C81A}" type="presParOf" srcId="{89B92B2B-55F8-41DA-8C3A-86166D41C37F}" destId="{AA257E3D-A797-4531-A54A-30B81C32116A}" srcOrd="8" destOrd="0" presId="urn:microsoft.com/office/officeart/2005/8/layout/process1"/>
-    <dgm:cxn modelId="{B277DD22-D6AC-4657-96AC-76F8155A945A}" type="presParOf" srcId="{89B92B2B-55F8-41DA-8C3A-86166D41C37F}" destId="{FC2CD70E-F2A2-470C-967D-00D9E2254CB0}" srcOrd="9" destOrd="0" presId="urn:microsoft.com/office/officeart/2005/8/layout/process1"/>
-    <dgm:cxn modelId="{ED9428E9-0DE5-476D-B0F4-5AA910793293}" type="presParOf" srcId="{FC2CD70E-F2A2-470C-967D-00D9E2254CB0}" destId="{23BF47E7-4479-4AA1-B004-05F7CAB9BDE5}" srcOrd="0" destOrd="0" presId="urn:microsoft.com/office/officeart/2005/8/layout/process1"/>
-    <dgm:cxn modelId="{029999CF-1D1D-45A3-A49D-7BD8665DC131}" type="presParOf" srcId="{89B92B2B-55F8-41DA-8C3A-86166D41C37F}" destId="{F5939012-9A5F-4D5F-8261-F8AEF57A7D59}" srcOrd="10" destOrd="0" presId="urn:microsoft.com/office/officeart/2005/8/layout/process1"/>
+    <dgm:cxn modelId="{1CCE957C-6284-4800-BAB1-7D39A77C48D6}" type="presOf" srcId="{5A9CEED4-4410-4529-81A0-AADCA391DE00}" destId="{F275226A-A5BA-40B5-8FD8-7683FE88A352}" srcOrd="0" destOrd="0" presId="urn:microsoft.com/office/officeart/2005/8/layout/process1"/>
+    <dgm:cxn modelId="{1A051F21-89B4-4B06-AE4A-E4B256047A7E}" type="presOf" srcId="{ACBC1442-B6B7-4A3E-B99E-6FF934AE50DE}" destId="{724F7942-470E-4308-9A2B-EAF6A805D601}" srcOrd="0" destOrd="0" presId="urn:microsoft.com/office/officeart/2005/8/layout/process1"/>
+    <dgm:cxn modelId="{69703279-EAA9-4C19-8237-22B77C0A8040}" type="presParOf" srcId="{89B92B2B-55F8-41DA-8C3A-86166D41C37F}" destId="{1D7C6B13-5100-492D-A6A2-DCC9A44CE88B}" srcOrd="0" destOrd="0" presId="urn:microsoft.com/office/officeart/2005/8/layout/process1"/>
+    <dgm:cxn modelId="{0497CA61-A4F6-4D74-A040-630447493AAE}" type="presParOf" srcId="{89B92B2B-55F8-41DA-8C3A-86166D41C37F}" destId="{7C5C4340-ED28-403A-ACB2-AF1940F52A10}" srcOrd="1" destOrd="0" presId="urn:microsoft.com/office/officeart/2005/8/layout/process1"/>
+    <dgm:cxn modelId="{551A83B6-0442-4B2F-B615-783FD48E09AA}" type="presParOf" srcId="{7C5C4340-ED28-403A-ACB2-AF1940F52A10}" destId="{91FD299A-FDCF-45C8-AA52-CF77921CEEFB}" srcOrd="0" destOrd="0" presId="urn:microsoft.com/office/officeart/2005/8/layout/process1"/>
+    <dgm:cxn modelId="{6D4C30AD-A191-4B4B-A042-934A7B5314A0}" type="presParOf" srcId="{89B92B2B-55F8-41DA-8C3A-86166D41C37F}" destId="{724F7942-470E-4308-9A2B-EAF6A805D601}" srcOrd="2" destOrd="0" presId="urn:microsoft.com/office/officeart/2005/8/layout/process1"/>
+    <dgm:cxn modelId="{F44957C7-A5F1-48F6-88F4-21600AF3C5B0}" type="presParOf" srcId="{89B92B2B-55F8-41DA-8C3A-86166D41C37F}" destId="{F7C94BFA-DE34-4740-A55C-6AFC1B537747}" srcOrd="3" destOrd="0" presId="urn:microsoft.com/office/officeart/2005/8/layout/process1"/>
+    <dgm:cxn modelId="{57D53977-86A0-4C5E-A0D9-8DF0297B1CCF}" type="presParOf" srcId="{F7C94BFA-DE34-4740-A55C-6AFC1B537747}" destId="{A87CBE96-EE77-492F-81F4-F91EFC070411}" srcOrd="0" destOrd="0" presId="urn:microsoft.com/office/officeart/2005/8/layout/process1"/>
+    <dgm:cxn modelId="{AEBE8F6B-1A05-481E-83F3-82B33DB96925}" type="presParOf" srcId="{89B92B2B-55F8-41DA-8C3A-86166D41C37F}" destId="{D698B46D-5A5F-469D-86FF-C1BCD4DD4EC7}" srcOrd="4" destOrd="0" presId="urn:microsoft.com/office/officeart/2005/8/layout/process1"/>
+    <dgm:cxn modelId="{C30F1964-9970-434F-998B-3152465D7583}" type="presParOf" srcId="{89B92B2B-55F8-41DA-8C3A-86166D41C37F}" destId="{F275226A-A5BA-40B5-8FD8-7683FE88A352}" srcOrd="5" destOrd="0" presId="urn:microsoft.com/office/officeart/2005/8/layout/process1"/>
+    <dgm:cxn modelId="{06BD54BE-1F03-4EB4-BB7A-99A57545824F}" type="presParOf" srcId="{F275226A-A5BA-40B5-8FD8-7683FE88A352}" destId="{3FBD5A53-D74D-4382-978E-DC0DC03FFCE8}" srcOrd="0" destOrd="0" presId="urn:microsoft.com/office/officeart/2005/8/layout/process1"/>
+    <dgm:cxn modelId="{03B95D8F-9A63-4F35-A15B-346DE9E23B51}" type="presParOf" srcId="{89B92B2B-55F8-41DA-8C3A-86166D41C37F}" destId="{478094AB-E291-4DB3-8ABB-3C8544F322F4}" srcOrd="6" destOrd="0" presId="urn:microsoft.com/office/officeart/2005/8/layout/process1"/>
+    <dgm:cxn modelId="{33B5C117-70A6-42AB-B580-71A0B531950B}" type="presParOf" srcId="{89B92B2B-55F8-41DA-8C3A-86166D41C37F}" destId="{C5B5D2E0-8379-4689-9920-174E9EF80FED}" srcOrd="7" destOrd="0" presId="urn:microsoft.com/office/officeart/2005/8/layout/process1"/>
+    <dgm:cxn modelId="{C2EAC293-114D-4ADE-BBAC-0ABB04785D33}" type="presParOf" srcId="{C5B5D2E0-8379-4689-9920-174E9EF80FED}" destId="{F18A5F26-D33B-4A29-B30E-58BD80ACB1D4}" srcOrd="0" destOrd="0" presId="urn:microsoft.com/office/officeart/2005/8/layout/process1"/>
+    <dgm:cxn modelId="{48058BC3-E0B9-4719-B2C6-7CD3D3A66545}" type="presParOf" srcId="{89B92B2B-55F8-41DA-8C3A-86166D41C37F}" destId="{AA257E3D-A797-4531-A54A-30B81C32116A}" srcOrd="8" destOrd="0" presId="urn:microsoft.com/office/officeart/2005/8/layout/process1"/>
+    <dgm:cxn modelId="{ADEC16EE-1AE6-481A-9703-8E5B9B386375}" type="presParOf" srcId="{89B92B2B-55F8-41DA-8C3A-86166D41C37F}" destId="{FC2CD70E-F2A2-470C-967D-00D9E2254CB0}" srcOrd="9" destOrd="0" presId="urn:microsoft.com/office/officeart/2005/8/layout/process1"/>
+    <dgm:cxn modelId="{27CBA54E-977B-4102-BC63-40017E6BD077}" type="presParOf" srcId="{FC2CD70E-F2A2-470C-967D-00D9E2254CB0}" destId="{23BF47E7-4479-4AA1-B004-05F7CAB9BDE5}" srcOrd="0" destOrd="0" presId="urn:microsoft.com/office/officeart/2005/8/layout/process1"/>
+    <dgm:cxn modelId="{F7066806-75E7-4CAE-BDF4-A0F399B1A035}" type="presParOf" srcId="{89B92B2B-55F8-41DA-8C3A-86166D41C37F}" destId="{F5939012-9A5F-4D5F-8261-F8AEF57A7D59}" srcOrd="10" destOrd="0" presId="urn:microsoft.com/office/officeart/2005/8/layout/process1"/>
   </dgm:cxnLst>
   <dgm:bg/>
   <dgm:whole/>
@@ -14183,6 +14210,7 @@
     <w:rsid w:val="005014A1"/>
     <w:rsid w:val="0066004E"/>
     <w:rsid w:val="00752858"/>
+    <w:rsid w:val="00863793"/>
     <w:rsid w:val="00884A89"/>
     <w:rsid w:val="00925B95"/>
     <w:rsid w:val="009A0E11"/>
@@ -14933,7 +14961,7 @@
   <a:extraClrSchemeLst/>
   <a:extLst>
     <a:ext uri="{05A4C25C-085E-4340-85A3-A5531E510DB2}">
-      <thm15:themeFamily xmlns:thm15="http://schemas.microsoft.com/office/thememl/2012/main" xmlns="" name="Office Theme" id="{62F939B6-93AF-4DB8-9C6B-D6C7DFDC589F}" vid="{4A3C46E8-61CC-4603-A589-7422A47A8E4A}"/>
+      <thm15:themeFamily xmlns="" xmlns:thm15="http://schemas.microsoft.com/office/thememl/2012/main" name="Office Theme" id="{62F939B6-93AF-4DB8-9C6B-D6C7DFDC589F}" vid="{4A3C46E8-61CC-4603-A589-7422A47A8E4A}"/>
     </a:ext>
   </a:extLst>
 </a:theme>
@@ -14944,7 +14972,7 @@
 </file>
 
 <file path=customXml/itemProps1.xml><?xml version="1.0" encoding="utf-8"?>
-<ds:datastoreItem xmlns:ds="http://schemas.openxmlformats.org/officeDocument/2006/customXml" ds:itemID="{F93C3755-8C1A-47FE-A9D5-76128A5E2584}">
+<ds:datastoreItem xmlns:ds="http://schemas.openxmlformats.org/officeDocument/2006/customXml" ds:itemID="{8933E2A0-2C56-47AC-B9FA-1242C220E607}">
   <ds:schemaRefs>
     <ds:schemaRef ds:uri="http://schemas.openxmlformats.org/officeDocument/2006/bibliography"/>
   </ds:schemaRefs>

</xml_diff>